<commit_message>
GI - IPS Design Principles e Normas ISO 14639
</commit_message>
<xml_diff>
--- a/Entregaveis/Guia Implementacao IPS Brasil/GuiaImplementacaoIPSBrasilV02.docx
+++ b/Entregaveis/Guia Implementacao IPS Brasil/GuiaImplementacaoIPSBrasilV02.docx
@@ -1,6 +1,6 @@
 
 <file path=word/document.xml><?xml version="1.0" encoding="utf-8"?>
-<w:document xmlns:wpc="http://schemas.microsoft.com/office/word/2010/wordprocessingCanvas" xmlns:cx="http://schemas.microsoft.com/office/drawing/2014/chartex" xmlns:cx1="http://schemas.microsoft.com/office/drawing/2015/9/8/chartex" xmlns:cx2="http://schemas.microsoft.com/office/drawing/2015/10/21/chartex" xmlns:cx3="http://schemas.microsoft.com/office/drawing/2016/5/9/chartex" xmlns:cx4="http://schemas.microsoft.com/office/drawing/2016/5/10/chartex" xmlns:cx5="http://schemas.microsoft.com/office/drawing/2016/5/11/chartex" xmlns:cx6="http://schemas.microsoft.com/office/drawing/2016/5/12/chartex" xmlns:cx7="http://schemas.microsoft.com/office/drawing/2016/5/13/chartex" xmlns:cx8="http://schemas.microsoft.com/office/drawing/2016/5/14/chartex" xmlns:mc="http://schemas.openxmlformats.org/markup-compatibility/2006" xmlns:aink="http://schemas.microsoft.com/office/drawing/2016/ink" xmlns:am3d="http://schemas.microsoft.com/office/drawing/2017/model3d" xmlns:o="urn:schemas-microsoft-com:office:office" xmlns:oel="http://schemas.microsoft.com/office/2019/extlst" xmlns:r="http://schemas.openxmlformats.org/officeDocument/2006/relationships" xmlns:m="http://schemas.openxmlformats.org/officeDocument/2006/math" xmlns:v="urn:schemas-microsoft-com:vml" xmlns:wp14="http://schemas.microsoft.com/office/word/2010/wordprocessingDrawing" xmlns:wp="http://schemas.openxmlformats.org/drawingml/2006/wordprocessingDrawing" xmlns:w10="urn:schemas-microsoft-com:office:word" xmlns:w="http://schemas.openxmlformats.org/wordprocessingml/2006/main" xmlns:w14="http://schemas.microsoft.com/office/word/2010/wordml" xmlns:w15="http://schemas.microsoft.com/office/word/2012/wordml" xmlns:w16cex="http://schemas.microsoft.com/office/word/2018/wordml/cex" xmlns:w16cid="http://schemas.microsoft.com/office/word/2016/wordml/cid" xmlns:w16="http://schemas.microsoft.com/office/word/2018/wordml" xmlns:w16du="http://schemas.microsoft.com/office/word/2023/wordml/word16du" xmlns:w16sdtdh="http://schemas.microsoft.com/office/word/2020/wordml/sdtdatahash" xmlns:w16se="http://schemas.microsoft.com/office/word/2015/wordml/symex" xmlns:wpg="http://schemas.microsoft.com/office/word/2010/wordprocessingGroup" xmlns:wpi="http://schemas.microsoft.com/office/word/2010/wordprocessingInk" xmlns:wne="http://schemas.microsoft.com/office/word/2006/wordml" xmlns:wps="http://schemas.microsoft.com/office/word/2010/wordprocessingShape" mc:Ignorable="w14 w15 w16se w16cid w16 w16cex w16sdtdh wp14">
+<w:document xmlns:wpc="http://schemas.microsoft.com/office/word/2010/wordprocessingCanvas" xmlns:cx="http://schemas.microsoft.com/office/drawing/2014/chartex" xmlns:cx1="http://schemas.microsoft.com/office/drawing/2015/9/8/chartex" xmlns:cx2="http://schemas.microsoft.com/office/drawing/2015/10/21/chartex" xmlns:cx3="http://schemas.microsoft.com/office/drawing/2016/5/9/chartex" xmlns:cx4="http://schemas.microsoft.com/office/drawing/2016/5/10/chartex" xmlns:cx5="http://schemas.microsoft.com/office/drawing/2016/5/11/chartex" xmlns:cx6="http://schemas.microsoft.com/office/drawing/2016/5/12/chartex" xmlns:cx7="http://schemas.microsoft.com/office/drawing/2016/5/13/chartex" xmlns:cx8="http://schemas.microsoft.com/office/drawing/2016/5/14/chartex" xmlns:mc="http://schemas.openxmlformats.org/markup-compatibility/2006" xmlns:aink="http://schemas.microsoft.com/office/drawing/2016/ink" xmlns:am3d="http://schemas.microsoft.com/office/drawing/2017/model3d" xmlns:o="urn:schemas-microsoft-com:office:office" xmlns:oel="http://schemas.microsoft.com/office/2019/extlst" xmlns:r="http://schemas.openxmlformats.org/officeDocument/2006/relationships" xmlns:m="http://schemas.openxmlformats.org/officeDocument/2006/math" xmlns:v="urn:schemas-microsoft-com:vml" xmlns:wp14="http://schemas.microsoft.com/office/word/2010/wordprocessingDrawing" xmlns:wp="http://schemas.openxmlformats.org/drawingml/2006/wordprocessingDrawing" xmlns:w10="urn:schemas-microsoft-com:office:word" xmlns:w="http://schemas.openxmlformats.org/wordprocessingml/2006/main" xmlns:w14="http://schemas.microsoft.com/office/word/2010/wordml" xmlns:w15="http://schemas.microsoft.com/office/word/2012/wordml" xmlns:w16cex="http://schemas.microsoft.com/office/word/2018/wordml/cex" xmlns:w16cid="http://schemas.microsoft.com/office/word/2016/wordml/cid" xmlns:w16="http://schemas.microsoft.com/office/word/2018/wordml" xmlns:w16sdtdh="http://schemas.microsoft.com/office/word/2020/wordml/sdtdatahash" xmlns:w16se="http://schemas.microsoft.com/office/word/2015/wordml/symex" xmlns:wpg="http://schemas.microsoft.com/office/word/2010/wordprocessingGroup" xmlns:wpi="http://schemas.microsoft.com/office/word/2010/wordprocessingInk" xmlns:wne="http://schemas.microsoft.com/office/word/2006/wordml" xmlns:wps="http://schemas.microsoft.com/office/word/2010/wordprocessingShape" mc:Ignorable="w14 w15 w16se w16cid w16 w16cex w16sdtdh wp14">
   <w:body>
     <w:p>
       <w:pPr>
@@ -45,7 +45,7 @@
     </w:p>
     <w:p>
       <w:pPr>
-        <w:pStyle w:val="Sumrio1"/>
+        <w:pStyle w:val="TOC1"/>
         <w:tabs>
           <w:tab w:val="left" w:pos="600"/>
           <w:tab w:val="right" w:leader="dot" w:pos="9010"/>
@@ -135,7 +135,7 @@
     </w:p>
     <w:p>
       <w:pPr>
-        <w:pStyle w:val="Sumrio1"/>
+        <w:pStyle w:val="TOC1"/>
         <w:tabs>
           <w:tab w:val="left" w:pos="600"/>
           <w:tab w:val="right" w:leader="dot" w:pos="9010"/>
@@ -225,7 +225,7 @@
     </w:p>
     <w:p>
       <w:pPr>
-        <w:pStyle w:val="Sumrio1"/>
+        <w:pStyle w:val="TOC1"/>
         <w:tabs>
           <w:tab w:val="left" w:pos="600"/>
           <w:tab w:val="right" w:leader="dot" w:pos="9010"/>
@@ -315,7 +315,7 @@
     </w:p>
     <w:p>
       <w:pPr>
-        <w:pStyle w:val="Sumrio1"/>
+        <w:pStyle w:val="TOC1"/>
         <w:tabs>
           <w:tab w:val="left" w:pos="600"/>
           <w:tab w:val="right" w:leader="dot" w:pos="9010"/>
@@ -405,7 +405,7 @@
     </w:p>
     <w:p>
       <w:pPr>
-        <w:pStyle w:val="Sumrio1"/>
+        <w:pStyle w:val="TOC1"/>
         <w:tabs>
           <w:tab w:val="left" w:pos="600"/>
           <w:tab w:val="right" w:leader="dot" w:pos="9010"/>
@@ -495,7 +495,7 @@
     </w:p>
     <w:p>
       <w:pPr>
-        <w:pStyle w:val="Sumrio1"/>
+        <w:pStyle w:val="TOC1"/>
         <w:tabs>
           <w:tab w:val="left" w:pos="600"/>
           <w:tab w:val="right" w:leader="dot" w:pos="9010"/>
@@ -585,7 +585,7 @@
     </w:p>
     <w:p>
       <w:pPr>
-        <w:pStyle w:val="Sumrio1"/>
+        <w:pStyle w:val="TOC1"/>
         <w:tabs>
           <w:tab w:val="left" w:pos="600"/>
           <w:tab w:val="right" w:leader="dot" w:pos="9010"/>
@@ -675,7 +675,7 @@
     </w:p>
     <w:p>
       <w:pPr>
-        <w:pStyle w:val="Sumrio1"/>
+        <w:pStyle w:val="TOC1"/>
         <w:tabs>
           <w:tab w:val="left" w:pos="600"/>
           <w:tab w:val="right" w:leader="dot" w:pos="9010"/>
@@ -765,7 +765,7 @@
     </w:p>
     <w:p>
       <w:pPr>
-        <w:pStyle w:val="Sumrio1"/>
+        <w:pStyle w:val="TOC1"/>
         <w:tabs>
           <w:tab w:val="left" w:pos="600"/>
           <w:tab w:val="right" w:leader="dot" w:pos="9010"/>
@@ -855,7 +855,7 @@
     </w:p>
     <w:p>
       <w:pPr>
-        <w:pStyle w:val="Sumrio1"/>
+        <w:pStyle w:val="TOC1"/>
         <w:tabs>
           <w:tab w:val="left" w:pos="600"/>
           <w:tab w:val="right" w:leader="dot" w:pos="9010"/>
@@ -945,7 +945,7 @@
     </w:p>
     <w:p>
       <w:pPr>
-        <w:pStyle w:val="Sumrio1"/>
+        <w:pStyle w:val="TOC1"/>
         <w:tabs>
           <w:tab w:val="left" w:pos="600"/>
           <w:tab w:val="right" w:leader="dot" w:pos="9010"/>
@@ -1035,7 +1035,7 @@
     </w:p>
     <w:p>
       <w:pPr>
-        <w:pStyle w:val="Sumrio1"/>
+        <w:pStyle w:val="TOC1"/>
         <w:tabs>
           <w:tab w:val="left" w:pos="600"/>
           <w:tab w:val="right" w:leader="dot" w:pos="9010"/>
@@ -1125,7 +1125,7 @@
     </w:p>
     <w:p>
       <w:pPr>
-        <w:pStyle w:val="Sumrio1"/>
+        <w:pStyle w:val="TOC1"/>
         <w:tabs>
           <w:tab w:val="left" w:pos="600"/>
           <w:tab w:val="right" w:leader="dot" w:pos="9010"/>
@@ -1215,7 +1215,7 @@
     </w:p>
     <w:p>
       <w:pPr>
-        <w:pStyle w:val="Sumrio1"/>
+        <w:pStyle w:val="TOC1"/>
         <w:tabs>
           <w:tab w:val="left" w:pos="600"/>
           <w:tab w:val="right" w:leader="dot" w:pos="9010"/>
@@ -1305,7 +1305,7 @@
     </w:p>
     <w:p>
       <w:pPr>
-        <w:pStyle w:val="Sumrio1"/>
+        <w:pStyle w:val="TOC1"/>
         <w:tabs>
           <w:tab w:val="left" w:pos="600"/>
           <w:tab w:val="right" w:leader="dot" w:pos="9010"/>
@@ -1400,7 +1400,32 @@
     </w:p>
     <w:p>
       <w:pPr>
-        <w:pStyle w:val="Ttulo1"/>
+        <w:pStyle w:val="Heading1"/>
+        <w:numPr>
+          <w:ilvl w:val="0"/>
+          <w:numId w:val="0"/>
+        </w:numPr>
+      </w:pPr>
+    </w:p>
+    <w:p>
+      <w:pPr>
+        <w:rPr>
+          <w:lang w:eastAsia="pt-BR"/>
+        </w:rPr>
+      </w:pPr>
+    </w:p>
+    <w:p>
+      <w:pPr>
+        <w:pStyle w:val="Heading1"/>
+        <w:numPr>
+          <w:ilvl w:val="0"/>
+          <w:numId w:val="0"/>
+        </w:numPr>
+      </w:pPr>
+    </w:p>
+    <w:p>
+      <w:pPr>
+        <w:pStyle w:val="Heading1"/>
         <w:rPr>
           <w:rStyle w:val="Hyperlink"/>
           <w:rFonts w:cs="Arial"/>
@@ -1430,7 +1455,7 @@
       <w:commentRangeEnd w:id="3"/>
       <w:r>
         <w:rPr>
-          <w:rStyle w:val="Refdecomentrio"/>
+          <w:rStyle w:val="CommentReference"/>
           <w:rFonts w:asciiTheme="minorHAnsi" w:eastAsia="Times New Roman" w:hAnsiTheme="minorHAnsi"/>
           <w:b w:val="0"/>
           <w:lang w:eastAsia="en-US"/>
@@ -1587,7 +1612,7 @@
         <w:shd w:val="clear" w:color="auto" w:fill="FFFFFF"/>
         <w:spacing w:before="0" w:beforeAutospacing="0" w:after="150" w:afterAutospacing="0" w:line="336" w:lineRule="atLeast"/>
         <w:rPr>
-          <w:rStyle w:val="Forte"/>
+          <w:rStyle w:val="Strong"/>
           <w:rFonts w:ascii="Verdana" w:hAnsi="Verdana"/>
           <w:color w:val="333333"/>
           <w:sz w:val="18"/>
@@ -1596,7 +1621,7 @@
       </w:pPr>
       <w:r>
         <w:rPr>
-          <w:rStyle w:val="Forte"/>
+          <w:rStyle w:val="Strong"/>
           <w:rFonts w:ascii="Verdana" w:hAnsi="Verdana"/>
           <w:color w:val="333333"/>
           <w:sz w:val="18"/>
@@ -1658,7 +1683,7 @@
     </w:p>
     <w:p>
       <w:pPr>
-        <w:pStyle w:val="Ttulo1"/>
+        <w:pStyle w:val="Heading1"/>
         <w:numPr>
           <w:ilvl w:val="0"/>
           <w:numId w:val="0"/>
@@ -1667,7 +1692,7 @@
     </w:p>
     <w:p>
       <w:pPr>
-        <w:pStyle w:val="Ttulo1"/>
+        <w:pStyle w:val="Heading1"/>
         <w:numPr>
           <w:ilvl w:val="0"/>
           <w:numId w:val="0"/>
@@ -1723,7 +1748,7 @@
     </w:p>
     <w:p>
       <w:pPr>
-        <w:pStyle w:val="Ttulo1"/>
+        <w:pStyle w:val="Heading1"/>
         <w:numPr>
           <w:ilvl w:val="0"/>
           <w:numId w:val="0"/>
@@ -1771,7 +1796,7 @@
     </w:p>
     <w:p>
       <w:pPr>
-        <w:pStyle w:val="Ttulo1"/>
+        <w:pStyle w:val="Heading1"/>
         <w:numPr>
           <w:ilvl w:val="0"/>
           <w:numId w:val="0"/>
@@ -2094,7 +2119,7 @@
     </w:p>
     <w:p>
       <w:pPr>
-        <w:pStyle w:val="Ttulo1"/>
+        <w:pStyle w:val="Heading1"/>
         <w:numPr>
           <w:ilvl w:val="0"/>
           <w:numId w:val="0"/>
@@ -2150,7 +2175,7 @@
     </w:p>
     <w:p>
       <w:pPr>
-        <w:pStyle w:val="Ttulo1"/>
+        <w:pStyle w:val="Heading1"/>
         <w:numPr>
           <w:ilvl w:val="0"/>
           <w:numId w:val="0"/>
@@ -2172,7 +2197,7 @@
     </w:p>
     <w:p>
       <w:pPr>
-        <w:pStyle w:val="Ttulo1"/>
+        <w:pStyle w:val="Heading1"/>
         <w:numPr>
           <w:ilvl w:val="0"/>
           <w:numId w:val="0"/>
@@ -2359,6 +2384,7 @@
             </w:pPr>
             <w:r>
               <w:rPr>
+                <w:noProof/>
                 <w:lang w:eastAsia="pt-BR"/>
               </w:rPr>
               <w:drawing>
@@ -2412,6 +2438,7 @@
             </w:r>
             <w:r>
               <w:rPr>
+                <w:noProof/>
                 <w:lang w:eastAsia="pt-BR"/>
               </w:rPr>
               <w:drawing>
@@ -2576,6 +2603,7 @@
             </w:pPr>
             <w:r>
               <w:rPr>
+                <w:noProof/>
                 <w:lang w:eastAsia="pt-BR"/>
               </w:rPr>
               <w:drawing>
@@ -2629,6 +2657,7 @@
             </w:r>
             <w:r>
               <w:rPr>
+                <w:noProof/>
                 <w:lang w:eastAsia="pt-BR"/>
               </w:rPr>
               <w:drawing>
@@ -2682,6 +2711,7 @@
             </w:r>
             <w:r>
               <w:rPr>
+                <w:noProof/>
                 <w:lang w:eastAsia="pt-BR"/>
               </w:rPr>
               <w:drawing>
@@ -2895,6 +2925,7 @@
             </w:pPr>
             <w:r>
               <w:rPr>
+                <w:noProof/>
                 <w:lang w:eastAsia="pt-BR"/>
               </w:rPr>
               <w:drawing>
@@ -2948,6 +2979,7 @@
             </w:r>
             <w:r>
               <w:rPr>
+                <w:noProof/>
                 <w:lang w:eastAsia="pt-BR"/>
               </w:rPr>
               <w:drawing>
@@ -3001,6 +3033,7 @@
             </w:r>
             <w:r>
               <w:rPr>
+                <w:noProof/>
                 <w:lang w:eastAsia="pt-BR"/>
               </w:rPr>
               <w:drawing>
@@ -3213,7 +3246,7 @@
     </w:p>
     <w:p>
       <w:pPr>
-        <w:pStyle w:val="Ttulo1"/>
+        <w:pStyle w:val="Heading1"/>
         <w:numPr>
           <w:ilvl w:val="0"/>
           <w:numId w:val="0"/>
@@ -3270,7 +3303,7 @@
     </w:p>
     <w:p>
       <w:pPr>
-        <w:pStyle w:val="Ttulo1"/>
+        <w:pStyle w:val="Heading1"/>
         <w:numPr>
           <w:ilvl w:val="0"/>
           <w:numId w:val="0"/>
@@ -3296,7 +3329,7 @@
     </w:p>
     <w:p>
       <w:pPr>
-        <w:pStyle w:val="Ttulo1"/>
+        <w:pStyle w:val="Heading1"/>
         <w:numPr>
           <w:ilvl w:val="0"/>
           <w:numId w:val="0"/>
@@ -3304,7 +3337,18 @@
         <w:ind w:left="720" w:hanging="720"/>
       </w:pPr>
       <w:r>
-        <w:t xml:space="preserve">1.9           Autores e Colaboradores </w:t>
+        <w:t xml:space="preserve">1.9           Autores e </w:t>
+      </w:r>
+      <w:proofErr w:type="gramStart"/>
+      <w:r>
+        <w:t xml:space="preserve">Colaboradores </w:t>
+      </w:r>
+      <w:r>
+        <w:t xml:space="preserve"> (</w:t>
+      </w:r>
+      <w:proofErr w:type="gramEnd"/>
+      <w:r>
+        <w:t>nossos nomes)</w:t>
       </w:r>
     </w:p>
     <w:tbl>
@@ -3328,10 +3372,10 @@
         <w:tblLook w:val="04A0" w:firstRow="1" w:lastRow="0" w:firstColumn="1" w:lastColumn="0" w:noHBand="0" w:noVBand="1"/>
       </w:tblPr>
       <w:tblGrid>
-        <w:gridCol w:w="1241"/>
-        <w:gridCol w:w="1273"/>
-        <w:gridCol w:w="3778"/>
-        <w:gridCol w:w="2718"/>
+        <w:gridCol w:w="1250"/>
+        <w:gridCol w:w="1025"/>
+        <w:gridCol w:w="3998"/>
+        <w:gridCol w:w="2737"/>
       </w:tblGrid>
       <w:tr>
         <w:trPr>
@@ -3509,7 +3553,7 @@
               <w:rPr>
                 <w:lang w:eastAsia="pt-BR"/>
               </w:rPr>
-              <w:t>Giorgio Cangioli</w:t>
+              <w:t xml:space="preserve"> </w:t>
             </w:r>
           </w:p>
         </w:tc>
@@ -3617,7 +3661,7 @@
               <w:rPr>
                 <w:lang w:eastAsia="pt-BR"/>
               </w:rPr>
-              <w:t>Rob Hausam</w:t>
+              <w:t xml:space="preserve"> </w:t>
             </w:r>
           </w:p>
         </w:tc>
@@ -3725,7 +3769,7 @@
               <w:rPr>
                 <w:lang w:eastAsia="pt-BR"/>
               </w:rPr>
-              <w:t>François Macary</w:t>
+              <w:t xml:space="preserve"> </w:t>
             </w:r>
           </w:p>
         </w:tc>
@@ -3833,7 +3877,7 @@
               <w:rPr>
                 <w:lang w:eastAsia="pt-BR"/>
               </w:rPr>
-              <w:t>Dr. Christof Geßner</w:t>
+              <w:t xml:space="preserve"> </w:t>
             </w:r>
           </w:p>
         </w:tc>
@@ -3941,7 +3985,7 @@
               <w:rPr>
                 <w:lang w:eastAsia="pt-BR"/>
               </w:rPr>
-              <w:t>Gary Dickinson</w:t>
+              <w:t xml:space="preserve"> </w:t>
             </w:r>
           </w:p>
         </w:tc>
@@ -4049,7 +4093,7 @@
               <w:rPr>
                 <w:lang w:eastAsia="pt-BR"/>
               </w:rPr>
-              <w:t>Dr. Kai U. Heitmann</w:t>
+              <w:t xml:space="preserve"> </w:t>
             </w:r>
           </w:p>
         </w:tc>
@@ -4068,15 +4112,31 @@
           <w:p>
             <w:pPr>
               <w:rPr>
-                <w:lang w:eastAsia="pt-BR"/>
+                <w:lang w:val="en-US" w:eastAsia="pt-BR"/>
               </w:rPr>
             </w:pPr>
+            <w:proofErr w:type="spellStart"/>
             <w:r>
               <w:rPr>
-                <w:lang w:eastAsia="pt-BR"/>
+                <w:lang w:val="en-US" w:eastAsia="pt-BR"/>
               </w:rPr>
-              <w:t>Heitmann Consulting and Services, ART-DECOR Open Tools GmbH, HL7 Alemanha</w:t>
+              <w:t>Heitmann</w:t>
             </w:r>
+            <w:proofErr w:type="spellEnd"/>
+            <w:r>
+              <w:rPr>
+                <w:lang w:val="en-US" w:eastAsia="pt-BR"/>
+              </w:rPr>
+              <w:t xml:space="preserve"> Consulting and Services, ART-DECOR Open Tools GmbH, HL7 </w:t>
+            </w:r>
+            <w:proofErr w:type="spellStart"/>
+            <w:r>
+              <w:rPr>
+                <w:lang w:val="en-US" w:eastAsia="pt-BR"/>
+              </w:rPr>
+              <w:t>Alemanha</w:t>
+            </w:r>
+            <w:proofErr w:type="spellEnd"/>
           </w:p>
         </w:tc>
         <w:tc>
@@ -4157,7 +4217,7 @@
               <w:rPr>
                 <w:lang w:eastAsia="pt-BR"/>
               </w:rPr>
-              <w:t>Catherine Chronaki</w:t>
+              <w:t xml:space="preserve"> </w:t>
             </w:r>
           </w:p>
         </w:tc>
@@ -4239,7 +4299,6 @@
                 <w:bCs/>
                 <w:lang w:eastAsia="pt-BR"/>
               </w:rPr>
-              <w:lastRenderedPageBreak/>
               <w:t>Contribuinte</w:t>
             </w:r>
           </w:p>
@@ -4348,6 +4407,7 @@
                 <w:bCs/>
                 <w:lang w:eastAsia="pt-BR"/>
               </w:rPr>
+              <w:lastRenderedPageBreak/>
               <w:t>Contribuinte</w:t>
             </w:r>
           </w:p>
@@ -4549,7 +4609,7 @@
     </w:p>
     <w:p>
       <w:pPr>
-        <w:pStyle w:val="Ttulo1"/>
+        <w:pStyle w:val="Heading1"/>
       </w:pPr>
       <w:bookmarkStart w:id="9" w:name="_Toc132037362"/>
       <w:commentRangeStart w:id="10"/>
@@ -4563,7 +4623,7 @@
       <w:commentRangeEnd w:id="10"/>
       <w:r>
         <w:rPr>
-          <w:rStyle w:val="Refdecomentrio"/>
+          <w:rStyle w:val="CommentReference"/>
           <w:rFonts w:asciiTheme="minorHAnsi" w:eastAsia="Times New Roman" w:hAnsiTheme="minorHAnsi"/>
           <w:b w:val="0"/>
           <w:lang w:eastAsia="en-US"/>
@@ -4691,7 +4751,7 @@
     </w:p>
     <w:p>
       <w:pPr>
-        <w:pStyle w:val="Ttulo1"/>
+        <w:pStyle w:val="Heading1"/>
         <w:numPr>
           <w:ilvl w:val="1"/>
           <w:numId w:val="5"/>
@@ -4796,7 +4856,7 @@
           <w:sz w:val="20"/>
           <w:szCs w:val="20"/>
         </w:rPr>
-        <w:t xml:space="preserve">. Este conjunto gratuito é mantido em colaboração com HL7 International e CEN e atualizado anualmente. A SNOMED International também produziu um recurso disponível </w:t>
+        <w:t xml:space="preserve">. Este conjunto gratuito é mantido em colaboração com HL7 International e CEN e atualizado anualmente. A SNOMED International também produziu um recurso disponível gratuitamente chamado IPS Terminology, uma subontologia do SNOMED CT baseada no conjunto IPS Free, que </w:t>
       </w:r>
       <w:r>
         <w:rPr>
@@ -4805,13 +4865,82 @@
           <w:szCs w:val="20"/>
         </w:rPr>
         <w:lastRenderedPageBreak/>
-        <w:t>gratuitamente chamado IPS Terminology, uma subontologia do SNOMED CT baseada no conjunto IPS Free, que fornecerá recursos ontológicos mínimos para implementações de IPS. Com esse espírito, esta versão do Resumo Internacional do Paciente define SNOMED CT como uma terminologia primária e é usada em muitos dos conjuntos de valores.</w:t>
+        <w:t>fornecerá recursos ontológicos mínimos para implementações de IPS. Com esse espírito, esta versão do Resumo Internacional do Paciente define SNOMED CT como uma terminologia primária e é usada em muitos dos conjuntos de valores.</w:t>
+      </w:r>
+    </w:p>
+    <w:p>
+      <w:r>
+        <w:t xml:space="preserve">As estruturas terminológicas serão herdadas do GI </w:t>
+      </w:r>
+      <w:proofErr w:type="gramStart"/>
+      <w:r>
+        <w:t>internacional  -</w:t>
+      </w:r>
+      <w:proofErr w:type="gramEnd"/>
+      <w:r>
+        <w:t xml:space="preserve"> basicamente recursos terminológicos SNOMED IPS </w:t>
+      </w:r>
+      <w:proofErr w:type="spellStart"/>
+      <w:r>
+        <w:t>Free</w:t>
+      </w:r>
+      <w:proofErr w:type="spellEnd"/>
+      <w:r>
+        <w:t xml:space="preserve"> Set, LOINC, HL7</w:t>
+      </w:r>
+    </w:p>
+    <w:p>
+      <w:pPr>
+        <w:rPr>
+          <w:highlight w:val="yellow"/>
+        </w:rPr>
+      </w:pPr>
+      <w:r>
+        <w:rPr>
+          <w:highlight w:val="yellow"/>
+        </w:rPr>
+        <w:t xml:space="preserve">Os vocabulários nacionais </w:t>
+      </w:r>
+      <w:proofErr w:type="gramStart"/>
+      <w:r>
+        <w:rPr>
+          <w:highlight w:val="yellow"/>
+        </w:rPr>
+        <w:t>descritos  na</w:t>
+      </w:r>
+      <w:proofErr w:type="gramEnd"/>
+      <w:r>
+        <w:rPr>
+          <w:highlight w:val="yellow"/>
+        </w:rPr>
+        <w:t xml:space="preserve"> RNDS</w:t>
+      </w:r>
+      <w:r>
+        <w:rPr>
+          <w:highlight w:val="yellow"/>
+        </w:rPr>
+        <w:t xml:space="preserve">, OBM </w:t>
+      </w:r>
+      <w:r>
+        <w:rPr>
+          <w:highlight w:val="yellow"/>
+        </w:rPr>
+        <w:t xml:space="preserve">e ANS que fazem parte do elenco do IPS serão incluídos no GI  </w:t>
+      </w:r>
+    </w:p>
+    <w:p>
+      <w:r>
+        <w:rPr>
+          <w:highlight w:val="yellow"/>
+        </w:rPr>
+        <w:t>Serão construídos mapas de conceitos para descrever os mapeamentos dos vocabulários da RNDS para o padrão IPS</w:t>
       </w:r>
     </w:p>
     <w:p/>
-    <w:p>
-      <w:pPr>
-        <w:pStyle w:val="Ttulo1"/>
+    <w:p/>
+    <w:p>
+      <w:pPr>
+        <w:pStyle w:val="Heading1"/>
         <w:jc w:val="both"/>
       </w:pPr>
       <w:bookmarkStart w:id="11" w:name="_Toc132037363"/>
@@ -4826,7 +4955,7 @@
       <w:commentRangeEnd w:id="12"/>
       <w:r>
         <w:rPr>
-          <w:rStyle w:val="Refdecomentrio"/>
+          <w:rStyle w:val="CommentReference"/>
           <w:rFonts w:asciiTheme="minorHAnsi" w:eastAsia="Times New Roman" w:hAnsiTheme="minorHAnsi"/>
           <w:b w:val="0"/>
           <w:lang w:eastAsia="en-US"/>
@@ -4836,7 +4965,7 @@
     </w:p>
     <w:p>
       <w:pPr>
-        <w:pStyle w:val="Ttulo1"/>
+        <w:pStyle w:val="Heading1"/>
         <w:numPr>
           <w:ilvl w:val="0"/>
           <w:numId w:val="0"/>
@@ -5048,7 +5177,7 @@
     </w:p>
     <w:p>
       <w:pPr>
-        <w:pStyle w:val="Ttulo1"/>
+        <w:pStyle w:val="Heading1"/>
         <w:numPr>
           <w:ilvl w:val="0"/>
           <w:numId w:val="0"/>
@@ -5237,7 +5366,7 @@
     </w:p>
     <w:p>
       <w:pPr>
-        <w:pStyle w:val="Ttulo1"/>
+        <w:pStyle w:val="Heading1"/>
         <w:numPr>
           <w:ilvl w:val="0"/>
           <w:numId w:val="0"/>
@@ -5246,6 +5375,7 @@
         <w:jc w:val="both"/>
       </w:pPr>
       <w:r>
+        <w:lastRenderedPageBreak/>
         <w:t xml:space="preserve">3.3          </w:t>
       </w:r>
       <w:r>
@@ -5275,7 +5405,7 @@
       <w:commentRangeEnd w:id="14"/>
       <w:r>
         <w:rPr>
-          <w:rStyle w:val="Refdecomentrio"/>
+          <w:rStyle w:val="CommentReference"/>
         </w:rPr>
         <w:commentReference w:id="14"/>
       </w:r>
@@ -5295,14 +5425,7 @@
         <w:rPr>
           <w:lang w:eastAsia="pt-BR"/>
         </w:rPr>
-        <w:t xml:space="preserve"> não está fechada), o que significa que é possível que </w:t>
-      </w:r>
-      <w:r>
-        <w:rPr>
-          <w:lang w:eastAsia="pt-BR"/>
-        </w:rPr>
-        <w:lastRenderedPageBreak/>
-        <w:t>instâncias de recursos com elementos que não correspondam a nenhuma das fatias definidas ainda estejam em conformidade com o perfil, desde que eles satisfazem as restrições de perfil restantes.</w:t>
+        <w:t xml:space="preserve"> não está fechada), o que significa que é possível que instâncias de recursos com elementos que não correspondam a nenhuma das fatias definidas ainda estejam em conformidade com o perfil, desde que eles satisfazem as restrições de perfil restantes.</w:t>
       </w:r>
     </w:p>
     <w:p>
@@ -5358,7 +5481,7 @@
     </w:p>
     <w:p>
       <w:pPr>
-        <w:pStyle w:val="Ttulo1"/>
+        <w:pStyle w:val="Heading1"/>
         <w:numPr>
           <w:ilvl w:val="0"/>
           <w:numId w:val="0"/>
@@ -5564,7 +5687,7 @@
     </w:p>
     <w:p>
       <w:pPr>
-        <w:pStyle w:val="Ttulo1"/>
+        <w:pStyle w:val="Heading1"/>
         <w:numPr>
           <w:ilvl w:val="0"/>
           <w:numId w:val="0"/>
@@ -5581,7 +5704,7 @@
     </w:p>
     <w:p>
       <w:pPr>
-        <w:pStyle w:val="Ttulo1"/>
+        <w:pStyle w:val="Heading1"/>
         <w:numPr>
           <w:ilvl w:val="0"/>
           <w:numId w:val="0"/>
@@ -5632,7 +5755,7 @@
     </w:p>
     <w:p>
       <w:pPr>
-        <w:pStyle w:val="Ttulo1"/>
+        <w:pStyle w:val="Heading1"/>
         <w:numPr>
           <w:ilvl w:val="0"/>
           <w:numId w:val="0"/>
@@ -5670,7 +5793,7 @@
     </w:p>
     <w:p>
       <w:pPr>
-        <w:pStyle w:val="PargrafodaLista"/>
+        <w:pStyle w:val="ListParagraph"/>
         <w:numPr>
           <w:ilvl w:val="1"/>
           <w:numId w:val="10"/>
@@ -5688,7 +5811,7 @@
       </w:r>
       <w:r>
         <w:rPr>
-          <w:rStyle w:val="nfase"/>
+          <w:rStyle w:val="Emphasis"/>
           <w:rFonts w:ascii="Verdana" w:hAnsi="Verdana"/>
           <w:color w:val="333333"/>
           <w:sz w:val="18"/>
@@ -5777,7 +5900,7 @@
           <w:sz w:val="22"/>
           <w:szCs w:val="22"/>
           <w:bdr w:val="none" w:sz="0" w:space="0" w:color="auto" w:frame="1"/>
-          <w:lang w:eastAsia="pt-BR"/>
+          <w:lang w:val="en-US" w:eastAsia="pt-BR"/>
         </w:rPr>
       </w:pPr>
       <w:r>
@@ -5787,7 +5910,7 @@
           <w:sz w:val="22"/>
           <w:szCs w:val="22"/>
           <w:bdr w:val="none" w:sz="0" w:space="0" w:color="auto" w:frame="1"/>
-          <w:lang w:eastAsia="pt-BR"/>
+          <w:lang w:val="en-US" w:eastAsia="pt-BR"/>
         </w:rPr>
         <w:t>{</w:t>
       </w:r>
@@ -5826,7 +5949,7 @@
           <w:sz w:val="22"/>
           <w:szCs w:val="22"/>
           <w:bdr w:val="none" w:sz="0" w:space="0" w:color="auto" w:frame="1"/>
-          <w:lang w:eastAsia="pt-BR"/>
+          <w:lang w:val="en-US" w:eastAsia="pt-BR"/>
         </w:rPr>
       </w:pPr>
       <w:r>
@@ -5836,7 +5959,7 @@
           <w:sz w:val="22"/>
           <w:szCs w:val="22"/>
           <w:bdr w:val="none" w:sz="0" w:space="0" w:color="auto" w:frame="1"/>
-          <w:lang w:eastAsia="pt-BR"/>
+          <w:lang w:val="en-US" w:eastAsia="pt-BR"/>
         </w:rPr>
         <w:t xml:space="preserve">  "</w:t>
       </w:r>
@@ -5848,7 +5971,7 @@
           <w:sz w:val="22"/>
           <w:szCs w:val="22"/>
           <w:bdr w:val="none" w:sz="0" w:space="0" w:color="auto" w:frame="1"/>
-          <w:lang w:eastAsia="pt-BR"/>
+          <w:lang w:val="en-US" w:eastAsia="pt-BR"/>
         </w:rPr>
         <w:t>resourceType</w:t>
       </w:r>
@@ -5861,7 +5984,7 @@
           <w:sz w:val="22"/>
           <w:szCs w:val="22"/>
           <w:bdr w:val="none" w:sz="0" w:space="0" w:color="auto" w:frame="1"/>
-          <w:lang w:eastAsia="pt-BR"/>
+          <w:lang w:val="en-US" w:eastAsia="pt-BR"/>
         </w:rPr>
         <w:t>" :</w:t>
       </w:r>
@@ -5873,7 +5996,7 @@
           <w:sz w:val="22"/>
           <w:szCs w:val="22"/>
           <w:bdr w:val="none" w:sz="0" w:space="0" w:color="auto" w:frame="1"/>
-          <w:lang w:eastAsia="pt-BR"/>
+          <w:lang w:val="en-US" w:eastAsia="pt-BR"/>
         </w:rPr>
         <w:t xml:space="preserve"> "Patient",</w:t>
       </w:r>
@@ -5912,7 +6035,7 @@
           <w:sz w:val="22"/>
           <w:szCs w:val="22"/>
           <w:bdr w:val="none" w:sz="0" w:space="0" w:color="auto" w:frame="1"/>
-          <w:lang w:eastAsia="pt-BR"/>
+          <w:lang w:val="en-US" w:eastAsia="pt-BR"/>
         </w:rPr>
       </w:pPr>
       <w:r>
@@ -5922,7 +6045,7 @@
           <w:sz w:val="22"/>
           <w:szCs w:val="22"/>
           <w:bdr w:val="none" w:sz="0" w:space="0" w:color="auto" w:frame="1"/>
-          <w:lang w:eastAsia="pt-BR"/>
+          <w:lang w:val="en-US" w:eastAsia="pt-BR"/>
         </w:rPr>
         <w:t xml:space="preserve">  ...</w:t>
       </w:r>
@@ -5961,7 +6084,7 @@
           <w:sz w:val="22"/>
           <w:szCs w:val="22"/>
           <w:bdr w:val="none" w:sz="0" w:space="0" w:color="auto" w:frame="1"/>
-          <w:lang w:eastAsia="pt-BR"/>
+          <w:lang w:val="en-US" w:eastAsia="pt-BR"/>
         </w:rPr>
       </w:pPr>
       <w:r>
@@ -5971,9 +6094,34 @@
           <w:sz w:val="22"/>
           <w:szCs w:val="22"/>
           <w:bdr w:val="none" w:sz="0" w:space="0" w:color="auto" w:frame="1"/>
-          <w:lang w:eastAsia="pt-BR"/>
-        </w:rPr>
-        <w:t xml:space="preserve">  "_birthDate": {</w:t>
+          <w:lang w:val="en-US" w:eastAsia="pt-BR"/>
+        </w:rPr>
+        <w:lastRenderedPageBreak/>
+        <w:t xml:space="preserve">  "_</w:t>
+      </w:r>
+      <w:proofErr w:type="spellStart"/>
+      <w:r>
+        <w:rPr>
+          <w:rFonts w:ascii="Consolas" w:hAnsi="Consolas" w:cs="Courier New"/>
+          <w:color w:val="000000"/>
+          <w:sz w:val="22"/>
+          <w:szCs w:val="22"/>
+          <w:bdr w:val="none" w:sz="0" w:space="0" w:color="auto" w:frame="1"/>
+          <w:lang w:val="en-US" w:eastAsia="pt-BR"/>
+        </w:rPr>
+        <w:t>birthDate</w:t>
+      </w:r>
+      <w:proofErr w:type="spellEnd"/>
+      <w:r>
+        <w:rPr>
+          <w:rFonts w:ascii="Consolas" w:hAnsi="Consolas" w:cs="Courier New"/>
+          <w:color w:val="000000"/>
+          <w:sz w:val="22"/>
+          <w:szCs w:val="22"/>
+          <w:bdr w:val="none" w:sz="0" w:space="0" w:color="auto" w:frame="1"/>
+          <w:lang w:val="en-US" w:eastAsia="pt-BR"/>
+        </w:rPr>
+        <w:t>": {</w:t>
       </w:r>
     </w:p>
     <w:p>
@@ -6010,7 +6158,7 @@
           <w:sz w:val="22"/>
           <w:szCs w:val="22"/>
           <w:bdr w:val="none" w:sz="0" w:space="0" w:color="auto" w:frame="1"/>
-          <w:lang w:eastAsia="pt-BR"/>
+          <w:lang w:val="en-US" w:eastAsia="pt-BR"/>
         </w:rPr>
       </w:pPr>
       <w:r>
@@ -6020,11 +6168,11 @@
           <w:sz w:val="22"/>
           <w:szCs w:val="22"/>
           <w:bdr w:val="none" w:sz="0" w:space="0" w:color="auto" w:frame="1"/>
-          <w:lang w:eastAsia="pt-BR"/>
-        </w:rPr>
-        <w:t xml:space="preserve">    "</w:t>
-      </w:r>
-      <w:proofErr w:type="spellStart"/>
+          <w:lang w:val="en-US" w:eastAsia="pt-BR"/>
+        </w:rPr>
+        <w:t xml:space="preserve">    "extension</w:t>
+      </w:r>
+      <w:proofErr w:type="gramStart"/>
       <w:r>
         <w:rPr>
           <w:rFonts w:ascii="Consolas" w:hAnsi="Consolas" w:cs="Courier New"/>
@@ -6032,12 +6180,11 @@
           <w:sz w:val="22"/>
           <w:szCs w:val="22"/>
           <w:bdr w:val="none" w:sz="0" w:space="0" w:color="auto" w:frame="1"/>
-          <w:lang w:eastAsia="pt-BR"/>
-        </w:rPr>
-        <w:t>extension</w:t>
-      </w:r>
-      <w:proofErr w:type="spellEnd"/>
-      <w:proofErr w:type="gramStart"/>
+          <w:lang w:val="en-US" w:eastAsia="pt-BR"/>
+        </w:rPr>
+        <w:t>" :</w:t>
+      </w:r>
+      <w:proofErr w:type="gramEnd"/>
       <w:r>
         <w:rPr>
           <w:rFonts w:ascii="Consolas" w:hAnsi="Consolas" w:cs="Courier New"/>
@@ -6045,19 +6192,7 @@
           <w:sz w:val="22"/>
           <w:szCs w:val="22"/>
           <w:bdr w:val="none" w:sz="0" w:space="0" w:color="auto" w:frame="1"/>
-          <w:lang w:eastAsia="pt-BR"/>
-        </w:rPr>
-        <w:t>" :</w:t>
-      </w:r>
-      <w:proofErr w:type="gramEnd"/>
-      <w:r>
-        <w:rPr>
-          <w:rFonts w:ascii="Consolas" w:hAnsi="Consolas" w:cs="Courier New"/>
-          <w:color w:val="000000"/>
-          <w:sz w:val="22"/>
-          <w:szCs w:val="22"/>
-          <w:bdr w:val="none" w:sz="0" w:space="0" w:color="auto" w:frame="1"/>
-          <w:lang w:eastAsia="pt-BR"/>
+          <w:lang w:val="en-US" w:eastAsia="pt-BR"/>
         </w:rPr>
         <w:t xml:space="preserve"> [</w:t>
       </w:r>
@@ -6096,7 +6231,7 @@
           <w:sz w:val="22"/>
           <w:szCs w:val="22"/>
           <w:bdr w:val="none" w:sz="0" w:space="0" w:color="auto" w:frame="1"/>
-          <w:lang w:eastAsia="pt-BR"/>
+          <w:lang w:val="en-US" w:eastAsia="pt-BR"/>
         </w:rPr>
       </w:pPr>
       <w:r>
@@ -6106,7 +6241,7 @@
           <w:sz w:val="22"/>
           <w:szCs w:val="22"/>
           <w:bdr w:val="none" w:sz="0" w:space="0" w:color="auto" w:frame="1"/>
-          <w:lang w:eastAsia="pt-BR"/>
+          <w:lang w:val="en-US" w:eastAsia="pt-BR"/>
         </w:rPr>
         <w:t xml:space="preserve">      {</w:t>
       </w:r>
@@ -6155,9 +6290,8 @@
           <w:sz w:val="22"/>
           <w:szCs w:val="22"/>
           <w:bdr w:val="none" w:sz="0" w:space="0" w:color="auto" w:frame="1"/>
-          <w:lang w:eastAsia="pt-BR"/>
-        </w:rPr>
-        <w:lastRenderedPageBreak/>
+          <w:lang w:val="en-US" w:eastAsia="pt-BR"/>
+        </w:rPr>
         <w:t xml:space="preserve">        </w:t>
       </w:r>
       <w:r>
@@ -6169,7 +6303,79 @@
           <w:bdr w:val="none" w:sz="0" w:space="0" w:color="auto" w:frame="1"/>
           <w:lang w:val="fr-FR" w:eastAsia="pt-BR"/>
         </w:rPr>
-        <w:t>"url" : "http://hl7.org/fhir/StructureDefinition/data-absent-reason",</w:t>
+        <w:t>"url" : "http://hl7.org/</w:t>
+      </w:r>
+      <w:proofErr w:type="spellStart"/>
+      <w:r>
+        <w:rPr>
+          <w:rFonts w:ascii="Consolas" w:hAnsi="Consolas" w:cs="Courier New"/>
+          <w:color w:val="000000"/>
+          <w:sz w:val="22"/>
+          <w:szCs w:val="22"/>
+          <w:bdr w:val="none" w:sz="0" w:space="0" w:color="auto" w:frame="1"/>
+          <w:lang w:val="fr-FR" w:eastAsia="pt-BR"/>
+        </w:rPr>
+        <w:t>fhir</w:t>
+      </w:r>
+      <w:proofErr w:type="spellEnd"/>
+      <w:r>
+        <w:rPr>
+          <w:rFonts w:ascii="Consolas" w:hAnsi="Consolas" w:cs="Courier New"/>
+          <w:color w:val="000000"/>
+          <w:sz w:val="22"/>
+          <w:szCs w:val="22"/>
+          <w:bdr w:val="none" w:sz="0" w:space="0" w:color="auto" w:frame="1"/>
+          <w:lang w:val="fr-FR" w:eastAsia="pt-BR"/>
+        </w:rPr>
+        <w:t>/</w:t>
+      </w:r>
+      <w:proofErr w:type="spellStart"/>
+      <w:r>
+        <w:rPr>
+          <w:rFonts w:ascii="Consolas" w:hAnsi="Consolas" w:cs="Courier New"/>
+          <w:color w:val="000000"/>
+          <w:sz w:val="22"/>
+          <w:szCs w:val="22"/>
+          <w:bdr w:val="none" w:sz="0" w:space="0" w:color="auto" w:frame="1"/>
+          <w:lang w:val="fr-FR" w:eastAsia="pt-BR"/>
+        </w:rPr>
+        <w:t>StructureDefinition</w:t>
+      </w:r>
+      <w:proofErr w:type="spellEnd"/>
+      <w:r>
+        <w:rPr>
+          <w:rFonts w:ascii="Consolas" w:hAnsi="Consolas" w:cs="Courier New"/>
+          <w:color w:val="000000"/>
+          <w:sz w:val="22"/>
+          <w:szCs w:val="22"/>
+          <w:bdr w:val="none" w:sz="0" w:space="0" w:color="auto" w:frame="1"/>
+          <w:lang w:val="fr-FR" w:eastAsia="pt-BR"/>
+        </w:rPr>
+        <w:t>/data-absent-</w:t>
+      </w:r>
+      <w:proofErr w:type="spellStart"/>
+      <w:r>
+        <w:rPr>
+          <w:rFonts w:ascii="Consolas" w:hAnsi="Consolas" w:cs="Courier New"/>
+          <w:color w:val="000000"/>
+          <w:sz w:val="22"/>
+          <w:szCs w:val="22"/>
+          <w:bdr w:val="none" w:sz="0" w:space="0" w:color="auto" w:frame="1"/>
+          <w:lang w:val="fr-FR" w:eastAsia="pt-BR"/>
+        </w:rPr>
+        <w:t>reason</w:t>
+      </w:r>
+      <w:proofErr w:type="spellEnd"/>
+      <w:r>
+        <w:rPr>
+          <w:rFonts w:ascii="Consolas" w:hAnsi="Consolas" w:cs="Courier New"/>
+          <w:color w:val="000000"/>
+          <w:sz w:val="22"/>
+          <w:szCs w:val="22"/>
+          <w:bdr w:val="none" w:sz="0" w:space="0" w:color="auto" w:frame="1"/>
+          <w:lang w:val="fr-FR" w:eastAsia="pt-BR"/>
+        </w:rPr>
+        <w:t>",</w:t>
       </w:r>
     </w:p>
     <w:p>
@@ -6692,7 +6898,52 @@
     </w:p>
     <w:p>
       <w:pPr>
-        <w:pStyle w:val="Ttulo1"/>
+        <w:shd w:val="clear" w:color="auto" w:fill="FFFFFF"/>
+        <w:spacing w:after="75" w:line="336" w:lineRule="atLeast"/>
+        <w:jc w:val="both"/>
+        <w:rPr>
+          <w:lang w:eastAsia="pt-BR"/>
+        </w:rPr>
+      </w:pPr>
+      <w:r>
+        <w:rPr>
+          <w:lang w:eastAsia="pt-BR"/>
+        </w:rPr>
+        <w:t>Tratamento das Extensões nacionais</w:t>
+      </w:r>
+    </w:p>
+    <w:p>
+      <w:pPr>
+        <w:shd w:val="clear" w:color="auto" w:fill="FFFFFF"/>
+        <w:spacing w:after="75" w:line="336" w:lineRule="atLeast"/>
+        <w:jc w:val="both"/>
+        <w:rPr>
+          <w:lang w:eastAsia="pt-BR"/>
+        </w:rPr>
+      </w:pPr>
+      <w:r>
+        <w:rPr>
+          <w:lang w:eastAsia="pt-BR"/>
+        </w:rPr>
+        <w:t xml:space="preserve">As extensões nacionais que já existem, ou definem elementos já descritos em perfis do modelo canônico serão convertidas para o modelo canônico.   Para fins de mapeamento de estrutura as extensões da RNDS não serão mapeadas. </w:t>
+      </w:r>
+    </w:p>
+    <w:p>
+      <w:pPr>
+        <w:pStyle w:val="Heading2"/>
+        <w:numPr>
+          <w:ilvl w:val="0"/>
+          <w:numId w:val="0"/>
+        </w:numPr>
+        <w:ind w:left="576" w:hanging="576"/>
+        <w:rPr>
+          <w:lang w:eastAsia="pt-BR"/>
+        </w:rPr>
+      </w:pPr>
+    </w:p>
+    <w:p>
+      <w:pPr>
+        <w:pStyle w:val="Heading1"/>
         <w:numPr>
           <w:ilvl w:val="0"/>
           <w:numId w:val="0"/>
@@ -6714,7 +6965,7 @@
     </w:p>
     <w:p>
       <w:pPr>
-        <w:pStyle w:val="Ttulo1"/>
+        <w:pStyle w:val="Heading1"/>
         <w:numPr>
           <w:ilvl w:val="0"/>
           <w:numId w:val="0"/>
@@ -6803,7 +7054,7 @@
       <w:commentRangeEnd w:id="16"/>
       <w:r>
         <w:rPr>
-          <w:rStyle w:val="Refdecomentrio"/>
+          <w:rStyle w:val="CommentReference"/>
         </w:rPr>
         <w:commentReference w:id="16"/>
       </w:r>
@@ -6873,7 +7124,14 @@
         <w:rPr>
           <w:lang w:eastAsia="pt-BR"/>
         </w:rPr>
-        <w:t xml:space="preserve"> bem como qualquer outra seção incluída no resumo do paciente. Isso se alinha com os princípios dos </w:t>
+        <w:t xml:space="preserve"> bem como qualquer outra seção </w:t>
+      </w:r>
+      <w:r>
+        <w:rPr>
+          <w:lang w:eastAsia="pt-BR"/>
+        </w:rPr>
+        <w:lastRenderedPageBreak/>
+        <w:t xml:space="preserve">incluída no resumo do paciente. Isso se alinha com os princípios dos </w:t>
       </w:r>
       <w:hyperlink r:id="rId44" w:history="1">
         <w:r>
@@ -6896,7 +7154,7 @@
     </w:p>
     <w:p>
       <w:pPr>
-        <w:pStyle w:val="PargrafodaLista"/>
+        <w:pStyle w:val="ListParagraph"/>
         <w:numPr>
           <w:ilvl w:val="0"/>
           <w:numId w:val="12"/>
@@ -6925,10 +7183,30 @@
         </w:rPr>
         <w:t>. Embora o padrão IPS permita a inclusão de traduções de idiomas, tanto na exibição codificada quanto na narrativa, os consumidores a jusante (por exemplo, outro sistema em troca transfronteiriça) não devem esperar que traduções ou códigos locais estejam presentes.</w:t>
       </w:r>
-    </w:p>
-    <w:p>
-      <w:pPr>
-        <w:pStyle w:val="PargrafodaLista"/>
+      <w:r>
+        <w:rPr>
+          <w:lang w:eastAsia="pt-BR"/>
+        </w:rPr>
+        <w:t xml:space="preserve"> Os conceitos codificáveis do projeto terão suas definições traduzidas de PT para </w:t>
+      </w:r>
+      <w:proofErr w:type="gramStart"/>
+      <w:r>
+        <w:rPr>
+          <w:lang w:eastAsia="pt-BR"/>
+        </w:rPr>
+        <w:t>Inglês</w:t>
+      </w:r>
+      <w:proofErr w:type="gramEnd"/>
+      <w:r>
+        <w:rPr>
+          <w:lang w:eastAsia="pt-BR"/>
+        </w:rPr>
+        <w:t xml:space="preserve"> mas os elementos em texto livre serão mantidos no idioma original.</w:t>
+      </w:r>
+    </w:p>
+    <w:p>
+      <w:pPr>
+        <w:pStyle w:val="ListParagraph"/>
         <w:spacing w:before="240" w:after="0"/>
         <w:jc w:val="both"/>
         <w:rPr>
@@ -6938,7 +7216,7 @@
     </w:p>
     <w:p>
       <w:pPr>
-        <w:pStyle w:val="PargrafodaLista"/>
+        <w:pStyle w:val="ListParagraph"/>
         <w:numPr>
           <w:ilvl w:val="0"/>
           <w:numId w:val="12"/>
@@ -6971,19 +7249,36 @@
         <w:rPr>
           <w:lang w:eastAsia="pt-BR"/>
         </w:rPr>
-        <w:t xml:space="preserve"> , os documentos IPS devem ter a capacidade de atestado. Embora os documentos IPS não </w:t>
-      </w:r>
-      <w:r>
-        <w:rPr>
-          <w:lang w:eastAsia="pt-BR"/>
-        </w:rPr>
-        <w:lastRenderedPageBreak/>
-        <w:t>precisem ser assinados em todos os casos, a inclusão de narrativa legível por humanos é necessária para atestado e autenticação legal, uma vez que representa uma forma apresentada do documento.</w:t>
-      </w:r>
-    </w:p>
-    <w:p>
-      <w:pPr>
-        <w:pStyle w:val="PargrafodaLista"/>
+        <w:t> , os documentos IPS devem ter a capacidade de atestado. Embora os documentos IPS não precisem ser assinados em todos os casos, a inclusão de narrativa legível por humanos é necessária para atesta</w:t>
+      </w:r>
+      <w:r>
+        <w:rPr>
+          <w:lang w:eastAsia="pt-BR"/>
+        </w:rPr>
+        <w:t>r</w:t>
+      </w:r>
+      <w:r>
+        <w:rPr>
+          <w:lang w:eastAsia="pt-BR"/>
+        </w:rPr>
+        <w:t xml:space="preserve"> </w:t>
+      </w:r>
+      <w:r>
+        <w:rPr>
+          <w:lang w:eastAsia="pt-BR"/>
+        </w:rPr>
+        <w:t>a</w:t>
+      </w:r>
+      <w:r>
+        <w:rPr>
+          <w:lang w:eastAsia="pt-BR"/>
+        </w:rPr>
+        <w:t xml:space="preserve"> autenticação legal, uma vez que representa uma forma apresentada do documento.</w:t>
+      </w:r>
+    </w:p>
+    <w:p>
+      <w:pPr>
+        <w:pStyle w:val="ListParagraph"/>
         <w:spacing w:before="240" w:after="0"/>
         <w:jc w:val="both"/>
         <w:rPr>
@@ -6993,7 +7288,7 @@
     </w:p>
     <w:p>
       <w:pPr>
-        <w:pStyle w:val="PargrafodaLista"/>
+        <w:pStyle w:val="ListParagraph"/>
         <w:numPr>
           <w:ilvl w:val="0"/>
           <w:numId w:val="12"/>
@@ -7031,7 +7326,7 @@
     </w:p>
     <w:p>
       <w:pPr>
-        <w:pStyle w:val="PargrafodaLista"/>
+        <w:pStyle w:val="ListParagraph"/>
         <w:spacing w:before="240" w:after="0"/>
         <w:jc w:val="both"/>
         <w:rPr>
@@ -7041,7 +7336,7 @@
     </w:p>
     <w:p>
       <w:pPr>
-        <w:pStyle w:val="PargrafodaLista"/>
+        <w:pStyle w:val="ListParagraph"/>
         <w:numPr>
           <w:ilvl w:val="0"/>
           <w:numId w:val="12"/>
@@ -7061,7 +7356,7 @@
     </w:p>
     <w:p>
       <w:pPr>
-        <w:pStyle w:val="PargrafodaLista"/>
+        <w:pStyle w:val="ListParagraph"/>
         <w:spacing w:before="240" w:after="0"/>
         <w:jc w:val="both"/>
         <w:rPr>
@@ -7071,7 +7366,7 @@
     </w:p>
     <w:p>
       <w:pPr>
-        <w:pStyle w:val="PargrafodaLista"/>
+        <w:pStyle w:val="ListParagraph"/>
         <w:numPr>
           <w:ilvl w:val="0"/>
           <w:numId w:val="12"/>
@@ -7219,7 +7514,7 @@
     </w:p>
     <w:p>
       <w:pPr>
-        <w:pStyle w:val="Ttulo1"/>
+        <w:pStyle w:val="Heading1"/>
         <w:numPr>
           <w:ilvl w:val="0"/>
           <w:numId w:val="0"/>
@@ -7264,7 +7559,7 @@
     </w:p>
     <w:p>
       <w:pPr>
-        <w:pStyle w:val="Ttulo1"/>
+        <w:pStyle w:val="Heading1"/>
         <w:numPr>
           <w:ilvl w:val="0"/>
           <w:numId w:val="0"/>
@@ -7286,12 +7581,19 @@
         <w:rPr>
           <w:lang w:eastAsia="pt-BR"/>
         </w:rPr>
-        <w:t>Esta especificação requer que qualquer nome de pessoa seja representado, incluindo pelo menos os componentes fornecidos e familiares. Embora se reconheça que não existe em todas as culturas o mesmo conceito de “nome de família”, não foram recolhidas evidências na análise do contexto internacional (por exemplo, Japão, Coreia, China) que justifiquem a retirada deste requisito. Além disso, devido ao escopo global do International Patient Summary, o caso de representações não alfabéticas dos nomes também foi considerado. Neste caso, para facilitar o uso global do IPS, DEVE ser fornecida pelo menos uma representação alfabética do nome.</w:t>
-      </w:r>
-    </w:p>
-    <w:p>
-      <w:pPr>
-        <w:pStyle w:val="Ttulo1"/>
+        <w:t xml:space="preserve">Esta especificação requer que qualquer nome de pessoa seja representado, incluindo pelo menos os componentes fornecidos e familiares. Embora se reconheça que não existe em todas as culturas o mesmo conceito de “nome de família”, não foram recolhidas evidências na análise do contexto internacional (por </w:t>
+      </w:r>
+      <w:r>
+        <w:rPr>
+          <w:lang w:eastAsia="pt-BR"/>
+        </w:rPr>
+        <w:lastRenderedPageBreak/>
+        <w:t>exemplo, Japão, Coreia, China) que justifiquem a retirada deste requisito. Além disso, devido ao escopo global do International Patient Summary, o caso de representações não alfabéticas dos nomes também foi considerado. Neste caso, para facilitar o uso global do IPS, DEVE ser fornecida pelo menos uma representação alfabética do nome.</w:t>
+      </w:r>
+    </w:p>
+    <w:p>
+      <w:pPr>
+        <w:pStyle w:val="Heading1"/>
         <w:numPr>
           <w:ilvl w:val="0"/>
           <w:numId w:val="0"/>
@@ -7355,7 +7657,6 @@
         <w:rPr>
           <w:lang w:eastAsia="pt-BR"/>
         </w:rPr>
-        <w:lastRenderedPageBreak/>
         <w:t>Para o escopo do Resumo Internacional do Paciente, é importante saber quais medicamentos estão sendo tomados ou foram administrados a um paciente, sem necessariamente fornecer todos os detalhes sobre o pedido, fornecimento, administração ou monitoramento do medicamento. Essa necessidade de informação pode ser atendida com o perfil </w:t>
       </w:r>
       <w:hyperlink r:id="rId52" w:history="1">
@@ -7409,10 +7710,17 @@
           <w:lang w:eastAsia="pt-BR"/>
         </w:rPr>
       </w:pPr>
-    </w:p>
-    <w:p>
-      <w:pPr>
-        <w:pStyle w:val="Ttulo1"/>
+      <w:r>
+        <w:rPr>
+          <w:highlight w:val="yellow"/>
+          <w:lang w:eastAsia="pt-BR"/>
+        </w:rPr>
+        <w:t>Incluir a OBM</w:t>
+      </w:r>
+    </w:p>
+    <w:p>
+      <w:pPr>
+        <w:pStyle w:val="Heading1"/>
         <w:numPr>
           <w:ilvl w:val="0"/>
           <w:numId w:val="0"/>
@@ -7531,10 +7839,17 @@
           <w:lang w:eastAsia="pt-BR"/>
         </w:rPr>
       </w:pPr>
-    </w:p>
-    <w:p>
-      <w:pPr>
-        <w:pStyle w:val="Ttulo1"/>
+      <w:r>
+        <w:rPr>
+          <w:highlight w:val="yellow"/>
+          <w:lang w:eastAsia="pt-BR"/>
+        </w:rPr>
+        <w:t>Identificadores da OBM mapeados para os códigos SNOMED</w:t>
+      </w:r>
+    </w:p>
+    <w:p>
+      <w:pPr>
+        <w:pStyle w:val="Heading1"/>
         <w:numPr>
           <w:ilvl w:val="0"/>
           <w:numId w:val="0"/>
@@ -7567,7 +7882,7 @@
             <w:rStyle w:val="Hyperlink"/>
             <w:lang w:eastAsia="pt-BR"/>
           </w:rPr>
-          <w:t>guia de implementação IPS CDA</w:t>
+          <w:t>guia de implementação IPS</w:t>
         </w:r>
       </w:hyperlink>
     </w:p>
@@ -7624,12 +7939,13 @@
         <w:rPr>
           <w:lang w:eastAsia="pt-BR"/>
         </w:rPr>
+        <w:lastRenderedPageBreak/>
         <w:t>Nota: Discussões com o grupo de trabalho EHR sugerem que um possível projeto futuro seja um perfil funcional IPS, uma vez que há maior clareza e experiência operacional com o uso do IPS.</w:t>
       </w:r>
     </w:p>
     <w:p>
       <w:pPr>
-        <w:pStyle w:val="Ttulo1"/>
+        <w:pStyle w:val="Heading1"/>
       </w:pPr>
       <w:bookmarkStart w:id="17" w:name="_Toc132037364"/>
       <w:commentRangeStart w:id="18"/>
@@ -7643,7 +7959,7 @@
       <w:commentRangeEnd w:id="18"/>
       <w:r>
         <w:rPr>
-          <w:rStyle w:val="Refdecomentrio"/>
+          <w:rStyle w:val="CommentReference"/>
           <w:rFonts w:asciiTheme="minorHAnsi" w:eastAsia="Times New Roman" w:hAnsiTheme="minorHAnsi"/>
           <w:b w:val="0"/>
           <w:lang w:eastAsia="en-US"/>
@@ -7653,7 +7969,7 @@
     </w:p>
     <w:p>
       <w:pPr>
-        <w:pStyle w:val="Ttulo1"/>
+        <w:pStyle w:val="Heading1"/>
         <w:numPr>
           <w:ilvl w:val="0"/>
           <w:numId w:val="0"/>
@@ -7694,7 +8010,7 @@
     </w:p>
     <w:p>
       <w:pPr>
-        <w:pStyle w:val="PargrafodaLista"/>
+        <w:pStyle w:val="ListParagraph"/>
         <w:numPr>
           <w:ilvl w:val="0"/>
           <w:numId w:val="13"/>
@@ -7791,7 +8107,7 @@
       <w:commentRangeEnd w:id="19"/>
       <w:r>
         <w:rPr>
-          <w:rStyle w:val="Refdecomentrio"/>
+          <w:rStyle w:val="CommentReference"/>
         </w:rPr>
         <w:commentReference w:id="19"/>
       </w:r>
@@ -7804,7 +8120,7 @@
       <w:hyperlink r:id="rId57" w:history="1">
         <w:r>
           <w:rPr>
-            <w:rStyle w:val="CdigoHTML"/>
+            <w:rStyle w:val="HTMLCode"/>
             <w:rFonts w:asciiTheme="minorHAnsi" w:hAnsiTheme="minorHAnsi" w:cstheme="minorHAnsi"/>
             <w:color w:val="000000"/>
             <w:shd w:val="clear" w:color="auto" w:fill="E7E6E6" w:themeFill="background2"/>
@@ -7827,7 +8143,7 @@
       <w:hyperlink r:id="rId58" w:history="1">
         <w:r>
           <w:rPr>
-            <w:rStyle w:val="CdigoHTML"/>
+            <w:rStyle w:val="HTMLCode"/>
             <w:rFonts w:asciiTheme="minorHAnsi" w:hAnsiTheme="minorHAnsi" w:cstheme="minorHAnsi"/>
             <w:color w:val="000000"/>
             <w:shd w:val="clear" w:color="auto" w:fill="E7E6E6" w:themeFill="background2"/>
@@ -7837,7 +8153,7 @@
       </w:hyperlink>
       <w:r>
         <w:rPr>
-          <w:rStyle w:val="CdigoHTML"/>
+          <w:rStyle w:val="HTMLCode"/>
           <w:rFonts w:asciiTheme="minorHAnsi" w:hAnsiTheme="minorHAnsi" w:cstheme="minorHAnsi"/>
           <w:color w:val="000000"/>
           <w:shd w:val="clear" w:color="auto" w:fill="E7E6E6" w:themeFill="background2"/>
@@ -7846,7 +8162,7 @@
       </w:r>
       <w:r>
         <w:rPr>
-          <w:rStyle w:val="CdigoHTML"/>
+          <w:rStyle w:val="HTMLCode"/>
           <w:rFonts w:asciiTheme="minorHAnsi" w:hAnsiTheme="minorHAnsi" w:cstheme="minorHAnsi"/>
           <w:shd w:val="clear" w:color="auto" w:fill="E7E6E6" w:themeFill="background2"/>
         </w:rPr>
@@ -7885,14 +8201,7 @@
         <w:rPr>
           <w:lang w:eastAsia="pt-BR"/>
         </w:rPr>
-        <w:t xml:space="preserve">documento por </w:t>
-      </w:r>
-      <w:r>
-        <w:rPr>
-          <w:lang w:eastAsia="pt-BR"/>
-        </w:rPr>
-        <w:lastRenderedPageBreak/>
-        <w:t>meio do uso de um</w:t>
+        <w:t>documento por meio do uso de um</w:t>
       </w:r>
       <w:r>
         <w:rPr>
@@ -7922,15 +8231,15 @@
     </w:p>
     <w:p>
       <w:pPr>
-        <w:pStyle w:val="PargrafodaLista"/>
-        <w:rPr>
-          <w:lang w:eastAsia="pt-BR"/>
-        </w:rPr>
-      </w:pPr>
-    </w:p>
-    <w:p>
-      <w:pPr>
-        <w:pStyle w:val="PargrafodaLista"/>
+        <w:pStyle w:val="ListParagraph"/>
+        <w:rPr>
+          <w:lang w:eastAsia="pt-BR"/>
+        </w:rPr>
+      </w:pPr>
+    </w:p>
+    <w:p>
+      <w:pPr>
+        <w:pStyle w:val="ListParagraph"/>
         <w:numPr>
           <w:ilvl w:val="0"/>
           <w:numId w:val="13"/>
@@ -8056,7 +8365,7 @@
       <w:commentRangeEnd w:id="20"/>
       <w:r>
         <w:rPr>
-          <w:rStyle w:val="Refdecomentrio"/>
+          <w:rStyle w:val="CommentReference"/>
         </w:rPr>
         <w:commentReference w:id="20"/>
       </w:r>
@@ -8236,7 +8545,7 @@
       <w:commentRangeEnd w:id="21"/>
       <w:r>
         <w:rPr>
-          <w:rStyle w:val="Refdecomentrio"/>
+          <w:rStyle w:val="CommentReference"/>
         </w:rPr>
         <w:commentReference w:id="21"/>
       </w:r>
@@ -8271,7 +8580,7 @@
       <w:commentRangeEnd w:id="22"/>
       <w:r>
         <w:rPr>
-          <w:rStyle w:val="Refdecomentrio"/>
+          <w:rStyle w:val="CommentReference"/>
         </w:rPr>
         <w:commentReference w:id="22"/>
       </w:r>
@@ -8291,7 +8600,7 @@
     </w:p>
     <w:p>
       <w:pPr>
-        <w:pStyle w:val="Ttulo1"/>
+        <w:pStyle w:val="Heading1"/>
         <w:numPr>
           <w:ilvl w:val="0"/>
           <w:numId w:val="0"/>
@@ -8301,6 +8610,18 @@
       <w:r>
         <w:t>4.2</w:t>
       </w:r>
+      <w:r>
+        <w:t xml:space="preserve">   </w:t>
+      </w:r>
+      <w:r>
+        <w:rPr>
+          <w:highlight w:val="yellow"/>
+        </w:rPr>
+        <w:t>Definir caso de uso local</w:t>
+      </w:r>
+      <w:r>
+        <w:t xml:space="preserve"> </w:t>
+      </w:r>
     </w:p>
     <w:p>
       <w:pPr>
@@ -8459,11 +8780,12 @@
     </w:p>
     <w:p>
       <w:pPr>
-        <w:pStyle w:val="Ttulo1"/>
+        <w:pStyle w:val="Heading1"/>
       </w:pPr>
       <w:bookmarkStart w:id="24" w:name="_Toc132037365"/>
       <w:commentRangeStart w:id="25"/>
       <w:r>
+        <w:lastRenderedPageBreak/>
         <w:t>Problemas Conhecidos e Desenvolvimentos Futuros</w:t>
       </w:r>
       <w:bookmarkEnd w:id="24"/>
@@ -8473,7 +8795,7 @@
       <w:commentRangeEnd w:id="25"/>
       <w:r>
         <w:rPr>
-          <w:rStyle w:val="Refdecomentrio"/>
+          <w:rStyle w:val="CommentReference"/>
           <w:rFonts w:asciiTheme="minorHAnsi" w:eastAsia="Times New Roman" w:hAnsiTheme="minorHAnsi"/>
           <w:b w:val="0"/>
           <w:lang w:eastAsia="en-US"/>
@@ -8483,7 +8805,7 @@
     </w:p>
     <w:p>
       <w:pPr>
-        <w:pStyle w:val="Ttulo1"/>
+        <w:pStyle w:val="Heading1"/>
         <w:numPr>
           <w:ilvl w:val="0"/>
           <w:numId w:val="0"/>
@@ -8572,14 +8894,7 @@
         <w:rPr>
           <w:lang w:eastAsia="pt-BR"/>
         </w:rPr>
-        <w:t xml:space="preserve">Todas as regras de divisão definidas para as entradas de seção foram especificadas nesta versão como abertas. Essa escolha foi feita para dar mais flexibilidade ao IPS, em detrimento da capacidade de validar as instâncias de forma completa e automática. Nesse sentido, o perfil pode permitir tecnicamente a inclusão de recursos inadequados. Os especificadores são encorajados a adicionar mais </w:t>
-      </w:r>
-      <w:r>
-        <w:rPr>
-          <w:lang w:eastAsia="pt-BR"/>
-        </w:rPr>
-        <w:lastRenderedPageBreak/>
-        <w:t>restrições ou fatias adicionais para mitigar esse risco. Versões futuras podem reconsiderar a escolha atual.</w:t>
+        <w:t>Todas as regras de divisão definidas para as entradas de seção foram especificadas nesta versão como abertas. Essa escolha foi feita para dar mais flexibilidade ao IPS, em detrimento da capacidade de validar as instâncias de forma completa e automática. Nesse sentido, o perfil pode permitir tecnicamente a inclusão de recursos inadequados. Os especificadores são encorajados a adicionar mais restrições ou fatias adicionais para mitigar esse risco. Versões futuras podem reconsiderar a escolha atual.</w:t>
       </w:r>
     </w:p>
     <w:p>
@@ -8621,7 +8936,7 @@
     </w:p>
     <w:p>
       <w:pPr>
-        <w:pStyle w:val="Ttulo1"/>
+        <w:pStyle w:val="Heading1"/>
         <w:numPr>
           <w:ilvl w:val="0"/>
           <w:numId w:val="0"/>
@@ -8676,6 +8991,9 @@
         </w:numPr>
         <w:jc w:val="both"/>
         <w:rPr>
+          <w:rStyle w:val="Hyperlink"/>
+          <w:color w:val="auto"/>
+          <w:u w:val="none"/>
           <w:lang w:eastAsia="pt-BR"/>
         </w:rPr>
       </w:pPr>
@@ -8696,7 +9014,7 @@
       <w:commentRangeEnd w:id="26"/>
       <w:r>
         <w:rPr>
-          <w:rStyle w:val="Refdecomentrio"/>
+          <w:rStyle w:val="CommentReference"/>
           <w:color w:val="FF0000"/>
         </w:rPr>
         <w:commentReference w:id="26"/>
@@ -8719,7 +9037,48 @@
     </w:p>
     <w:p>
       <w:pPr>
-        <w:pStyle w:val="Ttulo1"/>
+        <w:numPr>
+          <w:ilvl w:val="0"/>
+          <w:numId w:val="16"/>
+        </w:numPr>
+        <w:jc w:val="both"/>
+        <w:rPr>
+          <w:rStyle w:val="Hyperlink"/>
+          <w:color w:val="auto"/>
+          <w:u w:val="none"/>
+          <w:lang w:eastAsia="pt-BR"/>
+        </w:rPr>
+      </w:pPr>
+      <w:r>
+        <w:rPr>
+          <w:rStyle w:val="Hyperlink"/>
+          <w:lang w:eastAsia="pt-BR"/>
+        </w:rPr>
+        <w:t>Completar o GI IPS Brasil com os demais componentes obrigatórios do IPS: Procedimentos e Lista de Problemas. Para que isto aconteça será necessário que no ponto de atenção de coleta do dado clínico se utilize uma terminologia clínica capaz de expressar o ato assistencial, tal como SNOMED ou LOINC para o caso de Exames.</w:t>
+      </w:r>
+    </w:p>
+    <w:p>
+      <w:pPr>
+        <w:numPr>
+          <w:ilvl w:val="0"/>
+          <w:numId w:val="16"/>
+        </w:numPr>
+        <w:jc w:val="both"/>
+        <w:rPr>
+          <w:lang w:eastAsia="pt-BR"/>
+        </w:rPr>
+      </w:pPr>
+      <w:r>
+        <w:rPr>
+          <w:rStyle w:val="Hyperlink"/>
+          <w:lang w:eastAsia="pt-BR"/>
+        </w:rPr>
+        <w:t xml:space="preserve">Estender o bloco de </w:t>
+      </w:r>
+    </w:p>
+    <w:p>
+      <w:pPr>
+        <w:pStyle w:val="Heading1"/>
       </w:pPr>
       <w:bookmarkStart w:id="27" w:name="_Toc132037366"/>
       <w:commentRangeStart w:id="28"/>
@@ -8733,7 +9092,7 @@
       <w:commentRangeEnd w:id="28"/>
       <w:r>
         <w:rPr>
-          <w:rStyle w:val="Refdecomentrio"/>
+          <w:rStyle w:val="CommentReference"/>
           <w:rFonts w:asciiTheme="minorHAnsi" w:eastAsia="Times New Roman" w:hAnsiTheme="minorHAnsi"/>
           <w:b w:val="0"/>
           <w:lang w:eastAsia="en-US"/>
@@ -8743,7 +9102,7 @@
     </w:p>
     <w:p>
       <w:pPr>
-        <w:pStyle w:val="Ttulo1"/>
+        <w:pStyle w:val="Heading1"/>
         <w:numPr>
           <w:ilvl w:val="0"/>
           <w:numId w:val="0"/>
@@ -8762,7 +9121,7 @@
       <w:commentRangeEnd w:id="29"/>
       <w:r>
         <w:rPr>
-          <w:rStyle w:val="Refdecomentrio"/>
+          <w:rStyle w:val="CommentReference"/>
           <w:rFonts w:asciiTheme="minorHAnsi" w:eastAsia="Times New Roman" w:hAnsiTheme="minorHAnsi"/>
           <w:b w:val="0"/>
           <w:lang w:eastAsia="en-US"/>
@@ -8843,7 +9202,7 @@
       <w:commentRangeEnd w:id="30"/>
       <w:r>
         <w:rPr>
-          <w:rStyle w:val="Refdecomentrio"/>
+          <w:rStyle w:val="CommentReference"/>
         </w:rPr>
         <w:commentReference w:id="30"/>
       </w:r>
@@ -8863,6 +9222,7 @@
           <w:noProof/>
           <w:lang w:eastAsia="pt-BR"/>
         </w:rPr>
+        <w:lastRenderedPageBreak/>
         <w:drawing>
           <wp:inline distT="0" distB="0" distL="0" distR="0" wp14:anchorId="3629266C" wp14:editId="138E59E7">
             <wp:extent cx="5727700" cy="3983355"/>
@@ -8915,7 +9275,7 @@
     </w:p>
     <w:p>
       <w:pPr>
-        <w:pStyle w:val="Ttulo1"/>
+        <w:pStyle w:val="Heading1"/>
         <w:numPr>
           <w:ilvl w:val="0"/>
           <w:numId w:val="0"/>
@@ -8923,7 +9283,6 @@
         <w:ind w:left="720" w:hanging="720"/>
       </w:pPr>
       <w:r>
-        <w:lastRenderedPageBreak/>
         <w:t>6.2</w:t>
       </w:r>
       <w:r>
@@ -8935,7 +9294,7 @@
     </w:p>
     <w:p>
       <w:pPr>
-        <w:pStyle w:val="Ttulo1"/>
+        <w:pStyle w:val="Heading1"/>
         <w:numPr>
           <w:ilvl w:val="0"/>
           <w:numId w:val="0"/>
@@ -9122,7 +9481,7 @@
     </w:p>
     <w:p>
       <w:pPr>
-        <w:pStyle w:val="Ttulo1"/>
+        <w:pStyle w:val="Heading1"/>
         <w:numPr>
           <w:ilvl w:val="0"/>
           <w:numId w:val="0"/>
@@ -9151,12 +9510,23 @@
           <w:szCs w:val="18"/>
           <w:shd w:val="clear" w:color="auto" w:fill="FFFFFF"/>
         </w:rPr>
-        <w:t>Esta seção documenta as alergias ou intolerâncias (condições) relevantes para um paciente, descrevendo o tipo de reação (por exemplo, erupção cutânea, anafilaxia, ...); preferencialmente os agentes que a provocam; e opcionalmente a criticidade e a certeza da alergia. No mínimo, deve listar alergias e reações adversas atualmente ativas e relevantes. Se nenhuma informação sobre alergias estiver disponível, ou se nenhuma alergia for conhecida, isso deve ser claramente documentado na seção.</w:t>
-      </w:r>
-    </w:p>
-    <w:p>
-      <w:pPr>
-        <w:pStyle w:val="Ttulo1"/>
+        <w:t xml:space="preserve">Esta seção documenta as alergias ou intolerâncias (condições) relevantes para um paciente, descrevendo o tipo de reação (por exemplo, erupção cutânea, anafilaxia, ...); preferencialmente os agentes que a provocam; e opcionalmente a criticidade e a certeza da alergia. No mínimo, deve </w:t>
+      </w:r>
+      <w:r>
+        <w:rPr>
+          <w:rFonts w:ascii="Verdana" w:hAnsi="Verdana"/>
+          <w:color w:val="333333"/>
+          <w:sz w:val="18"/>
+          <w:szCs w:val="18"/>
+          <w:shd w:val="clear" w:color="auto" w:fill="FFFFFF"/>
+        </w:rPr>
+        <w:lastRenderedPageBreak/>
+        <w:t>listar alergias e reações adversas atualmente ativas e relevantes. Se nenhuma informação sobre alergias estiver disponível, ou se nenhuma alergia for conhecida, isso deve ser claramente documentado na seção.</w:t>
+      </w:r>
+    </w:p>
+    <w:p>
+      <w:pPr>
+        <w:pStyle w:val="Heading1"/>
         <w:numPr>
           <w:ilvl w:val="0"/>
           <w:numId w:val="0"/>
@@ -9175,7 +9545,7 @@
     </w:p>
     <w:p>
       <w:pPr>
-        <w:pStyle w:val="Ttulo1"/>
+        <w:pStyle w:val="Heading1"/>
         <w:numPr>
           <w:ilvl w:val="0"/>
           <w:numId w:val="0"/>
@@ -9205,7 +9575,7 @@
     </w:p>
     <w:p>
       <w:pPr>
-        <w:pStyle w:val="Ttulo1"/>
+        <w:pStyle w:val="Heading1"/>
         <w:numPr>
           <w:ilvl w:val="0"/>
           <w:numId w:val="0"/>
@@ -9235,7 +9605,7 @@
     </w:p>
     <w:p>
       <w:pPr>
-        <w:pStyle w:val="Ttulo1"/>
+        <w:pStyle w:val="Heading1"/>
         <w:numPr>
           <w:ilvl w:val="0"/>
           <w:numId w:val="0"/>
@@ -9313,7 +9683,6 @@
         <w:rPr>
           <w:lang w:eastAsia="pt-BR"/>
         </w:rPr>
-        <w:lastRenderedPageBreak/>
         <w:t>Procedimento terapêutico: por exemplo, diálise;</w:t>
       </w:r>
     </w:p>
@@ -9337,7 +9706,7 @@
     </w:p>
     <w:p>
       <w:pPr>
-        <w:pStyle w:val="Ttulo1"/>
+        <w:pStyle w:val="Heading1"/>
         <w:numPr>
           <w:ilvl w:val="0"/>
           <w:numId w:val="0"/>
@@ -9469,7 +9838,7 @@
     </w:p>
     <w:p>
       <w:pPr>
-        <w:pStyle w:val="Ttulo1"/>
+        <w:pStyle w:val="Heading1"/>
         <w:numPr>
           <w:ilvl w:val="0"/>
           <w:numId w:val="0"/>
@@ -9499,7 +9868,7 @@
     </w:p>
     <w:p>
       <w:pPr>
-        <w:pStyle w:val="Ttulo1"/>
+        <w:pStyle w:val="Heading1"/>
         <w:numPr>
           <w:ilvl w:val="0"/>
           <w:numId w:val="0"/>
@@ -9532,7 +9901,7 @@
     </w:p>
     <w:p>
       <w:pPr>
-        <w:pStyle w:val="Ttulo1"/>
+        <w:pStyle w:val="Heading1"/>
         <w:numPr>
           <w:ilvl w:val="0"/>
           <w:numId w:val="0"/>
@@ -9540,6 +9909,7 @@
         <w:ind w:left="720" w:hanging="720"/>
       </w:pPr>
       <w:r>
+        <w:lastRenderedPageBreak/>
         <w:t>6.</w:t>
       </w:r>
       <w:r>
@@ -9607,7 +9977,7 @@
     </w:p>
     <w:p>
       <w:pPr>
-        <w:pStyle w:val="Ttulo1"/>
+        <w:pStyle w:val="Heading1"/>
         <w:numPr>
           <w:ilvl w:val="0"/>
           <w:numId w:val="0"/>
@@ -9682,7 +10052,7 @@
     </w:p>
     <w:p>
       <w:pPr>
-        <w:pStyle w:val="Ttulo1"/>
+        <w:pStyle w:val="Heading1"/>
         <w:numPr>
           <w:ilvl w:val="0"/>
           <w:numId w:val="0"/>
@@ -9715,7 +10085,7 @@
     </w:p>
     <w:p>
       <w:pPr>
-        <w:pStyle w:val="Ttulo1"/>
+        <w:pStyle w:val="Heading1"/>
         <w:numPr>
           <w:ilvl w:val="0"/>
           <w:numId w:val="0"/>
@@ -9751,7 +10121,7 @@
     </w:p>
     <w:p>
       <w:pPr>
-        <w:pStyle w:val="Ttulo1"/>
+        <w:pStyle w:val="Heading1"/>
         <w:numPr>
           <w:ilvl w:val="0"/>
           <w:numId w:val="0"/>
@@ -9759,7 +10129,6 @@
         <w:ind w:left="720" w:hanging="720"/>
       </w:pPr>
       <w:r>
-        <w:lastRenderedPageBreak/>
         <w:t>6.2.14</w:t>
       </w:r>
       <w:r>
@@ -9788,7 +10157,7 @@
     </w:p>
     <w:p>
       <w:pPr>
-        <w:pStyle w:val="Ttulo1"/>
+        <w:pStyle w:val="Heading1"/>
         <w:numPr>
           <w:ilvl w:val="0"/>
           <w:numId w:val="0"/>
@@ -10677,6 +11046,7 @@
           <w:sz w:val="18"/>
           <w:szCs w:val="18"/>
         </w:rPr>
+        <w:lastRenderedPageBreak/>
         <w:t>História passada de doenças [ </w:t>
       </w:r>
       <w:hyperlink r:id="rId96" w:history="1">
@@ -11012,7 +11382,7 @@
     </w:p>
     <w:p>
       <w:pPr>
-        <w:pStyle w:val="Ttulo1"/>
+        <w:pStyle w:val="Heading1"/>
       </w:pPr>
       <w:bookmarkStart w:id="31" w:name="_Toc132037367"/>
       <w:commentRangeStart w:id="32"/>
@@ -11026,7 +11396,7 @@
       <w:commentRangeEnd w:id="32"/>
       <w:r>
         <w:rPr>
-          <w:rStyle w:val="Refdecomentrio"/>
+          <w:rStyle w:val="CommentReference"/>
           <w:rFonts w:asciiTheme="minorHAnsi" w:eastAsia="Times New Roman" w:hAnsiTheme="minorHAnsi"/>
           <w:b w:val="0"/>
           <w:lang w:eastAsia="en-US"/>
@@ -11036,7 +11406,7 @@
     </w:p>
     <w:p>
       <w:pPr>
-        <w:pStyle w:val="Ttulo1"/>
+        <w:pStyle w:val="Heading1"/>
         <w:numPr>
           <w:ilvl w:val="0"/>
           <w:numId w:val="0"/>
@@ -11305,7 +11675,7 @@
     </w:p>
     <w:p>
       <w:pPr>
-        <w:pStyle w:val="Ttulo1"/>
+        <w:pStyle w:val="Heading1"/>
         <w:numPr>
           <w:ilvl w:val="0"/>
           <w:numId w:val="0"/>
@@ -11360,7 +11730,6 @@
         <w:rPr>
           <w:lang w:eastAsia="pt-BR"/>
         </w:rPr>
-        <w:lastRenderedPageBreak/>
         <w:t xml:space="preserve">Este perfil representa as restrições aplicadas ao recurso </w:t>
       </w:r>
       <w:proofErr w:type="spellStart"/>
@@ -11569,6 +11938,7 @@
         <w:rPr>
           <w:lang w:eastAsia="pt-BR"/>
         </w:rPr>
+        <w:lastRenderedPageBreak/>
         <w:t>Este perfil representa as restrições aplicadas ao recurso Dispositivo pelo Guia de Implementação FHIR do International Patient Summary (IPS), baseado no FHIR R4. Um dispositivo usado ou implantado no paciente é descrito no resumo do paciente como uma instância de um recurso de dispositivo limitado por este perfil.</w:t>
       </w:r>
     </w:p>
@@ -11794,7 +12164,6 @@
         <w:rPr>
           <w:lang w:eastAsia="pt-BR"/>
         </w:rPr>
-        <w:lastRenderedPageBreak/>
         <w:t>Descreve o evento de vacinação de um paciente ou um registro de vacinação conforme relatado por um paciente, um clínico ou outra parte.</w:t>
       </w:r>
     </w:p>
@@ -12434,6 +12803,7 @@
         <w:rPr>
           <w:lang w:eastAsia="pt-BR"/>
         </w:rPr>
+        <w:lastRenderedPageBreak/>
         <w:t xml:space="preserve">Este perfil restringe o recurso </w:t>
       </w:r>
       <w:proofErr w:type="spellStart"/>
@@ -12522,7 +12892,7 @@
     </w:p>
     <w:p>
       <w:pPr>
-        <w:pStyle w:val="Ttulo1"/>
+        <w:pStyle w:val="Heading1"/>
       </w:pPr>
       <w:bookmarkStart w:id="33" w:name="_Toc132037368"/>
       <w:commentRangeStart w:id="34"/>
@@ -12533,7 +12903,7 @@
       <w:commentRangeEnd w:id="34"/>
       <w:r>
         <w:rPr>
-          <w:rStyle w:val="Refdecomentrio"/>
+          <w:rStyle w:val="CommentReference"/>
           <w:rFonts w:asciiTheme="minorHAnsi" w:eastAsia="Times New Roman" w:hAnsiTheme="minorHAnsi"/>
           <w:b w:val="0"/>
           <w:lang w:eastAsia="en-US"/>
@@ -13020,7 +13390,7 @@
     </w:p>
     <w:p>
       <w:pPr>
-        <w:pStyle w:val="Ttulo1"/>
+        <w:pStyle w:val="Heading1"/>
       </w:pPr>
       <w:bookmarkStart w:id="35" w:name="_Toc132037369"/>
       <w:commentRangeStart w:id="36"/>
@@ -13034,7 +13404,7 @@
       <w:commentRangeEnd w:id="36"/>
       <w:r>
         <w:rPr>
-          <w:rStyle w:val="Refdecomentrio"/>
+          <w:rStyle w:val="CommentReference"/>
           <w:rFonts w:asciiTheme="minorHAnsi" w:eastAsia="Times New Roman" w:hAnsiTheme="minorHAnsi"/>
           <w:b w:val="0"/>
           <w:lang w:eastAsia="en-US"/>
@@ -13085,7 +13455,7 @@
     </w:p>
     <w:p>
       <w:pPr>
-        <w:pStyle w:val="Ttulo1"/>
+        <w:pStyle w:val="Heading1"/>
       </w:pPr>
       <w:bookmarkStart w:id="37" w:name="_Toc132037370"/>
       <w:commentRangeStart w:id="38"/>
@@ -13102,7 +13472,7 @@
       <w:commentRangeEnd w:id="38"/>
       <w:r>
         <w:rPr>
-          <w:rStyle w:val="Refdecomentrio"/>
+          <w:rStyle w:val="CommentReference"/>
           <w:rFonts w:asciiTheme="minorHAnsi" w:eastAsia="Times New Roman" w:hAnsiTheme="minorHAnsi"/>
           <w:b w:val="0"/>
           <w:lang w:eastAsia="en-US"/>
@@ -13113,7 +13483,7 @@
     <w:p/>
     <w:p>
       <w:pPr>
-        <w:pStyle w:val="Ttulo1"/>
+        <w:pStyle w:val="Heading1"/>
       </w:pPr>
       <w:bookmarkStart w:id="39" w:name="_Toc132037371"/>
       <w:commentRangeStart w:id="40"/>
@@ -13127,7 +13497,7 @@
       <w:commentRangeEnd w:id="40"/>
       <w:r>
         <w:rPr>
-          <w:rStyle w:val="Refdecomentrio"/>
+          <w:rStyle w:val="CommentReference"/>
           <w:rFonts w:asciiTheme="minorHAnsi" w:eastAsia="Times New Roman" w:hAnsiTheme="minorHAnsi"/>
           <w:b w:val="0"/>
           <w:lang w:eastAsia="en-US"/>
@@ -13137,7 +13507,7 @@
     </w:p>
     <w:p>
       <w:pPr>
-        <w:pStyle w:val="Ttulo1"/>
+        <w:pStyle w:val="Heading1"/>
         <w:numPr>
           <w:ilvl w:val="0"/>
           <w:numId w:val="0"/>
@@ -13209,7 +13579,7 @@
     </w:p>
     <w:p>
       <w:pPr>
-        <w:pStyle w:val="Ttulo1"/>
+        <w:pStyle w:val="Heading1"/>
         <w:numPr>
           <w:ilvl w:val="0"/>
           <w:numId w:val="0"/>
@@ -13217,6 +13587,7 @@
         <w:ind w:left="720" w:hanging="720"/>
       </w:pPr>
       <w:r>
+        <w:lastRenderedPageBreak/>
         <w:t>11.2        Imunização</w:t>
       </w:r>
     </w:p>
@@ -13242,7 +13613,7 @@
     </w:p>
     <w:p>
       <w:pPr>
-        <w:pStyle w:val="Ttulo1"/>
+        <w:pStyle w:val="Heading1"/>
         <w:numPr>
           <w:ilvl w:val="0"/>
           <w:numId w:val="0"/>
@@ -13270,7 +13641,7 @@
     </w:p>
     <w:p>
       <w:pPr>
-        <w:pStyle w:val="Ttulo1"/>
+        <w:pStyle w:val="Heading1"/>
       </w:pPr>
       <w:bookmarkStart w:id="41" w:name="_Toc132037372"/>
       <w:r>
@@ -13297,7 +13668,7 @@
     </w:p>
     <w:p>
       <w:pPr>
-        <w:pStyle w:val="Ttulo1"/>
+        <w:pStyle w:val="Heading1"/>
       </w:pPr>
       <w:bookmarkStart w:id="42" w:name="_Toc132037373"/>
       <w:commentRangeStart w:id="43"/>
@@ -13308,7 +13679,7 @@
       <w:commentRangeEnd w:id="43"/>
       <w:r>
         <w:rPr>
-          <w:rStyle w:val="Refdecomentrio"/>
+          <w:rStyle w:val="CommentReference"/>
           <w:rFonts w:asciiTheme="minorHAnsi" w:eastAsia="Times New Roman" w:hAnsiTheme="minorHAnsi"/>
           <w:b w:val="0"/>
           <w:lang w:eastAsia="en-US"/>
@@ -13318,7 +13689,7 @@
     </w:p>
     <w:p>
       <w:pPr>
-        <w:pStyle w:val="Ttulo1"/>
+        <w:pStyle w:val="Heading1"/>
         <w:numPr>
           <w:ilvl w:val="0"/>
           <w:numId w:val="0"/>
@@ -13361,7 +13732,7 @@
     </w:p>
     <w:p>
       <w:pPr>
-        <w:pStyle w:val="Ttulo1"/>
+        <w:pStyle w:val="Heading1"/>
         <w:numPr>
           <w:ilvl w:val="0"/>
           <w:numId w:val="0"/>
@@ -13562,7 +13933,7 @@
     </w:p>
     <w:p>
       <w:pPr>
-        <w:pStyle w:val="Ttulo1"/>
+        <w:pStyle w:val="Heading1"/>
         <w:numPr>
           <w:ilvl w:val="0"/>
           <w:numId w:val="0"/>
@@ -13598,7 +13969,7 @@
     </w:p>
     <w:p>
       <w:pPr>
-        <w:pStyle w:val="Ttulo1"/>
+        <w:pStyle w:val="Heading1"/>
         <w:numPr>
           <w:ilvl w:val="3"/>
           <w:numId w:val="3"/>
@@ -13633,7 +14004,7 @@
     </w:p>
     <w:p>
       <w:pPr>
-        <w:pStyle w:val="Ttulo1"/>
+        <w:pStyle w:val="Heading1"/>
         <w:numPr>
           <w:ilvl w:val="0"/>
           <w:numId w:val="0"/>
@@ -13721,10 +14092,11 @@
     </w:p>
     <w:p>
       <w:pPr>
-        <w:pStyle w:val="Ttulo1"/>
+        <w:pStyle w:val="Heading1"/>
       </w:pPr>
       <w:bookmarkStart w:id="44" w:name="_Toc132037374"/>
       <w:r>
+        <w:lastRenderedPageBreak/>
         <w:t>Direitos Autorais:</w:t>
       </w:r>
       <w:bookmarkEnd w:id="44"/>
@@ -13742,7 +14114,7 @@
     </w:p>
     <w:p>
       <w:pPr>
-        <w:pStyle w:val="Ttulo1"/>
+        <w:pStyle w:val="Heading1"/>
       </w:pPr>
       <w:bookmarkStart w:id="45" w:name="_Toc132037375"/>
       <w:r>
@@ -13803,7 +14175,7 @@
 </file>
 
 <file path=word/comments.xml><?xml version="1.0" encoding="utf-8"?>
-<w:comments xmlns:wpc="http://schemas.microsoft.com/office/word/2010/wordprocessingCanvas" xmlns:cx="http://schemas.microsoft.com/office/drawing/2014/chartex" xmlns:cx1="http://schemas.microsoft.com/office/drawing/2015/9/8/chartex" xmlns:cx2="http://schemas.microsoft.com/office/drawing/2015/10/21/chartex" xmlns:cx3="http://schemas.microsoft.com/office/drawing/2016/5/9/chartex" xmlns:cx4="http://schemas.microsoft.com/office/drawing/2016/5/10/chartex" xmlns:cx5="http://schemas.microsoft.com/office/drawing/2016/5/11/chartex" xmlns:cx6="http://schemas.microsoft.com/office/drawing/2016/5/12/chartex" xmlns:cx7="http://schemas.microsoft.com/office/drawing/2016/5/13/chartex" xmlns:cx8="http://schemas.microsoft.com/office/drawing/2016/5/14/chartex" xmlns:mc="http://schemas.openxmlformats.org/markup-compatibility/2006" xmlns:aink="http://schemas.microsoft.com/office/drawing/2016/ink" xmlns:am3d="http://schemas.microsoft.com/office/drawing/2017/model3d" xmlns:o="urn:schemas-microsoft-com:office:office" xmlns:oel="http://schemas.microsoft.com/office/2019/extlst" xmlns:r="http://schemas.openxmlformats.org/officeDocument/2006/relationships" xmlns:m="http://schemas.openxmlformats.org/officeDocument/2006/math" xmlns:v="urn:schemas-microsoft-com:vml" xmlns:wp14="http://schemas.microsoft.com/office/word/2010/wordprocessingDrawing" xmlns:wp="http://schemas.openxmlformats.org/drawingml/2006/wordprocessingDrawing" xmlns:w10="urn:schemas-microsoft-com:office:word" xmlns:w="http://schemas.openxmlformats.org/wordprocessingml/2006/main" xmlns:w14="http://schemas.microsoft.com/office/word/2010/wordml" xmlns:w15="http://schemas.microsoft.com/office/word/2012/wordml" xmlns:w16cex="http://schemas.microsoft.com/office/word/2018/wordml/cex" xmlns:w16cid="http://schemas.microsoft.com/office/word/2016/wordml/cid" xmlns:w16="http://schemas.microsoft.com/office/word/2018/wordml" xmlns:w16du="http://schemas.microsoft.com/office/word/2023/wordml/word16du" xmlns:w16sdtdh="http://schemas.microsoft.com/office/word/2020/wordml/sdtdatahash" xmlns:w16se="http://schemas.microsoft.com/office/word/2015/wordml/symex" xmlns:wpg="http://schemas.microsoft.com/office/word/2010/wordprocessingGroup" xmlns:wpi="http://schemas.microsoft.com/office/word/2010/wordprocessingInk" xmlns:wne="http://schemas.microsoft.com/office/word/2006/wordml" xmlns:wps="http://schemas.microsoft.com/office/word/2010/wordprocessingShape" mc:Ignorable="w14 w15 w16se w16cid w16 w16cex w16sdtdh wp14">
+<w:comments xmlns:wpc="http://schemas.microsoft.com/office/word/2010/wordprocessingCanvas" xmlns:cx="http://schemas.microsoft.com/office/drawing/2014/chartex" xmlns:cx1="http://schemas.microsoft.com/office/drawing/2015/9/8/chartex" xmlns:cx2="http://schemas.microsoft.com/office/drawing/2015/10/21/chartex" xmlns:cx3="http://schemas.microsoft.com/office/drawing/2016/5/9/chartex" xmlns:cx4="http://schemas.microsoft.com/office/drawing/2016/5/10/chartex" xmlns:cx5="http://schemas.microsoft.com/office/drawing/2016/5/11/chartex" xmlns:cx6="http://schemas.microsoft.com/office/drawing/2016/5/12/chartex" xmlns:cx7="http://schemas.microsoft.com/office/drawing/2016/5/13/chartex" xmlns:cx8="http://schemas.microsoft.com/office/drawing/2016/5/14/chartex" xmlns:mc="http://schemas.openxmlformats.org/markup-compatibility/2006" xmlns:aink="http://schemas.microsoft.com/office/drawing/2016/ink" xmlns:am3d="http://schemas.microsoft.com/office/drawing/2017/model3d" xmlns:o="urn:schemas-microsoft-com:office:office" xmlns:oel="http://schemas.microsoft.com/office/2019/extlst" xmlns:r="http://schemas.openxmlformats.org/officeDocument/2006/relationships" xmlns:m="http://schemas.openxmlformats.org/officeDocument/2006/math" xmlns:v="urn:schemas-microsoft-com:vml" xmlns:wp14="http://schemas.microsoft.com/office/word/2010/wordprocessingDrawing" xmlns:wp="http://schemas.openxmlformats.org/drawingml/2006/wordprocessingDrawing" xmlns:w10="urn:schemas-microsoft-com:office:word" xmlns:w="http://schemas.openxmlformats.org/wordprocessingml/2006/main" xmlns:w14="http://schemas.microsoft.com/office/word/2010/wordml" xmlns:w15="http://schemas.microsoft.com/office/word/2012/wordml" xmlns:w16cex="http://schemas.microsoft.com/office/word/2018/wordml/cex" xmlns:w16cid="http://schemas.microsoft.com/office/word/2016/wordml/cid" xmlns:w16="http://schemas.microsoft.com/office/word/2018/wordml" xmlns:w16sdtdh="http://schemas.microsoft.com/office/word/2020/wordml/sdtdatahash" xmlns:w16se="http://schemas.microsoft.com/office/word/2015/wordml/symex" xmlns:wpg="http://schemas.microsoft.com/office/word/2010/wordprocessingGroup" xmlns:wpi="http://schemas.microsoft.com/office/word/2010/wordprocessingInk" xmlns:wne="http://schemas.microsoft.com/office/word/2006/wordml" xmlns:wps="http://schemas.microsoft.com/office/word/2010/wordprocessingShape" mc:Ignorable="w14 w15 w16se w16cid w16 w16cex w16sdtdh wp14">
   <w:comment w:id="3" w:author="Olusegun Cid Symed Akognon" w:date="2023-04-19T20:54:00Z" w:initials="OCSA">
     <w:p>
       <w:pPr>
@@ -13813,7 +14185,7 @@
       </w:pPr>
       <w:r>
         <w:rPr>
-          <w:rStyle w:val="Refdecomentrio"/>
+          <w:rStyle w:val="CommentReference"/>
         </w:rPr>
         <w:annotationRef/>
       </w:r>
@@ -13850,36 +14222,31 @@
     </w:p>
     <w:p>
       <w:pPr>
-        <w:pStyle w:val="Textodecomentrio"/>
+        <w:pStyle w:val="CommentText"/>
       </w:pPr>
     </w:p>
   </w:comment>
   <w:comment w:id="7" w:author="olusegun cid-symed akognon" w:date="2023-04-19T12:10:00Z" w:initials="ocsa">
     <w:p>
       <w:pPr>
-        <w:pStyle w:val="Textodecomentrio"/>
-      </w:pPr>
-      <w:r>
-        <w:rPr>
-          <w:rStyle w:val="Refdecomentrio"/>
+        <w:pStyle w:val="CommentText"/>
+      </w:pPr>
+      <w:r>
+        <w:rPr>
+          <w:rStyle w:val="CommentReference"/>
         </w:rPr>
         <w:annotationRef/>
       </w:r>
       <w:r>
         <w:t>Verificar se é planeado ou planejado (</w:t>
       </w:r>
-      <w:proofErr w:type="spellStart"/>
-      <w:r>
-        <w:t>unplanned</w:t>
-      </w:r>
-      <w:proofErr w:type="spellEnd"/>
-      <w:r>
-        <w:t>)</w:t>
-      </w:r>
-    </w:p>
-    <w:p>
-      <w:pPr>
-        <w:pStyle w:val="Textodecomentrio"/>
+      <w:r>
+        <w:t>unplanned)</w:t>
+      </w:r>
+    </w:p>
+    <w:p>
+      <w:pPr>
+        <w:pStyle w:val="CommentText"/>
       </w:pPr>
     </w:p>
   </w:comment>
@@ -13892,7 +14259,7 @@
       </w:pPr>
       <w:r>
         <w:rPr>
-          <w:rStyle w:val="Refdecomentrio"/>
+          <w:rStyle w:val="CommentReference"/>
         </w:rPr>
         <w:annotationRef/>
       </w:r>
@@ -13905,7 +14272,7 @@
     </w:p>
     <w:p>
       <w:pPr>
-        <w:pStyle w:val="Textodecomentrio"/>
+        <w:pStyle w:val="CommentText"/>
       </w:pPr>
     </w:p>
   </w:comment>
@@ -13918,7 +14285,7 @@
       </w:pPr>
       <w:r>
         <w:rPr>
-          <w:rStyle w:val="Refdecomentrio"/>
+          <w:rStyle w:val="CommentReference"/>
         </w:rPr>
         <w:annotationRef/>
       </w:r>
@@ -13928,35 +14295,27 @@
         </w:rPr>
         <w:t xml:space="preserve">Representação de “desconhecido” </w:t>
       </w:r>
-      <w:proofErr w:type="gramStart"/>
       <w:r>
         <w:rPr>
           <w:color w:val="FF0000"/>
         </w:rPr>
-        <w:t>e  “</w:t>
-      </w:r>
-      <w:proofErr w:type="gramEnd"/>
-      <w:r>
-        <w:rPr>
-          <w:color w:val="FF0000"/>
-        </w:rPr>
-        <w:t>ausente” para os blocos obrigatórios de Medicamentos, Alergias e Problemas ;</w:t>
-      </w:r>
-    </w:p>
-    <w:p>
-      <w:pPr>
-        <w:pStyle w:val="Textodecomentrio"/>
+        <w:t>e  “ausente” para os blocos obrigatórios de Medicamentos, Alergias e Problemas ;</w:t>
+      </w:r>
+    </w:p>
+    <w:p>
+      <w:pPr>
+        <w:pStyle w:val="CommentText"/>
       </w:pPr>
     </w:p>
   </w:comment>
   <w:comment w:id="13" w:author="Olusegun Cid Symed Akognon" w:date="2023-04-19T20:52:00Z" w:initials="OCSA">
     <w:p>
       <w:pPr>
-        <w:pStyle w:val="Textodecomentrio"/>
-      </w:pPr>
-      <w:r>
-        <w:rPr>
-          <w:rStyle w:val="Refdecomentrio"/>
+        <w:pStyle w:val="CommentText"/>
+      </w:pPr>
+      <w:r>
+        <w:rPr>
+          <w:rStyle w:val="CommentReference"/>
         </w:rPr>
         <w:annotationRef/>
       </w:r>
@@ -13966,18 +14325,18 @@
     </w:p>
     <w:p>
       <w:pPr>
-        <w:pStyle w:val="Textodecomentrio"/>
+        <w:pStyle w:val="CommentText"/>
       </w:pPr>
     </w:p>
   </w:comment>
   <w:comment w:id="14" w:author="Olusegun Cid Symed Akognon" w:date="2023-04-19T21:20:00Z" w:initials="OCSA">
     <w:p>
       <w:pPr>
-        <w:pStyle w:val="Textodecomentrio"/>
-      </w:pPr>
-      <w:r>
-        <w:rPr>
-          <w:rStyle w:val="Refdecomentrio"/>
+        <w:pStyle w:val="CommentText"/>
+      </w:pPr>
+      <w:r>
+        <w:rPr>
+          <w:rStyle w:val="CommentReference"/>
         </w:rPr>
         <w:annotationRef/>
       </w:r>
@@ -13992,11 +14351,11 @@
   <w:comment w:id="15" w:author="Olusegun Cid Symed Akognon" w:date="2023-04-20T14:54:00Z" w:initials="OCSA">
     <w:p>
       <w:pPr>
-        <w:pStyle w:val="Textodecomentrio"/>
-      </w:pPr>
-      <w:r>
-        <w:rPr>
-          <w:rStyle w:val="Refdecomentrio"/>
+        <w:pStyle w:val="CommentText"/>
+      </w:pPr>
+      <w:r>
+        <w:rPr>
+          <w:rStyle w:val="CommentReference"/>
         </w:rPr>
         <w:annotationRef/>
       </w:r>
@@ -14008,11 +14367,11 @@
   <w:comment w:id="16" w:author="Olusegun Cid Symed Akognon" w:date="2023-04-20T15:20:00Z" w:initials="OCSA">
     <w:p>
       <w:pPr>
-        <w:pStyle w:val="Textodecomentrio"/>
-      </w:pPr>
-      <w:r>
-        <w:rPr>
-          <w:rStyle w:val="Refdecomentrio"/>
+        <w:pStyle w:val="CommentText"/>
+      </w:pPr>
+      <w:r>
+        <w:rPr>
+          <w:rStyle w:val="CommentReference"/>
         </w:rPr>
         <w:annotationRef/>
       </w:r>
@@ -14028,7 +14387,7 @@
       </w:pPr>
       <w:r>
         <w:rPr>
-          <w:rStyle w:val="Refdecomentrio"/>
+          <w:rStyle w:val="CommentReference"/>
         </w:rPr>
         <w:annotationRef/>
       </w:r>
@@ -14038,18 +14397,18 @@
     </w:p>
     <w:p>
       <w:pPr>
-        <w:pStyle w:val="Textodecomentrio"/>
+        <w:pStyle w:val="CommentText"/>
       </w:pPr>
     </w:p>
   </w:comment>
   <w:comment w:id="19" w:author="Olusegun Cid Symed Akognon" w:date="2023-04-20T20:44:00Z" w:initials="OCSA">
     <w:p>
       <w:pPr>
-        <w:pStyle w:val="Textodecomentrio"/>
-      </w:pPr>
-      <w:r>
-        <w:rPr>
-          <w:rStyle w:val="Refdecomentrio"/>
+        <w:pStyle w:val="CommentText"/>
+      </w:pPr>
+      <w:r>
+        <w:rPr>
+          <w:rStyle w:val="CommentReference"/>
         </w:rPr>
         <w:annotationRef/>
       </w:r>
@@ -14061,11 +14420,11 @@
   <w:comment w:id="20" w:author="Olusegun Cid Symed Akognon" w:date="2023-04-21T16:09:00Z" w:initials="OCSA">
     <w:p>
       <w:pPr>
-        <w:pStyle w:val="Textodecomentrio"/>
-      </w:pPr>
-      <w:r>
-        <w:rPr>
-          <w:rStyle w:val="Refdecomentrio"/>
+        <w:pStyle w:val="CommentText"/>
+      </w:pPr>
+      <w:r>
+        <w:rPr>
+          <w:rStyle w:val="CommentReference"/>
         </w:rPr>
         <w:annotationRef/>
       </w:r>
@@ -14079,7 +14438,6 @@
         </w:rPr>
         <w:t> </w:t>
       </w:r>
-      <w:proofErr w:type="spellStart"/>
       <w:r>
         <w:rPr>
           <w:rFonts w:ascii="Verdana" w:hAnsi="Verdana"/>
@@ -14088,9 +14446,19 @@
           <w:szCs w:val="18"/>
           <w:shd w:val="clear" w:color="auto" w:fill="FFFFFF"/>
         </w:rPr>
-        <w:t>the</w:t>
-      </w:r>
-      <w:proofErr w:type="spellEnd"/>
+        <w:t>the </w:t>
+      </w:r>
+      <w:r>
+        <w:rPr>
+          <w:rStyle w:val="HTMLCode"/>
+          <w:rFonts w:ascii="Consolas" w:hAnsi="Consolas"/>
+          <w:color w:val="000000"/>
+          <w:sz w:val="23"/>
+          <w:szCs w:val="23"/>
+          <w:shd w:val="clear" w:color="auto" w:fill="F5F2F0"/>
+        </w:rPr>
+        <w:t>type</w:t>
+      </w:r>
       <w:r>
         <w:rPr>
           <w:rFonts w:ascii="Verdana" w:hAnsi="Verdana"/>
@@ -14099,29 +14467,6 @@
           <w:szCs w:val="18"/>
           <w:shd w:val="clear" w:color="auto" w:fill="FFFFFF"/>
         </w:rPr>
-        <w:t> </w:t>
-      </w:r>
-      <w:proofErr w:type="spellStart"/>
-      <w:r>
-        <w:rPr>
-          <w:rStyle w:val="CdigoHTML"/>
-          <w:rFonts w:ascii="Consolas" w:hAnsi="Consolas"/>
-          <w:color w:val="000000"/>
-          <w:sz w:val="23"/>
-          <w:szCs w:val="23"/>
-          <w:shd w:val="clear" w:color="auto" w:fill="F5F2F0"/>
-        </w:rPr>
-        <w:t>type</w:t>
-      </w:r>
-      <w:proofErr w:type="spellEnd"/>
-      <w:r>
-        <w:rPr>
-          <w:rFonts w:ascii="Verdana" w:hAnsi="Verdana"/>
-          <w:color w:val="333333"/>
-          <w:sz w:val="18"/>
-          <w:szCs w:val="18"/>
-          <w:shd w:val="clear" w:color="auto" w:fill="FFFFFF"/>
-        </w:rPr>
         <w:t> as LOINC 60591-5</w:t>
       </w:r>
     </w:p>
@@ -14129,11 +14474,11 @@
   <w:comment w:id="21" w:author="Olusegun Cid Symed Akognon" w:date="2023-04-21T16:26:00Z" w:initials="OCSA">
     <w:p>
       <w:pPr>
-        <w:pStyle w:val="Textodecomentrio"/>
-      </w:pPr>
-      <w:r>
-        <w:rPr>
-          <w:rStyle w:val="Refdecomentrio"/>
+        <w:pStyle w:val="CommentText"/>
+      </w:pPr>
+      <w:r>
+        <w:rPr>
+          <w:rStyle w:val="CommentReference"/>
         </w:rPr>
         <w:annotationRef/>
       </w:r>
@@ -14145,11 +14490,11 @@
   <w:comment w:id="22" w:author="Olusegun Cid Symed Akognon" w:date="2023-04-21T16:28:00Z" w:initials="OCSA">
     <w:p>
       <w:pPr>
-        <w:pStyle w:val="Textodecomentrio"/>
-      </w:pPr>
-      <w:r>
-        <w:rPr>
-          <w:rStyle w:val="Refdecomentrio"/>
+        <w:pStyle w:val="CommentText"/>
+      </w:pPr>
+      <w:r>
+        <w:rPr>
+          <w:rStyle w:val="CommentReference"/>
         </w:rPr>
         <w:annotationRef/>
       </w:r>
@@ -14162,7 +14507,7 @@
     <w:p>
       <w:r>
         <w:rPr>
-          <w:rStyle w:val="Refdecomentrio"/>
+          <w:rStyle w:val="CommentReference"/>
         </w:rPr>
         <w:annotationRef/>
       </w:r>
@@ -14172,18 +14517,18 @@
     </w:p>
     <w:p>
       <w:pPr>
-        <w:pStyle w:val="Textodecomentrio"/>
+        <w:pStyle w:val="CommentText"/>
       </w:pPr>
     </w:p>
   </w:comment>
   <w:comment w:id="26" w:author="Olusegun Cid Symed Akognon" w:date="2023-04-21T17:06:00Z" w:initials="OCSA">
     <w:p>
       <w:pPr>
-        <w:pStyle w:val="Textodecomentrio"/>
-      </w:pPr>
-      <w:r>
-        <w:rPr>
-          <w:rStyle w:val="Refdecomentrio"/>
+        <w:pStyle w:val="CommentText"/>
+      </w:pPr>
+      <w:r>
+        <w:rPr>
+          <w:rStyle w:val="CommentReference"/>
         </w:rPr>
         <w:annotationRef/>
       </w:r>
@@ -14202,7 +14547,7 @@
     <w:p>
       <w:r>
         <w:rPr>
-          <w:rStyle w:val="Refdecomentrio"/>
+          <w:rStyle w:val="CommentReference"/>
         </w:rPr>
         <w:annotationRef/>
       </w:r>
@@ -14212,18 +14557,18 @@
     </w:p>
     <w:p>
       <w:pPr>
-        <w:pStyle w:val="Textodecomentrio"/>
+        <w:pStyle w:val="CommentText"/>
       </w:pPr>
     </w:p>
   </w:comment>
   <w:comment w:id="29" w:author="Olusegun Cid Symed Akognon" w:date="2023-04-21T17:53:00Z" w:initials="OCSA">
     <w:p>
       <w:pPr>
-        <w:pStyle w:val="Textodecomentrio"/>
-      </w:pPr>
-      <w:r>
-        <w:rPr>
-          <w:rStyle w:val="Refdecomentrio"/>
+        <w:pStyle w:val="CommentText"/>
+      </w:pPr>
+      <w:r>
+        <w:rPr>
+          <w:rStyle w:val="CommentReference"/>
         </w:rPr>
         <w:annotationRef/>
       </w:r>
@@ -14233,18 +14578,18 @@
     </w:p>
     <w:p>
       <w:pPr>
-        <w:pStyle w:val="Textodecomentrio"/>
+        <w:pStyle w:val="CommentText"/>
       </w:pPr>
     </w:p>
   </w:comment>
   <w:comment w:id="30" w:author="Olusegun Cid Symed Akognon" w:date="2023-04-21T18:37:00Z" w:initials="OCSA">
     <w:p>
       <w:pPr>
-        <w:pStyle w:val="Textodecomentrio"/>
-      </w:pPr>
-      <w:r>
-        <w:rPr>
-          <w:rStyle w:val="Refdecomentrio"/>
+        <w:pStyle w:val="CommentText"/>
+      </w:pPr>
+      <w:r>
+        <w:rPr>
+          <w:rStyle w:val="CommentReference"/>
         </w:rPr>
         <w:annotationRef/>
       </w:r>
@@ -14254,26 +14599,16 @@
       <w:r>
         <w:t xml:space="preserve">a estrutura com a Dra.... </w:t>
       </w:r>
-      <w:proofErr w:type="spellStart"/>
-      <w:r>
-        <w:t>Imuni</w:t>
-      </w:r>
-      <w:proofErr w:type="spellEnd"/>
-      <w:r>
-        <w:t xml:space="preserve"> e </w:t>
-      </w:r>
-      <w:proofErr w:type="spellStart"/>
-      <w:r>
-        <w:t>exam</w:t>
-      </w:r>
-      <w:proofErr w:type="spellEnd"/>
+      <w:r>
+        <w:t>Imuni e exam</w:t>
+      </w:r>
     </w:p>
   </w:comment>
   <w:comment w:id="32" w:author="Olusegun Cid Symed Akognon" w:date="2023-04-24T08:17:00Z" w:initials="OCSA">
     <w:p>
       <w:r>
         <w:rPr>
-          <w:rStyle w:val="Refdecomentrio"/>
+          <w:rStyle w:val="CommentReference"/>
         </w:rPr>
         <w:annotationRef/>
       </w:r>
@@ -14283,7 +14618,7 @@
     </w:p>
     <w:p>
       <w:pPr>
-        <w:pStyle w:val="Textodecomentrio"/>
+        <w:pStyle w:val="CommentText"/>
       </w:pPr>
     </w:p>
   </w:comment>
@@ -14294,7 +14629,7 @@
       </w:pPr>
       <w:r>
         <w:rPr>
-          <w:rStyle w:val="Refdecomentrio"/>
+          <w:rStyle w:val="CommentReference"/>
         </w:rPr>
         <w:annotationRef/>
       </w:r>
@@ -14304,7 +14639,7 @@
     </w:p>
     <w:p>
       <w:pPr>
-        <w:pStyle w:val="Textodecomentrio"/>
+        <w:pStyle w:val="CommentText"/>
       </w:pPr>
     </w:p>
   </w:comment>
@@ -14315,7 +14650,7 @@
       </w:pPr>
       <w:r>
         <w:rPr>
-          <w:rStyle w:val="Refdecomentrio"/>
+          <w:rStyle w:val="CommentReference"/>
         </w:rPr>
         <w:annotationRef/>
       </w:r>
@@ -14325,7 +14660,7 @@
     </w:p>
     <w:p>
       <w:pPr>
-        <w:pStyle w:val="Textodecomentrio"/>
+        <w:pStyle w:val="CommentText"/>
       </w:pPr>
     </w:p>
   </w:comment>
@@ -14336,33 +14671,20 @@
       </w:pPr>
       <w:r>
         <w:rPr>
-          <w:rStyle w:val="Refdecomentrio"/>
+          <w:rStyle w:val="CommentReference"/>
         </w:rPr>
         <w:annotationRef/>
       </w:r>
       <w:r>
         <w:t xml:space="preserve">descreve todos os </w:t>
       </w:r>
-      <w:proofErr w:type="spellStart"/>
-      <w:r>
-        <w:t>Code</w:t>
-      </w:r>
-      <w:proofErr w:type="spellEnd"/>
-      <w:r>
-        <w:t xml:space="preserve"> Systems, </w:t>
-      </w:r>
-      <w:proofErr w:type="spellStart"/>
-      <w:r>
-        <w:t>Value</w:t>
-      </w:r>
-      <w:proofErr w:type="spellEnd"/>
-      <w:r>
-        <w:t xml:space="preserve"> Sets e Concept Maps utilizados neste Guia;</w:t>
-      </w:r>
-    </w:p>
-    <w:p>
-      <w:pPr>
-        <w:pStyle w:val="Textodecomentrio"/>
+      <w:r>
+        <w:t>Code Systems, Value Sets e Concept Maps utilizados neste Guia;</w:t>
+      </w:r>
+    </w:p>
+    <w:p>
+      <w:pPr>
+        <w:pStyle w:val="CommentText"/>
       </w:pPr>
     </w:p>
   </w:comment>
@@ -14373,25 +14695,20 @@
       </w:pPr>
       <w:r>
         <w:rPr>
-          <w:rStyle w:val="Refdecomentrio"/>
+          <w:rStyle w:val="CommentReference"/>
         </w:rPr>
         <w:annotationRef/>
       </w:r>
       <w:r>
         <w:t xml:space="preserve">apresenta exemplos dos blocos de </w:t>
       </w:r>
-      <w:proofErr w:type="gramStart"/>
-      <w:r>
-        <w:t>Pacientes,  Imunização</w:t>
-      </w:r>
-      <w:proofErr w:type="gramEnd"/>
-      <w:r>
-        <w:t xml:space="preserve"> e Exames;</w:t>
-      </w:r>
-    </w:p>
-    <w:p>
-      <w:pPr>
-        <w:pStyle w:val="Textodecomentrio"/>
+      <w:r>
+        <w:t>Pacientes,  Imunização e Exames;</w:t>
+      </w:r>
+    </w:p>
+    <w:p>
+      <w:pPr>
+        <w:pStyle w:val="CommentText"/>
       </w:pPr>
     </w:p>
   </w:comment>
@@ -14402,7 +14719,7 @@
       </w:pPr>
       <w:r>
         <w:rPr>
-          <w:rStyle w:val="Refdecomentrio"/>
+          <w:rStyle w:val="CommentReference"/>
         </w:rPr>
         <w:annotationRef/>
       </w:r>
@@ -14412,7 +14729,7 @@
     </w:p>
     <w:p>
       <w:pPr>
-        <w:pStyle w:val="Textodecomentrio"/>
+        <w:pStyle w:val="CommentText"/>
       </w:pPr>
     </w:p>
   </w:comment>
@@ -14420,7 +14737,7 @@
 </file>
 
 <file path=word/commentsExtended.xml><?xml version="1.0" encoding="utf-8"?>
-<w15:commentsEx xmlns:wpc="http://schemas.microsoft.com/office/word/2010/wordprocessingCanvas" xmlns:cx="http://schemas.microsoft.com/office/drawing/2014/chartex" xmlns:cx1="http://schemas.microsoft.com/office/drawing/2015/9/8/chartex" xmlns:cx2="http://schemas.microsoft.com/office/drawing/2015/10/21/chartex" xmlns:cx3="http://schemas.microsoft.com/office/drawing/2016/5/9/chartex" xmlns:cx4="http://schemas.microsoft.com/office/drawing/2016/5/10/chartex" xmlns:cx5="http://schemas.microsoft.com/office/drawing/2016/5/11/chartex" xmlns:cx6="http://schemas.microsoft.com/office/drawing/2016/5/12/chartex" xmlns:cx7="http://schemas.microsoft.com/office/drawing/2016/5/13/chartex" xmlns:cx8="http://schemas.microsoft.com/office/drawing/2016/5/14/chartex" xmlns:mc="http://schemas.openxmlformats.org/markup-compatibility/2006" xmlns:aink="http://schemas.microsoft.com/office/drawing/2016/ink" xmlns:am3d="http://schemas.microsoft.com/office/drawing/2017/model3d" xmlns:o="urn:schemas-microsoft-com:office:office" xmlns:oel="http://schemas.microsoft.com/office/2019/extlst" xmlns:r="http://schemas.openxmlformats.org/officeDocument/2006/relationships" xmlns:m="http://schemas.openxmlformats.org/officeDocument/2006/math" xmlns:v="urn:schemas-microsoft-com:vml" xmlns:wp14="http://schemas.microsoft.com/office/word/2010/wordprocessingDrawing" xmlns:wp="http://schemas.openxmlformats.org/drawingml/2006/wordprocessingDrawing" xmlns:w10="urn:schemas-microsoft-com:office:word" xmlns:w="http://schemas.openxmlformats.org/wordprocessingml/2006/main" xmlns:w14="http://schemas.microsoft.com/office/word/2010/wordml" xmlns:w15="http://schemas.microsoft.com/office/word/2012/wordml" xmlns:w16cex="http://schemas.microsoft.com/office/word/2018/wordml/cex" xmlns:w16cid="http://schemas.microsoft.com/office/word/2016/wordml/cid" xmlns:w16="http://schemas.microsoft.com/office/word/2018/wordml" xmlns:w16du="http://schemas.microsoft.com/office/word/2023/wordml/word16du" xmlns:w16sdtdh="http://schemas.microsoft.com/office/word/2020/wordml/sdtdatahash" xmlns:w16se="http://schemas.microsoft.com/office/word/2015/wordml/symex" xmlns:wpg="http://schemas.microsoft.com/office/word/2010/wordprocessingGroup" xmlns:wpi="http://schemas.microsoft.com/office/word/2010/wordprocessingInk" xmlns:wne="http://schemas.microsoft.com/office/word/2006/wordml" xmlns:wps="http://schemas.microsoft.com/office/word/2010/wordprocessingShape" mc:Ignorable="w14 w15 w16se w16cid w16 w16cex w16sdtdh wp14">
+<w15:commentsEx xmlns:wpc="http://schemas.microsoft.com/office/word/2010/wordprocessingCanvas" xmlns:cx="http://schemas.microsoft.com/office/drawing/2014/chartex" xmlns:cx1="http://schemas.microsoft.com/office/drawing/2015/9/8/chartex" xmlns:cx2="http://schemas.microsoft.com/office/drawing/2015/10/21/chartex" xmlns:cx3="http://schemas.microsoft.com/office/drawing/2016/5/9/chartex" xmlns:cx4="http://schemas.microsoft.com/office/drawing/2016/5/10/chartex" xmlns:cx5="http://schemas.microsoft.com/office/drawing/2016/5/11/chartex" xmlns:cx6="http://schemas.microsoft.com/office/drawing/2016/5/12/chartex" xmlns:cx7="http://schemas.microsoft.com/office/drawing/2016/5/13/chartex" xmlns:cx8="http://schemas.microsoft.com/office/drawing/2016/5/14/chartex" xmlns:mc="http://schemas.openxmlformats.org/markup-compatibility/2006" xmlns:aink="http://schemas.microsoft.com/office/drawing/2016/ink" xmlns:am3d="http://schemas.microsoft.com/office/drawing/2017/model3d" xmlns:o="urn:schemas-microsoft-com:office:office" xmlns:oel="http://schemas.microsoft.com/office/2019/extlst" xmlns:r="http://schemas.openxmlformats.org/officeDocument/2006/relationships" xmlns:m="http://schemas.openxmlformats.org/officeDocument/2006/math" xmlns:v="urn:schemas-microsoft-com:vml" xmlns:wp14="http://schemas.microsoft.com/office/word/2010/wordprocessingDrawing" xmlns:wp="http://schemas.openxmlformats.org/drawingml/2006/wordprocessingDrawing" xmlns:w10="urn:schemas-microsoft-com:office:word" xmlns:w="http://schemas.openxmlformats.org/wordprocessingml/2006/main" xmlns:w14="http://schemas.microsoft.com/office/word/2010/wordml" xmlns:w15="http://schemas.microsoft.com/office/word/2012/wordml" xmlns:w16cex="http://schemas.microsoft.com/office/word/2018/wordml/cex" xmlns:w16cid="http://schemas.microsoft.com/office/word/2016/wordml/cid" xmlns:w16="http://schemas.microsoft.com/office/word/2018/wordml" xmlns:w16sdtdh="http://schemas.microsoft.com/office/word/2020/wordml/sdtdatahash" xmlns:w16se="http://schemas.microsoft.com/office/word/2015/wordml/symex" xmlns:wpg="http://schemas.microsoft.com/office/word/2010/wordprocessingGroup" xmlns:wpi="http://schemas.microsoft.com/office/word/2010/wordprocessingInk" xmlns:wne="http://schemas.microsoft.com/office/word/2006/wordml" xmlns:wps="http://schemas.microsoft.com/office/word/2010/wordprocessingShape" mc:Ignorable="w14 w15 w16se w16cid w16 w16cex w16sdtdh wp14">
   <w15:commentEx w15:paraId="09E15736" w15:done="1"/>
   <w15:commentEx w15:paraId="6B53EF11" w15:done="0"/>
   <w15:commentEx w15:paraId="615054F6" w15:done="1"/>
@@ -14449,7 +14766,7 @@
 </file>
 
 <file path=word/commentsExtensible.xml><?xml version="1.0" encoding="utf-8"?>
-<w16cex:commentsExtensible xmlns:wpc="http://schemas.microsoft.com/office/word/2010/wordprocessingCanvas" xmlns:cx="http://schemas.microsoft.com/office/drawing/2014/chartex" xmlns:cx1="http://schemas.microsoft.com/office/drawing/2015/9/8/chartex" xmlns:cx2="http://schemas.microsoft.com/office/drawing/2015/10/21/chartex" xmlns:cx3="http://schemas.microsoft.com/office/drawing/2016/5/9/chartex" xmlns:cx4="http://schemas.microsoft.com/office/drawing/2016/5/10/chartex" xmlns:cx5="http://schemas.microsoft.com/office/drawing/2016/5/11/chartex" xmlns:cx6="http://schemas.microsoft.com/office/drawing/2016/5/12/chartex" xmlns:cx7="http://schemas.microsoft.com/office/drawing/2016/5/13/chartex" xmlns:cx8="http://schemas.microsoft.com/office/drawing/2016/5/14/chartex" xmlns:mc="http://schemas.openxmlformats.org/markup-compatibility/2006" xmlns:aink="http://schemas.microsoft.com/office/drawing/2016/ink" xmlns:am3d="http://schemas.microsoft.com/office/drawing/2017/model3d" xmlns:o="urn:schemas-microsoft-com:office:office" xmlns:oel="http://schemas.microsoft.com/office/2019/extlst" xmlns:r="http://schemas.openxmlformats.org/officeDocument/2006/relationships" xmlns:m="http://schemas.openxmlformats.org/officeDocument/2006/math" xmlns:v="urn:schemas-microsoft-com:vml" xmlns:wp14="http://schemas.microsoft.com/office/word/2010/wordprocessingDrawing" xmlns:wp="http://schemas.openxmlformats.org/drawingml/2006/wordprocessingDrawing" xmlns:w10="urn:schemas-microsoft-com:office:word" xmlns:w="http://schemas.openxmlformats.org/wordprocessingml/2006/main" xmlns:w14="http://schemas.microsoft.com/office/word/2010/wordml" xmlns:w15="http://schemas.microsoft.com/office/word/2012/wordml" xmlns:w16cex="http://schemas.microsoft.com/office/word/2018/wordml/cex" xmlns:w16cid="http://schemas.microsoft.com/office/word/2016/wordml/cid" xmlns:w16="http://schemas.microsoft.com/office/word/2018/wordml" xmlns:w16du="http://schemas.microsoft.com/office/word/2023/wordml/word16du" xmlns:w16sdtdh="http://schemas.microsoft.com/office/word/2020/wordml/sdtdatahash" xmlns:w16se="http://schemas.microsoft.com/office/word/2015/wordml/symex" xmlns:wpg="http://schemas.microsoft.com/office/word/2010/wordprocessingGroup" xmlns:wpi="http://schemas.microsoft.com/office/word/2010/wordprocessingInk" xmlns:wne="http://schemas.microsoft.com/office/word/2006/wordml" xmlns:wps="http://schemas.microsoft.com/office/word/2010/wordprocessingShape" mc:Ignorable="w14 w15 w16se w16cid w16 w16cex w16sdtdh wp14">
+<w16cex:commentsExtensible xmlns:wpc="http://schemas.microsoft.com/office/word/2010/wordprocessingCanvas" xmlns:cx="http://schemas.microsoft.com/office/drawing/2014/chartex" xmlns:cx1="http://schemas.microsoft.com/office/drawing/2015/9/8/chartex" xmlns:cx2="http://schemas.microsoft.com/office/drawing/2015/10/21/chartex" xmlns:cx3="http://schemas.microsoft.com/office/drawing/2016/5/9/chartex" xmlns:cx4="http://schemas.microsoft.com/office/drawing/2016/5/10/chartex" xmlns:cx5="http://schemas.microsoft.com/office/drawing/2016/5/11/chartex" xmlns:cx6="http://schemas.microsoft.com/office/drawing/2016/5/12/chartex" xmlns:cx7="http://schemas.microsoft.com/office/drawing/2016/5/13/chartex" xmlns:cx8="http://schemas.microsoft.com/office/drawing/2016/5/14/chartex" xmlns:mc="http://schemas.openxmlformats.org/markup-compatibility/2006" xmlns:aink="http://schemas.microsoft.com/office/drawing/2016/ink" xmlns:am3d="http://schemas.microsoft.com/office/drawing/2017/model3d" xmlns:o="urn:schemas-microsoft-com:office:office" xmlns:oel="http://schemas.microsoft.com/office/2019/extlst" xmlns:r="http://schemas.openxmlformats.org/officeDocument/2006/relationships" xmlns:m="http://schemas.openxmlformats.org/officeDocument/2006/math" xmlns:v="urn:schemas-microsoft-com:vml" xmlns:wp14="http://schemas.microsoft.com/office/word/2010/wordprocessingDrawing" xmlns:wp="http://schemas.openxmlformats.org/drawingml/2006/wordprocessingDrawing" xmlns:w10="urn:schemas-microsoft-com:office:word" xmlns:w="http://schemas.openxmlformats.org/wordprocessingml/2006/main" xmlns:w14="http://schemas.microsoft.com/office/word/2010/wordml" xmlns:w15="http://schemas.microsoft.com/office/word/2012/wordml" xmlns:w16cex="http://schemas.microsoft.com/office/word/2018/wordml/cex" xmlns:w16cid="http://schemas.microsoft.com/office/word/2016/wordml/cid" xmlns:w16="http://schemas.microsoft.com/office/word/2018/wordml" xmlns:w16sdtdh="http://schemas.microsoft.com/office/word/2020/wordml/sdtdatahash" xmlns:w16se="http://schemas.microsoft.com/office/word/2015/wordml/symex" xmlns:wpg="http://schemas.microsoft.com/office/word/2010/wordprocessingGroup" xmlns:wpi="http://schemas.microsoft.com/office/word/2010/wordprocessingInk" xmlns:wne="http://schemas.microsoft.com/office/word/2006/wordml" xmlns:wps="http://schemas.microsoft.com/office/word/2010/wordprocessingShape" mc:Ignorable="w14 w15 w16se w16cid w16 w16cex w16sdtdh wp14">
   <w16cex:commentExtensible w16cex:durableId="27EAD3A3" w16cex:dateUtc="2023-04-19T23:54:00Z"/>
   <w16cex:commentExtensible w16cex:durableId="27EA58B7" w16cex:dateUtc="2023-04-19T15:10:00Z"/>
   <w16cex:commentExtensible w16cex:durableId="27EAD38C" w16cex:dateUtc="2023-04-19T23:54:00Z"/>
@@ -14478,7 +14795,7 @@
 </file>
 
 <file path=word/commentsIds.xml><?xml version="1.0" encoding="utf-8"?>
-<w16cid:commentsIds xmlns:wpc="http://schemas.microsoft.com/office/word/2010/wordprocessingCanvas" xmlns:cx="http://schemas.microsoft.com/office/drawing/2014/chartex" xmlns:cx1="http://schemas.microsoft.com/office/drawing/2015/9/8/chartex" xmlns:cx2="http://schemas.microsoft.com/office/drawing/2015/10/21/chartex" xmlns:cx3="http://schemas.microsoft.com/office/drawing/2016/5/9/chartex" xmlns:cx4="http://schemas.microsoft.com/office/drawing/2016/5/10/chartex" xmlns:cx5="http://schemas.microsoft.com/office/drawing/2016/5/11/chartex" xmlns:cx6="http://schemas.microsoft.com/office/drawing/2016/5/12/chartex" xmlns:cx7="http://schemas.microsoft.com/office/drawing/2016/5/13/chartex" xmlns:cx8="http://schemas.microsoft.com/office/drawing/2016/5/14/chartex" xmlns:mc="http://schemas.openxmlformats.org/markup-compatibility/2006" xmlns:aink="http://schemas.microsoft.com/office/drawing/2016/ink" xmlns:am3d="http://schemas.microsoft.com/office/drawing/2017/model3d" xmlns:o="urn:schemas-microsoft-com:office:office" xmlns:oel="http://schemas.microsoft.com/office/2019/extlst" xmlns:r="http://schemas.openxmlformats.org/officeDocument/2006/relationships" xmlns:m="http://schemas.openxmlformats.org/officeDocument/2006/math" xmlns:v="urn:schemas-microsoft-com:vml" xmlns:wp14="http://schemas.microsoft.com/office/word/2010/wordprocessingDrawing" xmlns:wp="http://schemas.openxmlformats.org/drawingml/2006/wordprocessingDrawing" xmlns:w10="urn:schemas-microsoft-com:office:word" xmlns:w="http://schemas.openxmlformats.org/wordprocessingml/2006/main" xmlns:w14="http://schemas.microsoft.com/office/word/2010/wordml" xmlns:w15="http://schemas.microsoft.com/office/word/2012/wordml" xmlns:w16cex="http://schemas.microsoft.com/office/word/2018/wordml/cex" xmlns:w16cid="http://schemas.microsoft.com/office/word/2016/wordml/cid" xmlns:w16="http://schemas.microsoft.com/office/word/2018/wordml" xmlns:w16du="http://schemas.microsoft.com/office/word/2023/wordml/word16du" xmlns:w16sdtdh="http://schemas.microsoft.com/office/word/2020/wordml/sdtdatahash" xmlns:w16se="http://schemas.microsoft.com/office/word/2015/wordml/symex" xmlns:wpg="http://schemas.microsoft.com/office/word/2010/wordprocessingGroup" xmlns:wpi="http://schemas.microsoft.com/office/word/2010/wordprocessingInk" xmlns:wne="http://schemas.microsoft.com/office/word/2006/wordml" xmlns:wps="http://schemas.microsoft.com/office/word/2010/wordprocessingShape" mc:Ignorable="w14 w15 w16se w16cid w16 w16cex w16sdtdh wp14">
+<w16cid:commentsIds xmlns:wpc="http://schemas.microsoft.com/office/word/2010/wordprocessingCanvas" xmlns:cx="http://schemas.microsoft.com/office/drawing/2014/chartex" xmlns:cx1="http://schemas.microsoft.com/office/drawing/2015/9/8/chartex" xmlns:cx2="http://schemas.microsoft.com/office/drawing/2015/10/21/chartex" xmlns:cx3="http://schemas.microsoft.com/office/drawing/2016/5/9/chartex" xmlns:cx4="http://schemas.microsoft.com/office/drawing/2016/5/10/chartex" xmlns:cx5="http://schemas.microsoft.com/office/drawing/2016/5/11/chartex" xmlns:cx6="http://schemas.microsoft.com/office/drawing/2016/5/12/chartex" xmlns:cx7="http://schemas.microsoft.com/office/drawing/2016/5/13/chartex" xmlns:cx8="http://schemas.microsoft.com/office/drawing/2016/5/14/chartex" xmlns:mc="http://schemas.openxmlformats.org/markup-compatibility/2006" xmlns:aink="http://schemas.microsoft.com/office/drawing/2016/ink" xmlns:am3d="http://schemas.microsoft.com/office/drawing/2017/model3d" xmlns:o="urn:schemas-microsoft-com:office:office" xmlns:oel="http://schemas.microsoft.com/office/2019/extlst" xmlns:r="http://schemas.openxmlformats.org/officeDocument/2006/relationships" xmlns:m="http://schemas.openxmlformats.org/officeDocument/2006/math" xmlns:v="urn:schemas-microsoft-com:vml" xmlns:wp14="http://schemas.microsoft.com/office/word/2010/wordprocessingDrawing" xmlns:wp="http://schemas.openxmlformats.org/drawingml/2006/wordprocessingDrawing" xmlns:w10="urn:schemas-microsoft-com:office:word" xmlns:w="http://schemas.openxmlformats.org/wordprocessingml/2006/main" xmlns:w14="http://schemas.microsoft.com/office/word/2010/wordml" xmlns:w15="http://schemas.microsoft.com/office/word/2012/wordml" xmlns:w16cex="http://schemas.microsoft.com/office/word/2018/wordml/cex" xmlns:w16cid="http://schemas.microsoft.com/office/word/2016/wordml/cid" xmlns:w16="http://schemas.microsoft.com/office/word/2018/wordml" xmlns:w16sdtdh="http://schemas.microsoft.com/office/word/2020/wordml/sdtdatahash" xmlns:w16se="http://schemas.microsoft.com/office/word/2015/wordml/symex" xmlns:wpg="http://schemas.microsoft.com/office/word/2010/wordprocessingGroup" xmlns:wpi="http://schemas.microsoft.com/office/word/2010/wordprocessingInk" xmlns:wne="http://schemas.microsoft.com/office/word/2006/wordml" xmlns:wps="http://schemas.microsoft.com/office/word/2010/wordprocessingShape" mc:Ignorable="w14 w15 w16se w16cid w16 w16cex w16sdtdh wp14">
   <w16cid:commentId w16cid:paraId="09E15736" w16cid:durableId="27EAD3A3"/>
   <w16cid:commentId w16cid:paraId="6B53EF11" w16cid:durableId="27EA58B7"/>
   <w16cid:commentId w16cid:paraId="615054F6" w16cid:durableId="27EAD38C"/>
@@ -14507,7 +14824,7 @@
 </file>
 
 <file path=word/endnotes.xml><?xml version="1.0" encoding="utf-8"?>
-<w:endnotes xmlns:wpc="http://schemas.microsoft.com/office/word/2010/wordprocessingCanvas" xmlns:cx="http://schemas.microsoft.com/office/drawing/2014/chartex" xmlns:cx1="http://schemas.microsoft.com/office/drawing/2015/9/8/chartex" xmlns:cx2="http://schemas.microsoft.com/office/drawing/2015/10/21/chartex" xmlns:cx3="http://schemas.microsoft.com/office/drawing/2016/5/9/chartex" xmlns:cx4="http://schemas.microsoft.com/office/drawing/2016/5/10/chartex" xmlns:cx5="http://schemas.microsoft.com/office/drawing/2016/5/11/chartex" xmlns:cx6="http://schemas.microsoft.com/office/drawing/2016/5/12/chartex" xmlns:cx7="http://schemas.microsoft.com/office/drawing/2016/5/13/chartex" xmlns:cx8="http://schemas.microsoft.com/office/drawing/2016/5/14/chartex" xmlns:mc="http://schemas.openxmlformats.org/markup-compatibility/2006" xmlns:aink="http://schemas.microsoft.com/office/drawing/2016/ink" xmlns:am3d="http://schemas.microsoft.com/office/drawing/2017/model3d" xmlns:o="urn:schemas-microsoft-com:office:office" xmlns:oel="http://schemas.microsoft.com/office/2019/extlst" xmlns:r="http://schemas.openxmlformats.org/officeDocument/2006/relationships" xmlns:m="http://schemas.openxmlformats.org/officeDocument/2006/math" xmlns:v="urn:schemas-microsoft-com:vml" xmlns:wp14="http://schemas.microsoft.com/office/word/2010/wordprocessingDrawing" xmlns:wp="http://schemas.openxmlformats.org/drawingml/2006/wordprocessingDrawing" xmlns:w10="urn:schemas-microsoft-com:office:word" xmlns:w="http://schemas.openxmlformats.org/wordprocessingml/2006/main" xmlns:w14="http://schemas.microsoft.com/office/word/2010/wordml" xmlns:w15="http://schemas.microsoft.com/office/word/2012/wordml" xmlns:w16cex="http://schemas.microsoft.com/office/word/2018/wordml/cex" xmlns:w16cid="http://schemas.microsoft.com/office/word/2016/wordml/cid" xmlns:w16="http://schemas.microsoft.com/office/word/2018/wordml" xmlns:w16du="http://schemas.microsoft.com/office/word/2023/wordml/word16du" xmlns:w16sdtdh="http://schemas.microsoft.com/office/word/2020/wordml/sdtdatahash" xmlns:w16se="http://schemas.microsoft.com/office/word/2015/wordml/symex" xmlns:wpg="http://schemas.microsoft.com/office/word/2010/wordprocessingGroup" xmlns:wpi="http://schemas.microsoft.com/office/word/2010/wordprocessingInk" xmlns:wne="http://schemas.microsoft.com/office/word/2006/wordml" xmlns:wps="http://schemas.microsoft.com/office/word/2010/wordprocessingShape" mc:Ignorable="w14 w15 w16se w16cid w16 w16cex w16sdtdh wp14">
+<w:endnotes xmlns:wpc="http://schemas.microsoft.com/office/word/2010/wordprocessingCanvas" xmlns:cx="http://schemas.microsoft.com/office/drawing/2014/chartex" xmlns:cx1="http://schemas.microsoft.com/office/drawing/2015/9/8/chartex" xmlns:cx2="http://schemas.microsoft.com/office/drawing/2015/10/21/chartex" xmlns:cx3="http://schemas.microsoft.com/office/drawing/2016/5/9/chartex" xmlns:cx4="http://schemas.microsoft.com/office/drawing/2016/5/10/chartex" xmlns:cx5="http://schemas.microsoft.com/office/drawing/2016/5/11/chartex" xmlns:cx6="http://schemas.microsoft.com/office/drawing/2016/5/12/chartex" xmlns:cx7="http://schemas.microsoft.com/office/drawing/2016/5/13/chartex" xmlns:cx8="http://schemas.microsoft.com/office/drawing/2016/5/14/chartex" xmlns:mc="http://schemas.openxmlformats.org/markup-compatibility/2006" xmlns:aink="http://schemas.microsoft.com/office/drawing/2016/ink" xmlns:am3d="http://schemas.microsoft.com/office/drawing/2017/model3d" xmlns:o="urn:schemas-microsoft-com:office:office" xmlns:oel="http://schemas.microsoft.com/office/2019/extlst" xmlns:r="http://schemas.openxmlformats.org/officeDocument/2006/relationships" xmlns:m="http://schemas.openxmlformats.org/officeDocument/2006/math" xmlns:v="urn:schemas-microsoft-com:vml" xmlns:wp14="http://schemas.microsoft.com/office/word/2010/wordprocessingDrawing" xmlns:wp="http://schemas.openxmlformats.org/drawingml/2006/wordprocessingDrawing" xmlns:w10="urn:schemas-microsoft-com:office:word" xmlns:w="http://schemas.openxmlformats.org/wordprocessingml/2006/main" xmlns:w14="http://schemas.microsoft.com/office/word/2010/wordml" xmlns:w15="http://schemas.microsoft.com/office/word/2012/wordml" xmlns:w16cex="http://schemas.microsoft.com/office/word/2018/wordml/cex" xmlns:w16cid="http://schemas.microsoft.com/office/word/2016/wordml/cid" xmlns:w16="http://schemas.microsoft.com/office/word/2018/wordml" xmlns:w16sdtdh="http://schemas.microsoft.com/office/word/2020/wordml/sdtdatahash" xmlns:w16se="http://schemas.microsoft.com/office/word/2015/wordml/symex" xmlns:wpg="http://schemas.microsoft.com/office/word/2010/wordprocessingGroup" xmlns:wpi="http://schemas.microsoft.com/office/word/2010/wordprocessingInk" xmlns:wne="http://schemas.microsoft.com/office/word/2006/wordml" xmlns:wps="http://schemas.microsoft.com/office/word/2010/wordprocessingShape" mc:Ignorable="w14 w15 w16se w16cid w16 w16cex w16sdtdh wp14">
   <w:endnote w:type="separator" w:id="-1">
     <w:p>
       <w:pPr>
@@ -14539,37 +14856,37 @@
 </file>
 
 <file path=word/footer1.xml><?xml version="1.0" encoding="utf-8"?>
-<w:ftr xmlns:wpc="http://schemas.microsoft.com/office/word/2010/wordprocessingCanvas" xmlns:cx="http://schemas.microsoft.com/office/drawing/2014/chartex" xmlns:cx1="http://schemas.microsoft.com/office/drawing/2015/9/8/chartex" xmlns:cx2="http://schemas.microsoft.com/office/drawing/2015/10/21/chartex" xmlns:cx3="http://schemas.microsoft.com/office/drawing/2016/5/9/chartex" xmlns:cx4="http://schemas.microsoft.com/office/drawing/2016/5/10/chartex" xmlns:cx5="http://schemas.microsoft.com/office/drawing/2016/5/11/chartex" xmlns:cx6="http://schemas.microsoft.com/office/drawing/2016/5/12/chartex" xmlns:cx7="http://schemas.microsoft.com/office/drawing/2016/5/13/chartex" xmlns:cx8="http://schemas.microsoft.com/office/drawing/2016/5/14/chartex" xmlns:mc="http://schemas.openxmlformats.org/markup-compatibility/2006" xmlns:aink="http://schemas.microsoft.com/office/drawing/2016/ink" xmlns:am3d="http://schemas.microsoft.com/office/drawing/2017/model3d" xmlns:o="urn:schemas-microsoft-com:office:office" xmlns:oel="http://schemas.microsoft.com/office/2019/extlst" xmlns:r="http://schemas.openxmlformats.org/officeDocument/2006/relationships" xmlns:m="http://schemas.openxmlformats.org/officeDocument/2006/math" xmlns:v="urn:schemas-microsoft-com:vml" xmlns:wp14="http://schemas.microsoft.com/office/word/2010/wordprocessingDrawing" xmlns:wp="http://schemas.openxmlformats.org/drawingml/2006/wordprocessingDrawing" xmlns:w10="urn:schemas-microsoft-com:office:word" xmlns:w="http://schemas.openxmlformats.org/wordprocessingml/2006/main" xmlns:w14="http://schemas.microsoft.com/office/word/2010/wordml" xmlns:w15="http://schemas.microsoft.com/office/word/2012/wordml" xmlns:w16cex="http://schemas.microsoft.com/office/word/2018/wordml/cex" xmlns:w16cid="http://schemas.microsoft.com/office/word/2016/wordml/cid" xmlns:w16="http://schemas.microsoft.com/office/word/2018/wordml" xmlns:w16du="http://schemas.microsoft.com/office/word/2023/wordml/word16du" xmlns:w16sdtdh="http://schemas.microsoft.com/office/word/2020/wordml/sdtdatahash" xmlns:w16se="http://schemas.microsoft.com/office/word/2015/wordml/symex" xmlns:wpg="http://schemas.microsoft.com/office/word/2010/wordprocessingGroup" xmlns:wpi="http://schemas.microsoft.com/office/word/2010/wordprocessingInk" xmlns:wne="http://schemas.microsoft.com/office/word/2006/wordml" xmlns:wps="http://schemas.microsoft.com/office/word/2010/wordprocessingShape" mc:Ignorable="w14 w15 w16se w16cid w16 w16cex w16sdtdh wp14">
+<w:ftr xmlns:wpc="http://schemas.microsoft.com/office/word/2010/wordprocessingCanvas" xmlns:cx="http://schemas.microsoft.com/office/drawing/2014/chartex" xmlns:cx1="http://schemas.microsoft.com/office/drawing/2015/9/8/chartex" xmlns:cx2="http://schemas.microsoft.com/office/drawing/2015/10/21/chartex" xmlns:cx3="http://schemas.microsoft.com/office/drawing/2016/5/9/chartex" xmlns:cx4="http://schemas.microsoft.com/office/drawing/2016/5/10/chartex" xmlns:cx5="http://schemas.microsoft.com/office/drawing/2016/5/11/chartex" xmlns:cx6="http://schemas.microsoft.com/office/drawing/2016/5/12/chartex" xmlns:cx7="http://schemas.microsoft.com/office/drawing/2016/5/13/chartex" xmlns:cx8="http://schemas.microsoft.com/office/drawing/2016/5/14/chartex" xmlns:mc="http://schemas.openxmlformats.org/markup-compatibility/2006" xmlns:aink="http://schemas.microsoft.com/office/drawing/2016/ink" xmlns:am3d="http://schemas.microsoft.com/office/drawing/2017/model3d" xmlns:o="urn:schemas-microsoft-com:office:office" xmlns:oel="http://schemas.microsoft.com/office/2019/extlst" xmlns:r="http://schemas.openxmlformats.org/officeDocument/2006/relationships" xmlns:m="http://schemas.openxmlformats.org/officeDocument/2006/math" xmlns:v="urn:schemas-microsoft-com:vml" xmlns:wp14="http://schemas.microsoft.com/office/word/2010/wordprocessingDrawing" xmlns:wp="http://schemas.openxmlformats.org/drawingml/2006/wordprocessingDrawing" xmlns:w10="urn:schemas-microsoft-com:office:word" xmlns:w="http://schemas.openxmlformats.org/wordprocessingml/2006/main" xmlns:w14="http://schemas.microsoft.com/office/word/2010/wordml" xmlns:w15="http://schemas.microsoft.com/office/word/2012/wordml" xmlns:w16cex="http://schemas.microsoft.com/office/word/2018/wordml/cex" xmlns:w16cid="http://schemas.microsoft.com/office/word/2016/wordml/cid" xmlns:w16="http://schemas.microsoft.com/office/word/2018/wordml" xmlns:w16sdtdh="http://schemas.microsoft.com/office/word/2020/wordml/sdtdatahash" xmlns:w16se="http://schemas.microsoft.com/office/word/2015/wordml/symex" xmlns:wpg="http://schemas.microsoft.com/office/word/2010/wordprocessingGroup" xmlns:wpi="http://schemas.microsoft.com/office/word/2010/wordprocessingInk" xmlns:wne="http://schemas.microsoft.com/office/word/2006/wordml" xmlns:wps="http://schemas.microsoft.com/office/word/2010/wordprocessingShape" mc:Ignorable="w14 w15 w16se w16cid w16 w16cex w16sdtdh wp14">
   <w:p>
     <w:pPr>
-      <w:pStyle w:val="Rodap"/>
+      <w:pStyle w:val="Footer"/>
       <w:framePr w:wrap="none" w:vAnchor="text" w:hAnchor="margin" w:xAlign="right" w:y="1"/>
       <w:rPr>
-        <w:rStyle w:val="Nmerodepgina"/>
+        <w:rStyle w:val="PageNumber"/>
       </w:rPr>
     </w:pPr>
     <w:r>
       <w:rPr>
-        <w:rStyle w:val="Nmerodepgina"/>
+        <w:rStyle w:val="PageNumber"/>
       </w:rPr>
       <w:fldChar w:fldCharType="begin"/>
     </w:r>
     <w:r>
       <w:rPr>
-        <w:rStyle w:val="Nmerodepgina"/>
+        <w:rStyle w:val="PageNumber"/>
       </w:rPr>
       <w:instrText xml:space="preserve"> PAGE </w:instrText>
     </w:r>
     <w:r>
       <w:rPr>
-        <w:rStyle w:val="Nmerodepgina"/>
+        <w:rStyle w:val="PageNumber"/>
       </w:rPr>
       <w:fldChar w:fldCharType="end"/>
     </w:r>
   </w:p>
   <w:p>
     <w:pPr>
-      <w:pStyle w:val="Rodap"/>
+      <w:pStyle w:val="Footer"/>
       <w:ind w:right="360"/>
     </w:pPr>
   </w:p>
@@ -14577,11 +14894,11 @@
 </file>
 
 <file path=word/footer2.xml><?xml version="1.0" encoding="utf-8"?>
-<w:ftr xmlns:wpc="http://schemas.microsoft.com/office/word/2010/wordprocessingCanvas" xmlns:cx="http://schemas.microsoft.com/office/drawing/2014/chartex" xmlns:cx1="http://schemas.microsoft.com/office/drawing/2015/9/8/chartex" xmlns:cx2="http://schemas.microsoft.com/office/drawing/2015/10/21/chartex" xmlns:cx3="http://schemas.microsoft.com/office/drawing/2016/5/9/chartex" xmlns:cx4="http://schemas.microsoft.com/office/drawing/2016/5/10/chartex" xmlns:cx5="http://schemas.microsoft.com/office/drawing/2016/5/11/chartex" xmlns:cx6="http://schemas.microsoft.com/office/drawing/2016/5/12/chartex" xmlns:cx7="http://schemas.microsoft.com/office/drawing/2016/5/13/chartex" xmlns:cx8="http://schemas.microsoft.com/office/drawing/2016/5/14/chartex" xmlns:mc="http://schemas.openxmlformats.org/markup-compatibility/2006" xmlns:aink="http://schemas.microsoft.com/office/drawing/2016/ink" xmlns:am3d="http://schemas.microsoft.com/office/drawing/2017/model3d" xmlns:o="urn:schemas-microsoft-com:office:office" xmlns:oel="http://schemas.microsoft.com/office/2019/extlst" xmlns:r="http://schemas.openxmlformats.org/officeDocument/2006/relationships" xmlns:m="http://schemas.openxmlformats.org/officeDocument/2006/math" xmlns:v="urn:schemas-microsoft-com:vml" xmlns:wp14="http://schemas.microsoft.com/office/word/2010/wordprocessingDrawing" xmlns:wp="http://schemas.openxmlformats.org/drawingml/2006/wordprocessingDrawing" xmlns:w10="urn:schemas-microsoft-com:office:word" xmlns:w="http://schemas.openxmlformats.org/wordprocessingml/2006/main" xmlns:w14="http://schemas.microsoft.com/office/word/2010/wordml" xmlns:w15="http://schemas.microsoft.com/office/word/2012/wordml" xmlns:w16cex="http://schemas.microsoft.com/office/word/2018/wordml/cex" xmlns:w16cid="http://schemas.microsoft.com/office/word/2016/wordml/cid" xmlns:w16="http://schemas.microsoft.com/office/word/2018/wordml" xmlns:w16du="http://schemas.microsoft.com/office/word/2023/wordml/word16du" xmlns:w16sdtdh="http://schemas.microsoft.com/office/word/2020/wordml/sdtdatahash" xmlns:w16se="http://schemas.microsoft.com/office/word/2015/wordml/symex" xmlns:wpg="http://schemas.microsoft.com/office/word/2010/wordprocessingGroup" xmlns:wpi="http://schemas.microsoft.com/office/word/2010/wordprocessingInk" xmlns:wne="http://schemas.microsoft.com/office/word/2006/wordml" xmlns:wps="http://schemas.microsoft.com/office/word/2010/wordprocessingShape" mc:Ignorable="w14 w15 w16se w16cid w16 w16cex w16sdtdh wp14">
+<w:ftr xmlns:wpc="http://schemas.microsoft.com/office/word/2010/wordprocessingCanvas" xmlns:cx="http://schemas.microsoft.com/office/drawing/2014/chartex" xmlns:cx1="http://schemas.microsoft.com/office/drawing/2015/9/8/chartex" xmlns:cx2="http://schemas.microsoft.com/office/drawing/2015/10/21/chartex" xmlns:cx3="http://schemas.microsoft.com/office/drawing/2016/5/9/chartex" xmlns:cx4="http://schemas.microsoft.com/office/drawing/2016/5/10/chartex" xmlns:cx5="http://schemas.microsoft.com/office/drawing/2016/5/11/chartex" xmlns:cx6="http://schemas.microsoft.com/office/drawing/2016/5/12/chartex" xmlns:cx7="http://schemas.microsoft.com/office/drawing/2016/5/13/chartex" xmlns:cx8="http://schemas.microsoft.com/office/drawing/2016/5/14/chartex" xmlns:mc="http://schemas.openxmlformats.org/markup-compatibility/2006" xmlns:aink="http://schemas.microsoft.com/office/drawing/2016/ink" xmlns:am3d="http://schemas.microsoft.com/office/drawing/2017/model3d" xmlns:o="urn:schemas-microsoft-com:office:office" xmlns:oel="http://schemas.microsoft.com/office/2019/extlst" xmlns:r="http://schemas.openxmlformats.org/officeDocument/2006/relationships" xmlns:m="http://schemas.openxmlformats.org/officeDocument/2006/math" xmlns:v="urn:schemas-microsoft-com:vml" xmlns:wp14="http://schemas.microsoft.com/office/word/2010/wordprocessingDrawing" xmlns:wp="http://schemas.openxmlformats.org/drawingml/2006/wordprocessingDrawing" xmlns:w10="urn:schemas-microsoft-com:office:word" xmlns:w="http://schemas.openxmlformats.org/wordprocessingml/2006/main" xmlns:w14="http://schemas.microsoft.com/office/word/2010/wordml" xmlns:w15="http://schemas.microsoft.com/office/word/2012/wordml" xmlns:w16cex="http://schemas.microsoft.com/office/word/2018/wordml/cex" xmlns:w16cid="http://schemas.microsoft.com/office/word/2016/wordml/cid" xmlns:w16="http://schemas.microsoft.com/office/word/2018/wordml" xmlns:w16sdtdh="http://schemas.microsoft.com/office/word/2020/wordml/sdtdatahash" xmlns:w16se="http://schemas.microsoft.com/office/word/2015/wordml/symex" xmlns:wpg="http://schemas.microsoft.com/office/word/2010/wordprocessingGroup" xmlns:wpi="http://schemas.microsoft.com/office/word/2010/wordprocessingInk" xmlns:wne="http://schemas.microsoft.com/office/word/2006/wordml" xmlns:wps="http://schemas.microsoft.com/office/word/2010/wordprocessingShape" mc:Ignorable="w14 w15 w16se w16cid w16 w16cex w16sdtdh wp14">
   <w:sdt>
     <w:sdtPr>
       <w:rPr>
-        <w:rStyle w:val="Nmerodepgina"/>
+        <w:rStyle w:val="PageNumber"/>
       </w:rPr>
       <w:id w:val="-99569094"/>
       <w:docPartObj>
@@ -14589,48 +14906,43 @@
         <w:docPartUnique/>
       </w:docPartObj>
     </w:sdtPr>
-    <w:sdtEndPr>
-      <w:rPr>
-        <w:rStyle w:val="Nmerodepgina"/>
-      </w:rPr>
-    </w:sdtEndPr>
     <w:sdtContent>
       <w:p>
         <w:pPr>
-          <w:pStyle w:val="Rodap"/>
+          <w:pStyle w:val="Footer"/>
           <w:framePr w:wrap="none" w:vAnchor="text" w:hAnchor="margin" w:xAlign="right" w:y="1"/>
           <w:rPr>
-            <w:rStyle w:val="Nmerodepgina"/>
+            <w:rStyle w:val="PageNumber"/>
           </w:rPr>
         </w:pPr>
         <w:r>
           <w:rPr>
-            <w:rStyle w:val="Nmerodepgina"/>
+            <w:rStyle w:val="PageNumber"/>
           </w:rPr>
           <w:fldChar w:fldCharType="begin"/>
         </w:r>
         <w:r>
           <w:rPr>
-            <w:rStyle w:val="Nmerodepgina"/>
+            <w:rStyle w:val="PageNumber"/>
           </w:rPr>
           <w:instrText xml:space="preserve"> PAGE </w:instrText>
         </w:r>
         <w:r>
           <w:rPr>
-            <w:rStyle w:val="Nmerodepgina"/>
+            <w:rStyle w:val="PageNumber"/>
           </w:rPr>
           <w:fldChar w:fldCharType="separate"/>
         </w:r>
         <w:r>
           <w:rPr>
-            <w:rStyle w:val="Nmerodepgina"/>
+            <w:rStyle w:val="PageNumber"/>
             <w:noProof/>
           </w:rPr>
           <w:t>1</w:t>
         </w:r>
         <w:r>
           <w:rPr>
-            <w:rStyle w:val="Nmerodepgina"/>
+            <w:rStyle w:val="PageNumber"/>
           </w:rPr>
           <w:fldChar w:fldCharType="end"/>
         </w:r>
@@ -14639,7 +14951,7 @@
   </w:sdt>
   <w:p>
     <w:pPr>
-      <w:pStyle w:val="Rodap"/>
+      <w:pStyle w:val="Footer"/>
       <w:ind w:right="360"/>
     </w:pPr>
   </w:p>
@@ -14647,7 +14959,7 @@
 </file>
 
 <file path=word/footnotes.xml><?xml version="1.0" encoding="utf-8"?>
-<w:footnotes xmlns:wpc="http://schemas.microsoft.com/office/word/2010/wordprocessingCanvas" xmlns:cx="http://schemas.microsoft.com/office/drawing/2014/chartex" xmlns:cx1="http://schemas.microsoft.com/office/drawing/2015/9/8/chartex" xmlns:cx2="http://schemas.microsoft.com/office/drawing/2015/10/21/chartex" xmlns:cx3="http://schemas.microsoft.com/office/drawing/2016/5/9/chartex" xmlns:cx4="http://schemas.microsoft.com/office/drawing/2016/5/10/chartex" xmlns:cx5="http://schemas.microsoft.com/office/drawing/2016/5/11/chartex" xmlns:cx6="http://schemas.microsoft.com/office/drawing/2016/5/12/chartex" xmlns:cx7="http://schemas.microsoft.com/office/drawing/2016/5/13/chartex" xmlns:cx8="http://schemas.microsoft.com/office/drawing/2016/5/14/chartex" xmlns:mc="http://schemas.openxmlformats.org/markup-compatibility/2006" xmlns:aink="http://schemas.microsoft.com/office/drawing/2016/ink" xmlns:am3d="http://schemas.microsoft.com/office/drawing/2017/model3d" xmlns:o="urn:schemas-microsoft-com:office:office" xmlns:oel="http://schemas.microsoft.com/office/2019/extlst" xmlns:r="http://schemas.openxmlformats.org/officeDocument/2006/relationships" xmlns:m="http://schemas.openxmlformats.org/officeDocument/2006/math" xmlns:v="urn:schemas-microsoft-com:vml" xmlns:wp14="http://schemas.microsoft.com/office/word/2010/wordprocessingDrawing" xmlns:wp="http://schemas.openxmlformats.org/drawingml/2006/wordprocessingDrawing" xmlns:w10="urn:schemas-microsoft-com:office:word" xmlns:w="http://schemas.openxmlformats.org/wordprocessingml/2006/main" xmlns:w14="http://schemas.microsoft.com/office/word/2010/wordml" xmlns:w15="http://schemas.microsoft.com/office/word/2012/wordml" xmlns:w16cex="http://schemas.microsoft.com/office/word/2018/wordml/cex" xmlns:w16cid="http://schemas.microsoft.com/office/word/2016/wordml/cid" xmlns:w16="http://schemas.microsoft.com/office/word/2018/wordml" xmlns:w16du="http://schemas.microsoft.com/office/word/2023/wordml/word16du" xmlns:w16sdtdh="http://schemas.microsoft.com/office/word/2020/wordml/sdtdatahash" xmlns:w16se="http://schemas.microsoft.com/office/word/2015/wordml/symex" xmlns:wpg="http://schemas.microsoft.com/office/word/2010/wordprocessingGroup" xmlns:wpi="http://schemas.microsoft.com/office/word/2010/wordprocessingInk" xmlns:wne="http://schemas.microsoft.com/office/word/2006/wordml" xmlns:wps="http://schemas.microsoft.com/office/word/2010/wordprocessingShape" mc:Ignorable="w14 w15 w16se w16cid w16 w16cex w16sdtdh wp14">
+<w:footnotes xmlns:wpc="http://schemas.microsoft.com/office/word/2010/wordprocessingCanvas" xmlns:cx="http://schemas.microsoft.com/office/drawing/2014/chartex" xmlns:cx1="http://schemas.microsoft.com/office/drawing/2015/9/8/chartex" xmlns:cx2="http://schemas.microsoft.com/office/drawing/2015/10/21/chartex" xmlns:cx3="http://schemas.microsoft.com/office/drawing/2016/5/9/chartex" xmlns:cx4="http://schemas.microsoft.com/office/drawing/2016/5/10/chartex" xmlns:cx5="http://schemas.microsoft.com/office/drawing/2016/5/11/chartex" xmlns:cx6="http://schemas.microsoft.com/office/drawing/2016/5/12/chartex" xmlns:cx7="http://schemas.microsoft.com/office/drawing/2016/5/13/chartex" xmlns:cx8="http://schemas.microsoft.com/office/drawing/2016/5/14/chartex" xmlns:mc="http://schemas.openxmlformats.org/markup-compatibility/2006" xmlns:aink="http://schemas.microsoft.com/office/drawing/2016/ink" xmlns:am3d="http://schemas.microsoft.com/office/drawing/2017/model3d" xmlns:o="urn:schemas-microsoft-com:office:office" xmlns:oel="http://schemas.microsoft.com/office/2019/extlst" xmlns:r="http://schemas.openxmlformats.org/officeDocument/2006/relationships" xmlns:m="http://schemas.openxmlformats.org/officeDocument/2006/math" xmlns:v="urn:schemas-microsoft-com:vml" xmlns:wp14="http://schemas.microsoft.com/office/word/2010/wordprocessingDrawing" xmlns:wp="http://schemas.openxmlformats.org/drawingml/2006/wordprocessingDrawing" xmlns:w10="urn:schemas-microsoft-com:office:word" xmlns:w="http://schemas.openxmlformats.org/wordprocessingml/2006/main" xmlns:w14="http://schemas.microsoft.com/office/word/2010/wordml" xmlns:w15="http://schemas.microsoft.com/office/word/2012/wordml" xmlns:w16cex="http://schemas.microsoft.com/office/word/2018/wordml/cex" xmlns:w16cid="http://schemas.microsoft.com/office/word/2016/wordml/cid" xmlns:w16="http://schemas.microsoft.com/office/word/2018/wordml" xmlns:w16sdtdh="http://schemas.microsoft.com/office/word/2020/wordml/sdtdatahash" xmlns:w16se="http://schemas.microsoft.com/office/word/2015/wordml/symex" xmlns:wpg="http://schemas.microsoft.com/office/word/2010/wordprocessingGroup" xmlns:wpi="http://schemas.microsoft.com/office/word/2010/wordprocessingInk" xmlns:wne="http://schemas.microsoft.com/office/word/2006/wordml" xmlns:wps="http://schemas.microsoft.com/office/word/2010/wordprocessingShape" mc:Ignorable="w14 w15 w16se w16cid w16 w16cex w16sdtdh wp14">
   <w:footnote w:type="separator" w:id="-1">
     <w:p>
       <w:pPr>
@@ -14679,7 +14991,7 @@
 </file>
 
 <file path=word/header1.xml><?xml version="1.0" encoding="utf-8"?>
-<w:hdr xmlns:wpc="http://schemas.microsoft.com/office/word/2010/wordprocessingCanvas" xmlns:cx="http://schemas.microsoft.com/office/drawing/2014/chartex" xmlns:cx1="http://schemas.microsoft.com/office/drawing/2015/9/8/chartex" xmlns:cx2="http://schemas.microsoft.com/office/drawing/2015/10/21/chartex" xmlns:cx3="http://schemas.microsoft.com/office/drawing/2016/5/9/chartex" xmlns:cx4="http://schemas.microsoft.com/office/drawing/2016/5/10/chartex" xmlns:cx5="http://schemas.microsoft.com/office/drawing/2016/5/11/chartex" xmlns:cx6="http://schemas.microsoft.com/office/drawing/2016/5/12/chartex" xmlns:cx7="http://schemas.microsoft.com/office/drawing/2016/5/13/chartex" xmlns:cx8="http://schemas.microsoft.com/office/drawing/2016/5/14/chartex" xmlns:mc="http://schemas.openxmlformats.org/markup-compatibility/2006" xmlns:aink="http://schemas.microsoft.com/office/drawing/2016/ink" xmlns:am3d="http://schemas.microsoft.com/office/drawing/2017/model3d" xmlns:o="urn:schemas-microsoft-com:office:office" xmlns:oel="http://schemas.microsoft.com/office/2019/extlst" xmlns:r="http://schemas.openxmlformats.org/officeDocument/2006/relationships" xmlns:m="http://schemas.openxmlformats.org/officeDocument/2006/math" xmlns:v="urn:schemas-microsoft-com:vml" xmlns:wp14="http://schemas.microsoft.com/office/word/2010/wordprocessingDrawing" xmlns:wp="http://schemas.openxmlformats.org/drawingml/2006/wordprocessingDrawing" xmlns:w10="urn:schemas-microsoft-com:office:word" xmlns:w="http://schemas.openxmlformats.org/wordprocessingml/2006/main" xmlns:w14="http://schemas.microsoft.com/office/word/2010/wordml" xmlns:w15="http://schemas.microsoft.com/office/word/2012/wordml" xmlns:w16cex="http://schemas.microsoft.com/office/word/2018/wordml/cex" xmlns:w16cid="http://schemas.microsoft.com/office/word/2016/wordml/cid" xmlns:w16="http://schemas.microsoft.com/office/word/2018/wordml" xmlns:w16du="http://schemas.microsoft.com/office/word/2023/wordml/word16du" xmlns:w16sdtdh="http://schemas.microsoft.com/office/word/2020/wordml/sdtdatahash" xmlns:w16se="http://schemas.microsoft.com/office/word/2015/wordml/symex" xmlns:wpg="http://schemas.microsoft.com/office/word/2010/wordprocessingGroup" xmlns:wpi="http://schemas.microsoft.com/office/word/2010/wordprocessingInk" xmlns:wne="http://schemas.microsoft.com/office/word/2006/wordml" xmlns:wps="http://schemas.microsoft.com/office/word/2010/wordprocessingShape" mc:Ignorable="w14 w15 w16se w16cid w16 w16cex w16sdtdh wp14">
+<w:hdr xmlns:wpc="http://schemas.microsoft.com/office/word/2010/wordprocessingCanvas" xmlns:cx="http://schemas.microsoft.com/office/drawing/2014/chartex" xmlns:cx1="http://schemas.microsoft.com/office/drawing/2015/9/8/chartex" xmlns:cx2="http://schemas.microsoft.com/office/drawing/2015/10/21/chartex" xmlns:cx3="http://schemas.microsoft.com/office/drawing/2016/5/9/chartex" xmlns:cx4="http://schemas.microsoft.com/office/drawing/2016/5/10/chartex" xmlns:cx5="http://schemas.microsoft.com/office/drawing/2016/5/11/chartex" xmlns:cx6="http://schemas.microsoft.com/office/drawing/2016/5/12/chartex" xmlns:cx7="http://schemas.microsoft.com/office/drawing/2016/5/13/chartex" xmlns:cx8="http://schemas.microsoft.com/office/drawing/2016/5/14/chartex" xmlns:mc="http://schemas.openxmlformats.org/markup-compatibility/2006" xmlns:aink="http://schemas.microsoft.com/office/drawing/2016/ink" xmlns:am3d="http://schemas.microsoft.com/office/drawing/2017/model3d" xmlns:o="urn:schemas-microsoft-com:office:office" xmlns:oel="http://schemas.microsoft.com/office/2019/extlst" xmlns:r="http://schemas.openxmlformats.org/officeDocument/2006/relationships" xmlns:m="http://schemas.openxmlformats.org/officeDocument/2006/math" xmlns:v="urn:schemas-microsoft-com:vml" xmlns:wp14="http://schemas.microsoft.com/office/word/2010/wordprocessingDrawing" xmlns:wp="http://schemas.openxmlformats.org/drawingml/2006/wordprocessingDrawing" xmlns:w10="urn:schemas-microsoft-com:office:word" xmlns:w="http://schemas.openxmlformats.org/wordprocessingml/2006/main" xmlns:w14="http://schemas.microsoft.com/office/word/2010/wordml" xmlns:w15="http://schemas.microsoft.com/office/word/2012/wordml" xmlns:w16cex="http://schemas.microsoft.com/office/word/2018/wordml/cex" xmlns:w16cid="http://schemas.microsoft.com/office/word/2016/wordml/cid" xmlns:w16="http://schemas.microsoft.com/office/word/2018/wordml" xmlns:w16sdtdh="http://schemas.microsoft.com/office/word/2020/wordml/sdtdatahash" xmlns:w16se="http://schemas.microsoft.com/office/word/2015/wordml/symex" xmlns:wpg="http://schemas.microsoft.com/office/word/2010/wordprocessingGroup" xmlns:wpi="http://schemas.microsoft.com/office/word/2010/wordprocessingInk" xmlns:wne="http://schemas.microsoft.com/office/word/2006/wordml" xmlns:wps="http://schemas.microsoft.com/office/word/2010/wordprocessingShape" mc:Ignorable="w14 w15 w16se w16cid w16 w16cex w16sdtdh wp14">
   <w:tbl>
     <w:tblPr>
       <w:tblW w:w="0" w:type="auto"/>
@@ -14701,7 +15013,7 @@
         </w:tcPr>
         <w:p>
           <w:pPr>
-            <w:pStyle w:val="Cabealho"/>
+            <w:pStyle w:val="Header"/>
             <w:ind w:left="-115"/>
           </w:pPr>
         </w:p>
@@ -14712,7 +15024,7 @@
         </w:tcPr>
         <w:p>
           <w:pPr>
-            <w:pStyle w:val="Cabealho"/>
+            <w:pStyle w:val="Header"/>
             <w:jc w:val="center"/>
           </w:pPr>
         </w:p>
@@ -14723,7 +15035,7 @@
         </w:tcPr>
         <w:p>
           <w:pPr>
-            <w:pStyle w:val="Cabealho"/>
+            <w:pStyle w:val="Header"/>
             <w:ind w:right="-115"/>
             <w:jc w:val="right"/>
           </w:pPr>
@@ -14733,7 +15045,7 @@
   </w:tbl>
   <w:p>
     <w:pPr>
-      <w:pStyle w:val="Cabealho"/>
+      <w:pStyle w:val="Header"/>
     </w:pPr>
   </w:p>
 </w:hdr>
@@ -14764,7 +15076,7 @@
 </file>
 
 <file path=word/numbering.xml><?xml version="1.0" encoding="utf-8"?>
-<w:numbering xmlns:wpc="http://schemas.microsoft.com/office/word/2010/wordprocessingCanvas" xmlns:cx="http://schemas.microsoft.com/office/drawing/2014/chartex" xmlns:cx1="http://schemas.microsoft.com/office/drawing/2015/9/8/chartex" xmlns:cx2="http://schemas.microsoft.com/office/drawing/2015/10/21/chartex" xmlns:cx3="http://schemas.microsoft.com/office/drawing/2016/5/9/chartex" xmlns:cx4="http://schemas.microsoft.com/office/drawing/2016/5/10/chartex" xmlns:cx5="http://schemas.microsoft.com/office/drawing/2016/5/11/chartex" xmlns:cx6="http://schemas.microsoft.com/office/drawing/2016/5/12/chartex" xmlns:cx7="http://schemas.microsoft.com/office/drawing/2016/5/13/chartex" xmlns:cx8="http://schemas.microsoft.com/office/drawing/2016/5/14/chartex" xmlns:mc="http://schemas.openxmlformats.org/markup-compatibility/2006" xmlns:aink="http://schemas.microsoft.com/office/drawing/2016/ink" xmlns:am3d="http://schemas.microsoft.com/office/drawing/2017/model3d" xmlns:o="urn:schemas-microsoft-com:office:office" xmlns:oel="http://schemas.microsoft.com/office/2019/extlst" xmlns:r="http://schemas.openxmlformats.org/officeDocument/2006/relationships" xmlns:m="http://schemas.openxmlformats.org/officeDocument/2006/math" xmlns:v="urn:schemas-microsoft-com:vml" xmlns:wp14="http://schemas.microsoft.com/office/word/2010/wordprocessingDrawing" xmlns:wp="http://schemas.openxmlformats.org/drawingml/2006/wordprocessingDrawing" xmlns:w10="urn:schemas-microsoft-com:office:word" xmlns:w="http://schemas.openxmlformats.org/wordprocessingml/2006/main" xmlns:w14="http://schemas.microsoft.com/office/word/2010/wordml" xmlns:w15="http://schemas.microsoft.com/office/word/2012/wordml" xmlns:w16cex="http://schemas.microsoft.com/office/word/2018/wordml/cex" xmlns:w16cid="http://schemas.microsoft.com/office/word/2016/wordml/cid" xmlns:w16="http://schemas.microsoft.com/office/word/2018/wordml" xmlns:w16du="http://schemas.microsoft.com/office/word/2023/wordml/word16du" xmlns:w16sdtdh="http://schemas.microsoft.com/office/word/2020/wordml/sdtdatahash" xmlns:w16se="http://schemas.microsoft.com/office/word/2015/wordml/symex" xmlns:wpg="http://schemas.microsoft.com/office/word/2010/wordprocessingGroup" xmlns:wpi="http://schemas.microsoft.com/office/word/2010/wordprocessingInk" xmlns:wne="http://schemas.microsoft.com/office/word/2006/wordml" xmlns:wps="http://schemas.microsoft.com/office/word/2010/wordprocessingShape" mc:Ignorable="w14 w15 w16se w16cid w16 w16cex w16sdtdh wp14">
+<w:numbering xmlns:wpc="http://schemas.microsoft.com/office/word/2010/wordprocessingCanvas" xmlns:cx="http://schemas.microsoft.com/office/drawing/2014/chartex" xmlns:cx1="http://schemas.microsoft.com/office/drawing/2015/9/8/chartex" xmlns:cx2="http://schemas.microsoft.com/office/drawing/2015/10/21/chartex" xmlns:cx3="http://schemas.microsoft.com/office/drawing/2016/5/9/chartex" xmlns:cx4="http://schemas.microsoft.com/office/drawing/2016/5/10/chartex" xmlns:cx5="http://schemas.microsoft.com/office/drawing/2016/5/11/chartex" xmlns:cx6="http://schemas.microsoft.com/office/drawing/2016/5/12/chartex" xmlns:cx7="http://schemas.microsoft.com/office/drawing/2016/5/13/chartex" xmlns:cx8="http://schemas.microsoft.com/office/drawing/2016/5/14/chartex" xmlns:mc="http://schemas.openxmlformats.org/markup-compatibility/2006" xmlns:aink="http://schemas.microsoft.com/office/drawing/2016/ink" xmlns:am3d="http://schemas.microsoft.com/office/drawing/2017/model3d" xmlns:o="urn:schemas-microsoft-com:office:office" xmlns:oel="http://schemas.microsoft.com/office/2019/extlst" xmlns:r="http://schemas.openxmlformats.org/officeDocument/2006/relationships" xmlns:m="http://schemas.openxmlformats.org/officeDocument/2006/math" xmlns:v="urn:schemas-microsoft-com:vml" xmlns:wp14="http://schemas.microsoft.com/office/word/2010/wordprocessingDrawing" xmlns:wp="http://schemas.openxmlformats.org/drawingml/2006/wordprocessingDrawing" xmlns:w10="urn:schemas-microsoft-com:office:word" xmlns:w="http://schemas.openxmlformats.org/wordprocessingml/2006/main" xmlns:w14="http://schemas.microsoft.com/office/word/2010/wordml" xmlns:w15="http://schemas.microsoft.com/office/word/2012/wordml" xmlns:w16cex="http://schemas.microsoft.com/office/word/2018/wordml/cex" xmlns:w16cid="http://schemas.microsoft.com/office/word/2016/wordml/cid" xmlns:w16="http://schemas.microsoft.com/office/word/2018/wordml" xmlns:w16sdtdh="http://schemas.microsoft.com/office/word/2020/wordml/sdtdatahash" xmlns:w16se="http://schemas.microsoft.com/office/word/2015/wordml/symex" xmlns:wpg="http://schemas.microsoft.com/office/word/2010/wordprocessingGroup" xmlns:wpi="http://schemas.microsoft.com/office/word/2010/wordprocessingInk" xmlns:wne="http://schemas.microsoft.com/office/word/2006/wordml" xmlns:wps="http://schemas.microsoft.com/office/word/2010/wordprocessingShape" mc:Ignorable="w14 w15 w16se w16cid w16 w16cex w16sdtdh wp14">
   <w:abstractNum w:abstractNumId="0" w15:restartNumberingAfterBreak="0">
     <w:nsid w:val="026F7C4A"/>
     <w:multiLevelType w:val="hybridMultilevel"/>
@@ -16348,6 +16660,92 @@
     </w:lvl>
   </w:abstractNum>
   <w:abstractNum w:abstractNumId="12" w15:restartNumberingAfterBreak="0">
+    <w:nsid w:val="3A58771F"/>
+    <w:multiLevelType w:val="hybridMultilevel"/>
+    <w:tmpl w:val="42925862"/>
+    <w:lvl w:ilvl="0" w:tplc="0409000F">
+      <w:start w:val="1"/>
+      <w:numFmt w:val="decimal"/>
+      <w:lvlText w:val="%1."/>
+      <w:lvlJc w:val="left"/>
+      <w:pPr>
+        <w:ind w:left="720" w:hanging="360"/>
+      </w:pPr>
+    </w:lvl>
+    <w:lvl w:ilvl="1" w:tplc="04090019" w:tentative="1">
+      <w:start w:val="1"/>
+      <w:numFmt w:val="lowerLetter"/>
+      <w:lvlText w:val="%2."/>
+      <w:lvlJc w:val="left"/>
+      <w:pPr>
+        <w:ind w:left="1440" w:hanging="360"/>
+      </w:pPr>
+    </w:lvl>
+    <w:lvl w:ilvl="2" w:tplc="0409001B" w:tentative="1">
+      <w:start w:val="1"/>
+      <w:numFmt w:val="lowerRoman"/>
+      <w:lvlText w:val="%3."/>
+      <w:lvlJc w:val="right"/>
+      <w:pPr>
+        <w:ind w:left="2160" w:hanging="180"/>
+      </w:pPr>
+    </w:lvl>
+    <w:lvl w:ilvl="3" w:tplc="0409000F" w:tentative="1">
+      <w:start w:val="1"/>
+      <w:numFmt w:val="decimal"/>
+      <w:lvlText w:val="%4."/>
+      <w:lvlJc w:val="left"/>
+      <w:pPr>
+        <w:ind w:left="2880" w:hanging="360"/>
+      </w:pPr>
+    </w:lvl>
+    <w:lvl w:ilvl="4" w:tplc="04090019" w:tentative="1">
+      <w:start w:val="1"/>
+      <w:numFmt w:val="lowerLetter"/>
+      <w:lvlText w:val="%5."/>
+      <w:lvlJc w:val="left"/>
+      <w:pPr>
+        <w:ind w:left="3600" w:hanging="360"/>
+      </w:pPr>
+    </w:lvl>
+    <w:lvl w:ilvl="5" w:tplc="0409001B" w:tentative="1">
+      <w:start w:val="1"/>
+      <w:numFmt w:val="lowerRoman"/>
+      <w:lvlText w:val="%6."/>
+      <w:lvlJc w:val="right"/>
+      <w:pPr>
+        <w:ind w:left="4320" w:hanging="180"/>
+      </w:pPr>
+    </w:lvl>
+    <w:lvl w:ilvl="6" w:tplc="0409000F" w:tentative="1">
+      <w:start w:val="1"/>
+      <w:numFmt w:val="decimal"/>
+      <w:lvlText w:val="%7."/>
+      <w:lvlJc w:val="left"/>
+      <w:pPr>
+        <w:ind w:left="5040" w:hanging="360"/>
+      </w:pPr>
+    </w:lvl>
+    <w:lvl w:ilvl="7" w:tplc="04090019" w:tentative="1">
+      <w:start w:val="1"/>
+      <w:numFmt w:val="lowerLetter"/>
+      <w:lvlText w:val="%8."/>
+      <w:lvlJc w:val="left"/>
+      <w:pPr>
+        <w:ind w:left="5760" w:hanging="360"/>
+      </w:pPr>
+    </w:lvl>
+    <w:lvl w:ilvl="8" w:tplc="0409001B" w:tentative="1">
+      <w:start w:val="1"/>
+      <w:numFmt w:val="lowerRoman"/>
+      <w:lvlText w:val="%9."/>
+      <w:lvlJc w:val="right"/>
+      <w:pPr>
+        <w:ind w:left="6480" w:hanging="180"/>
+      </w:pPr>
+    </w:lvl>
+  </w:abstractNum>
+  <w:abstractNum w:abstractNumId="13" w15:restartNumberingAfterBreak="0">
     <w:nsid w:val="3DD71AC3"/>
     <w:multiLevelType w:val="multilevel"/>
     <w:tmpl w:val="E05242AE"/>
@@ -16460,7 +16858,7 @@
       </w:pPr>
     </w:lvl>
   </w:abstractNum>
-  <w:abstractNum w:abstractNumId="13" w15:restartNumberingAfterBreak="0">
+  <w:abstractNum w:abstractNumId="14" w15:restartNumberingAfterBreak="0">
     <w:nsid w:val="3FD76862"/>
     <w:multiLevelType w:val="multilevel"/>
     <w:tmpl w:val="A5FC3702"/>
@@ -16609,7 +17007,7 @@
       </w:rPr>
     </w:lvl>
   </w:abstractNum>
-  <w:abstractNum w:abstractNumId="14" w15:restartNumberingAfterBreak="0">
+  <w:abstractNum w:abstractNumId="15" w15:restartNumberingAfterBreak="0">
     <w:nsid w:val="41D54617"/>
     <w:multiLevelType w:val="multilevel"/>
     <w:tmpl w:val="23B2BDF2"/>
@@ -16758,7 +17156,7 @@
       </w:rPr>
     </w:lvl>
   </w:abstractNum>
-  <w:abstractNum w:abstractNumId="15" w15:restartNumberingAfterBreak="0">
+  <w:abstractNum w:abstractNumId="16" w15:restartNumberingAfterBreak="0">
     <w:nsid w:val="4B717EDD"/>
     <w:multiLevelType w:val="multilevel"/>
     <w:tmpl w:val="8E249B92"/>
@@ -16907,14 +17305,14 @@
       </w:rPr>
     </w:lvl>
   </w:abstractNum>
-  <w:abstractNum w:abstractNumId="16" w15:restartNumberingAfterBreak="0">
+  <w:abstractNum w:abstractNumId="17" w15:restartNumberingAfterBreak="0">
     <w:nsid w:val="514347AB"/>
     <w:multiLevelType w:val="multilevel"/>
     <w:tmpl w:val="483808B4"/>
     <w:lvl w:ilvl="0">
       <w:start w:val="1"/>
       <w:numFmt w:val="decimal"/>
-      <w:pStyle w:val="Ttulo1"/>
+      <w:pStyle w:val="Heading1"/>
       <w:lvlText w:val="%1."/>
       <w:lvlJc w:val="left"/>
       <w:pPr>
@@ -17021,7 +17419,7 @@
       </w:pPr>
     </w:lvl>
   </w:abstractNum>
-  <w:abstractNum w:abstractNumId="17" w15:restartNumberingAfterBreak="0">
+  <w:abstractNum w:abstractNumId="18" w15:restartNumberingAfterBreak="0">
     <w:nsid w:val="54092E9B"/>
     <w:multiLevelType w:val="multilevel"/>
     <w:tmpl w:val="2520AC12"/>
@@ -17037,7 +17435,7 @@
     <w:lvl w:ilvl="1">
       <w:start w:val="1"/>
       <w:numFmt w:val="decimal"/>
-      <w:pStyle w:val="Ttulo2"/>
+      <w:pStyle w:val="Heading2"/>
       <w:lvlText w:val="%1.%2"/>
       <w:lvlJc w:val="left"/>
       <w:pPr>
@@ -17047,7 +17445,7 @@
     <w:lvl w:ilvl="2">
       <w:start w:val="1"/>
       <w:numFmt w:val="decimal"/>
-      <w:pStyle w:val="Ttulo3"/>
+      <w:pStyle w:val="Heading3"/>
       <w:lvlText w:val="%1.%2.%3"/>
       <w:lvlJc w:val="left"/>
       <w:pPr>
@@ -17057,7 +17455,7 @@
     <w:lvl w:ilvl="3">
       <w:start w:val="1"/>
       <w:numFmt w:val="decimal"/>
-      <w:pStyle w:val="Ttulo4"/>
+      <w:pStyle w:val="Heading4"/>
       <w:lvlText w:val="%1.%2.%3.%4"/>
       <w:lvlJc w:val="left"/>
       <w:pPr>
@@ -17067,7 +17465,7 @@
     <w:lvl w:ilvl="4">
       <w:start w:val="1"/>
       <w:numFmt w:val="decimal"/>
-      <w:pStyle w:val="Ttulo5"/>
+      <w:pStyle w:val="Heading5"/>
       <w:lvlText w:val="%1.%2.%3.%4.%5"/>
       <w:lvlJc w:val="left"/>
       <w:pPr>
@@ -17077,7 +17475,7 @@
     <w:lvl w:ilvl="5">
       <w:start w:val="1"/>
       <w:numFmt w:val="decimal"/>
-      <w:pStyle w:val="Ttulo6"/>
+      <w:pStyle w:val="Heading6"/>
       <w:lvlText w:val="%1.%2.%3.%4.%5.%6"/>
       <w:lvlJc w:val="left"/>
       <w:pPr>
@@ -17087,7 +17485,7 @@
     <w:lvl w:ilvl="6">
       <w:start w:val="1"/>
       <w:numFmt w:val="decimal"/>
-      <w:pStyle w:val="Ttulo7"/>
+      <w:pStyle w:val="Heading7"/>
       <w:lvlText w:val="%1.%2.%3.%4.%5.%6.%7"/>
       <w:lvlJc w:val="left"/>
       <w:pPr>
@@ -17097,7 +17495,7 @@
     <w:lvl w:ilvl="7">
       <w:start w:val="1"/>
       <w:numFmt w:val="decimal"/>
-      <w:pStyle w:val="Ttulo8"/>
+      <w:pStyle w:val="Heading8"/>
       <w:lvlText w:val="%1.%2.%3.%4.%5.%6.%7.%8"/>
       <w:lvlJc w:val="left"/>
       <w:pPr>
@@ -17107,7 +17505,7 @@
     <w:lvl w:ilvl="8">
       <w:start w:val="1"/>
       <w:numFmt w:val="decimal"/>
-      <w:pStyle w:val="Ttulo9"/>
+      <w:pStyle w:val="Heading9"/>
       <w:lvlText w:val="%1.%2.%3.%4.%5.%6.%7.%8.%9"/>
       <w:lvlJc w:val="left"/>
       <w:pPr>
@@ -17115,7 +17513,7 @@
       </w:pPr>
     </w:lvl>
   </w:abstractNum>
-  <w:abstractNum w:abstractNumId="18" w15:restartNumberingAfterBreak="0">
+  <w:abstractNum w:abstractNumId="19" w15:restartNumberingAfterBreak="0">
     <w:nsid w:val="5D2062FC"/>
     <w:multiLevelType w:val="multilevel"/>
     <w:tmpl w:val="74A2D73C"/>
@@ -17228,7 +17626,7 @@
       </w:rPr>
     </w:lvl>
   </w:abstractNum>
-  <w:abstractNum w:abstractNumId="19" w15:restartNumberingAfterBreak="0">
+  <w:abstractNum w:abstractNumId="20" w15:restartNumberingAfterBreak="0">
     <w:nsid w:val="5DF306B6"/>
     <w:multiLevelType w:val="hybridMultilevel"/>
     <w:tmpl w:val="A358F00A"/>
@@ -17341,7 +17739,7 @@
       </w:rPr>
     </w:lvl>
   </w:abstractNum>
-  <w:abstractNum w:abstractNumId="20" w15:restartNumberingAfterBreak="0">
+  <w:abstractNum w:abstractNumId="21" w15:restartNumberingAfterBreak="0">
     <w:nsid w:val="5EF76AED"/>
     <w:multiLevelType w:val="multilevel"/>
     <w:tmpl w:val="CE9A9BBC"/>
@@ -17490,7 +17888,7 @@
       </w:rPr>
     </w:lvl>
   </w:abstractNum>
-  <w:abstractNum w:abstractNumId="21" w15:restartNumberingAfterBreak="0">
+  <w:abstractNum w:abstractNumId="22" w15:restartNumberingAfterBreak="0">
     <w:nsid w:val="65454699"/>
     <w:multiLevelType w:val="multilevel"/>
     <w:tmpl w:val="35EC228A"/>
@@ -17639,7 +18037,7 @@
       </w:rPr>
     </w:lvl>
   </w:abstractNum>
-  <w:abstractNum w:abstractNumId="22" w15:restartNumberingAfterBreak="0">
+  <w:abstractNum w:abstractNumId="23" w15:restartNumberingAfterBreak="0">
     <w:nsid w:val="66A40195"/>
     <w:multiLevelType w:val="hybridMultilevel"/>
     <w:tmpl w:val="09A6613A"/>
@@ -17752,7 +18150,7 @@
       </w:rPr>
     </w:lvl>
   </w:abstractNum>
-  <w:abstractNum w:abstractNumId="23" w15:restartNumberingAfterBreak="0">
+  <w:abstractNum w:abstractNumId="24" w15:restartNumberingAfterBreak="0">
     <w:nsid w:val="683B7515"/>
     <w:multiLevelType w:val="multilevel"/>
     <w:tmpl w:val="EA66FEE6"/>
@@ -17901,7 +18299,7 @@
       </w:rPr>
     </w:lvl>
   </w:abstractNum>
-  <w:abstractNum w:abstractNumId="24" w15:restartNumberingAfterBreak="0">
+  <w:abstractNum w:abstractNumId="25" w15:restartNumberingAfterBreak="0">
     <w:nsid w:val="6B0601C8"/>
     <w:multiLevelType w:val="multilevel"/>
     <w:tmpl w:val="F44C9CD2"/>
@@ -18050,7 +18448,7 @@
       </w:rPr>
     </w:lvl>
   </w:abstractNum>
-  <w:abstractNum w:abstractNumId="25" w15:restartNumberingAfterBreak="0">
+  <w:abstractNum w:abstractNumId="26" w15:restartNumberingAfterBreak="0">
     <w:nsid w:val="6B184CAB"/>
     <w:multiLevelType w:val="multilevel"/>
     <w:tmpl w:val="F4748F5A"/>
@@ -18163,7 +18561,7 @@
       </w:pPr>
     </w:lvl>
   </w:abstractNum>
-  <w:abstractNum w:abstractNumId="26" w15:restartNumberingAfterBreak="0">
+  <w:abstractNum w:abstractNumId="27" w15:restartNumberingAfterBreak="0">
     <w:nsid w:val="6D076783"/>
     <w:multiLevelType w:val="multilevel"/>
     <w:tmpl w:val="927AB92C"/>
@@ -18312,7 +18710,7 @@
       </w:rPr>
     </w:lvl>
   </w:abstractNum>
-  <w:abstractNum w:abstractNumId="27" w15:restartNumberingAfterBreak="0">
+  <w:abstractNum w:abstractNumId="28" w15:restartNumberingAfterBreak="0">
     <w:nsid w:val="6D603D9C"/>
     <w:multiLevelType w:val="multilevel"/>
     <w:tmpl w:val="939410F8"/>
@@ -18461,7 +18859,7 @@
       </w:rPr>
     </w:lvl>
   </w:abstractNum>
-  <w:abstractNum w:abstractNumId="28" w15:restartNumberingAfterBreak="0">
+  <w:abstractNum w:abstractNumId="29" w15:restartNumberingAfterBreak="0">
     <w:nsid w:val="75494566"/>
     <w:multiLevelType w:val="multilevel"/>
     <w:tmpl w:val="1A98BBA2"/>
@@ -18610,7 +19008,7 @@
       </w:rPr>
     </w:lvl>
   </w:abstractNum>
-  <w:abstractNum w:abstractNumId="29" w15:restartNumberingAfterBreak="0">
+  <w:abstractNum w:abstractNumId="30" w15:restartNumberingAfterBreak="0">
     <w:nsid w:val="776B18D7"/>
     <w:multiLevelType w:val="multilevel"/>
     <w:tmpl w:val="71543836"/>
@@ -18766,16 +19164,16 @@
     <w:abstractNumId w:val="6"/>
   </w:num>
   <w:num w:numId="3" w16cid:durableId="512383912">
+    <w:abstractNumId w:val="18"/>
+  </w:num>
+  <w:num w:numId="4" w16cid:durableId="280232382">
     <w:abstractNumId w:val="17"/>
   </w:num>
-  <w:num w:numId="4" w16cid:durableId="280232382">
-    <w:abstractNumId w:val="16"/>
-  </w:num>
   <w:num w:numId="5" w16cid:durableId="1222710135">
-    <w:abstractNumId w:val="18"/>
+    <w:abstractNumId w:val="19"/>
   </w:num>
   <w:num w:numId="6" w16cid:durableId="571701492">
-    <w:abstractNumId w:val="28"/>
+    <w:abstractNumId w:val="29"/>
   </w:num>
   <w:num w:numId="7" w16cid:durableId="216628237">
     <w:abstractNumId w:val="5"/>
@@ -18784,28 +19182,28 @@
     <w:abstractNumId w:val="10"/>
   </w:num>
   <w:num w:numId="9" w16cid:durableId="260726957">
-    <w:abstractNumId w:val="24"/>
+    <w:abstractNumId w:val="25"/>
   </w:num>
   <w:num w:numId="10" w16cid:durableId="22829622">
     <w:abstractNumId w:val="11"/>
   </w:num>
   <w:num w:numId="11" w16cid:durableId="32115634">
-    <w:abstractNumId w:val="15"/>
+    <w:abstractNumId w:val="16"/>
   </w:num>
   <w:num w:numId="12" w16cid:durableId="416362697">
-    <w:abstractNumId w:val="19"/>
+    <w:abstractNumId w:val="20"/>
   </w:num>
   <w:num w:numId="13" w16cid:durableId="603925075">
-    <w:abstractNumId w:val="22"/>
+    <w:abstractNumId w:val="23"/>
   </w:num>
   <w:num w:numId="14" w16cid:durableId="592511964">
-    <w:abstractNumId w:val="26"/>
+    <w:abstractNumId w:val="27"/>
   </w:num>
   <w:num w:numId="15" w16cid:durableId="1351377646">
     <w:abstractNumId w:val="2"/>
   </w:num>
   <w:num w:numId="16" w16cid:durableId="58021929">
-    <w:abstractNumId w:val="25"/>
+    <w:abstractNumId w:val="26"/>
   </w:num>
   <w:num w:numId="17" w16cid:durableId="905843587">
     <w:abstractNumId w:val="3"/>
@@ -18814,19 +19212,19 @@
     <w:abstractNumId w:val="1"/>
   </w:num>
   <w:num w:numId="19" w16cid:durableId="1188711229">
-    <w:abstractNumId w:val="12"/>
+    <w:abstractNumId w:val="13"/>
   </w:num>
   <w:num w:numId="20" w16cid:durableId="2004622570">
     <w:abstractNumId w:val="9"/>
   </w:num>
   <w:num w:numId="21" w16cid:durableId="924844324">
-    <w:abstractNumId w:val="21"/>
+    <w:abstractNumId w:val="22"/>
   </w:num>
   <w:num w:numId="22" w16cid:durableId="337542327">
-    <w:abstractNumId w:val="13"/>
+    <w:abstractNumId w:val="14"/>
   </w:num>
   <w:num w:numId="23" w16cid:durableId="2000385345">
-    <w:abstractNumId w:val="23"/>
+    <w:abstractNumId w:val="24"/>
   </w:num>
   <w:num w:numId="24" w16cid:durableId="1636174387">
     <w:abstractNumId w:val="8"/>
@@ -18838,23 +19236,26 @@
     <w:abstractNumId w:val="4"/>
   </w:num>
   <w:num w:numId="27" w16cid:durableId="1396270932">
-    <w:abstractNumId w:val="14"/>
+    <w:abstractNumId w:val="15"/>
   </w:num>
   <w:num w:numId="28" w16cid:durableId="1407261194">
-    <w:abstractNumId w:val="20"/>
+    <w:abstractNumId w:val="21"/>
   </w:num>
   <w:num w:numId="29" w16cid:durableId="1246379660">
-    <w:abstractNumId w:val="27"/>
+    <w:abstractNumId w:val="28"/>
   </w:num>
   <w:num w:numId="30" w16cid:durableId="110436426">
-    <w:abstractNumId w:val="29"/>
+    <w:abstractNumId w:val="30"/>
+  </w:num>
+  <w:num w:numId="31" w16cid:durableId="1587886156">
+    <w:abstractNumId w:val="12"/>
   </w:num>
   <w:numIdMacAtCleanup w:val="30"/>
 </w:numbering>
 </file>
 
 <file path=word/people.xml><?xml version="1.0" encoding="utf-8"?>
-<w15:people xmlns:wpc="http://schemas.microsoft.com/office/word/2010/wordprocessingCanvas" xmlns:cx="http://schemas.microsoft.com/office/drawing/2014/chartex" xmlns:cx1="http://schemas.microsoft.com/office/drawing/2015/9/8/chartex" xmlns:cx2="http://schemas.microsoft.com/office/drawing/2015/10/21/chartex" xmlns:cx3="http://schemas.microsoft.com/office/drawing/2016/5/9/chartex" xmlns:cx4="http://schemas.microsoft.com/office/drawing/2016/5/10/chartex" xmlns:cx5="http://schemas.microsoft.com/office/drawing/2016/5/11/chartex" xmlns:cx6="http://schemas.microsoft.com/office/drawing/2016/5/12/chartex" xmlns:cx7="http://schemas.microsoft.com/office/drawing/2016/5/13/chartex" xmlns:cx8="http://schemas.microsoft.com/office/drawing/2016/5/14/chartex" xmlns:mc="http://schemas.openxmlformats.org/markup-compatibility/2006" xmlns:aink="http://schemas.microsoft.com/office/drawing/2016/ink" xmlns:am3d="http://schemas.microsoft.com/office/drawing/2017/model3d" xmlns:o="urn:schemas-microsoft-com:office:office" xmlns:oel="http://schemas.microsoft.com/office/2019/extlst" xmlns:r="http://schemas.openxmlformats.org/officeDocument/2006/relationships" xmlns:m="http://schemas.openxmlformats.org/officeDocument/2006/math" xmlns:v="urn:schemas-microsoft-com:vml" xmlns:wp14="http://schemas.microsoft.com/office/word/2010/wordprocessingDrawing" xmlns:wp="http://schemas.openxmlformats.org/drawingml/2006/wordprocessingDrawing" xmlns:w10="urn:schemas-microsoft-com:office:word" xmlns:w="http://schemas.openxmlformats.org/wordprocessingml/2006/main" xmlns:w14="http://schemas.microsoft.com/office/word/2010/wordml" xmlns:w15="http://schemas.microsoft.com/office/word/2012/wordml" xmlns:w16cex="http://schemas.microsoft.com/office/word/2018/wordml/cex" xmlns:w16cid="http://schemas.microsoft.com/office/word/2016/wordml/cid" xmlns:w16="http://schemas.microsoft.com/office/word/2018/wordml" xmlns:w16du="http://schemas.microsoft.com/office/word/2023/wordml/word16du" xmlns:w16sdtdh="http://schemas.microsoft.com/office/word/2020/wordml/sdtdatahash" xmlns:w16se="http://schemas.microsoft.com/office/word/2015/wordml/symex" xmlns:wpg="http://schemas.microsoft.com/office/word/2010/wordprocessingGroup" xmlns:wpi="http://schemas.microsoft.com/office/word/2010/wordprocessingInk" xmlns:wne="http://schemas.microsoft.com/office/word/2006/wordml" xmlns:wps="http://schemas.microsoft.com/office/word/2010/wordprocessingShape" mc:Ignorable="w14 w15 w16se w16cid w16 w16cex w16sdtdh wp14">
+<w15:people xmlns:wpc="http://schemas.microsoft.com/office/word/2010/wordprocessingCanvas" xmlns:cx="http://schemas.microsoft.com/office/drawing/2014/chartex" xmlns:cx1="http://schemas.microsoft.com/office/drawing/2015/9/8/chartex" xmlns:cx2="http://schemas.microsoft.com/office/drawing/2015/10/21/chartex" xmlns:cx3="http://schemas.microsoft.com/office/drawing/2016/5/9/chartex" xmlns:cx4="http://schemas.microsoft.com/office/drawing/2016/5/10/chartex" xmlns:cx5="http://schemas.microsoft.com/office/drawing/2016/5/11/chartex" xmlns:cx6="http://schemas.microsoft.com/office/drawing/2016/5/12/chartex" xmlns:cx7="http://schemas.microsoft.com/office/drawing/2016/5/13/chartex" xmlns:cx8="http://schemas.microsoft.com/office/drawing/2016/5/14/chartex" xmlns:mc="http://schemas.openxmlformats.org/markup-compatibility/2006" xmlns:aink="http://schemas.microsoft.com/office/drawing/2016/ink" xmlns:am3d="http://schemas.microsoft.com/office/drawing/2017/model3d" xmlns:o="urn:schemas-microsoft-com:office:office" xmlns:oel="http://schemas.microsoft.com/office/2019/extlst" xmlns:r="http://schemas.openxmlformats.org/officeDocument/2006/relationships" xmlns:m="http://schemas.openxmlformats.org/officeDocument/2006/math" xmlns:v="urn:schemas-microsoft-com:vml" xmlns:wp14="http://schemas.microsoft.com/office/word/2010/wordprocessingDrawing" xmlns:wp="http://schemas.openxmlformats.org/drawingml/2006/wordprocessingDrawing" xmlns:w10="urn:schemas-microsoft-com:office:word" xmlns:w="http://schemas.openxmlformats.org/wordprocessingml/2006/main" xmlns:w14="http://schemas.microsoft.com/office/word/2010/wordml" xmlns:w15="http://schemas.microsoft.com/office/word/2012/wordml" xmlns:w16cex="http://schemas.microsoft.com/office/word/2018/wordml/cex" xmlns:w16cid="http://schemas.microsoft.com/office/word/2016/wordml/cid" xmlns:w16="http://schemas.microsoft.com/office/word/2018/wordml" xmlns:w16sdtdh="http://schemas.microsoft.com/office/word/2020/wordml/sdtdatahash" xmlns:w16se="http://schemas.microsoft.com/office/word/2015/wordml/symex" xmlns:wpg="http://schemas.microsoft.com/office/word/2010/wordprocessingGroup" xmlns:wpi="http://schemas.microsoft.com/office/word/2010/wordprocessingInk" xmlns:wne="http://schemas.microsoft.com/office/word/2006/wordml" xmlns:wps="http://schemas.microsoft.com/office/word/2010/wordprocessingShape" mc:Ignorable="w14 w15 w16se w16cid w16 w16cex w16sdtdh wp14">
   <w15:person w15:author="Gabriel Gausmann Oliveira">
     <w15:presenceInfo w15:providerId="AD" w15:userId="S::gabriel.gaoliveira@hsl.org.br::d770284c-1486-4a43-a565-6b7fb502657b"/>
   </w15:person>
@@ -19275,20 +19676,21 @@
       <w:szCs w:val="20"/>
     </w:rPr>
   </w:style>
-  <w:style w:type="paragraph" w:styleId="Ttulo1">
+  <w:style w:type="paragraph" w:styleId="Heading1">
     <w:name w:val="heading 1"/>
     <w:basedOn w:val="Normal"/>
     <w:next w:val="Normal"/>
-    <w:link w:val="Ttulo1Char"/>
+    <w:link w:val="Heading1Char"/>
     <w:qFormat/>
-    <w:rsid w:val="00543AA5"/>
+    <w:rsid w:val="00A1480C"/>
     <w:pPr>
       <w:keepNext/>
       <w:keepLines/>
       <w:numPr>
         <w:numId w:val="4"/>
       </w:numPr>
-      <w:spacing w:before="400" w:line="276" w:lineRule="auto"/>
+      <w:spacing w:before="360" w:line="276" w:lineRule="auto"/>
+      <w:ind w:left="0" w:firstLine="0"/>
       <w:outlineLvl w:val="0"/>
     </w:pPr>
     <w:rPr>
@@ -19298,11 +19700,11 @@
       <w:lang w:eastAsia="pt-BR"/>
     </w:rPr>
   </w:style>
-  <w:style w:type="paragraph" w:styleId="Ttulo2">
+  <w:style w:type="paragraph" w:styleId="Heading2">
     <w:name w:val="heading 2"/>
-    <w:basedOn w:val="Ttulo3"/>
+    <w:basedOn w:val="Heading3"/>
     <w:next w:val="Normal"/>
-    <w:link w:val="Ttulo2Char"/>
+    <w:link w:val="Heading2Char"/>
     <w:autoRedefine/>
     <w:uiPriority w:val="9"/>
     <w:unhideWhenUsed/>
@@ -19329,11 +19731,11 @@
       <w:szCs w:val="24"/>
     </w:rPr>
   </w:style>
-  <w:style w:type="paragraph" w:styleId="Ttulo3">
+  <w:style w:type="paragraph" w:styleId="Heading3">
     <w:name w:val="heading 3"/>
     <w:basedOn w:val="Normal"/>
     <w:next w:val="Normal"/>
-    <w:link w:val="Ttulo3Char"/>
+    <w:link w:val="Heading3Char"/>
     <w:uiPriority w:val="9"/>
     <w:unhideWhenUsed/>
     <w:qFormat/>
@@ -19358,11 +19760,11 @@
       <w:szCs w:val="26"/>
     </w:rPr>
   </w:style>
-  <w:style w:type="paragraph" w:styleId="Ttulo4">
+  <w:style w:type="paragraph" w:styleId="Heading4">
     <w:name w:val="heading 4"/>
     <w:basedOn w:val="Normal"/>
     <w:next w:val="Normal"/>
-    <w:link w:val="Ttulo4Char"/>
+    <w:link w:val="Heading4Char"/>
     <w:uiPriority w:val="9"/>
     <w:semiHidden/>
     <w:unhideWhenUsed/>
@@ -19385,11 +19787,11 @@
       <w:spacing w:val="5"/>
     </w:rPr>
   </w:style>
-  <w:style w:type="paragraph" w:styleId="Ttulo5">
+  <w:style w:type="paragraph" w:styleId="Heading5">
     <w:name w:val="heading 5"/>
     <w:basedOn w:val="Normal"/>
     <w:next w:val="Normal"/>
-    <w:link w:val="Ttulo5Char"/>
+    <w:link w:val="Heading5Char"/>
     <w:uiPriority w:val="9"/>
     <w:semiHidden/>
     <w:unhideWhenUsed/>
@@ -19411,11 +19813,11 @@
       <w:iCs/>
     </w:rPr>
   </w:style>
-  <w:style w:type="paragraph" w:styleId="Ttulo6">
+  <w:style w:type="paragraph" w:styleId="Heading6">
     <w:name w:val="heading 6"/>
     <w:basedOn w:val="Normal"/>
     <w:next w:val="Normal"/>
-    <w:link w:val="Ttulo6Char"/>
+    <w:link w:val="Heading6Char"/>
     <w:uiPriority w:val="9"/>
     <w:semiHidden/>
     <w:unhideWhenUsed/>
@@ -19440,11 +19842,11 @@
       <w:spacing w:val="5"/>
     </w:rPr>
   </w:style>
-  <w:style w:type="paragraph" w:styleId="Ttulo7">
+  <w:style w:type="paragraph" w:styleId="Heading7">
     <w:name w:val="heading 7"/>
     <w:basedOn w:val="Normal"/>
     <w:next w:val="Normal"/>
-    <w:link w:val="Ttulo7Char"/>
+    <w:link w:val="Heading7Char"/>
     <w:uiPriority w:val="9"/>
     <w:semiHidden/>
     <w:unhideWhenUsed/>
@@ -19468,11 +19870,11 @@
       <w:color w:val="5A5A5A" w:themeColor="text1" w:themeTint="A5"/>
     </w:rPr>
   </w:style>
-  <w:style w:type="paragraph" w:styleId="Ttulo8">
+  <w:style w:type="paragraph" w:styleId="Heading8">
     <w:name w:val="heading 8"/>
     <w:basedOn w:val="Normal"/>
     <w:next w:val="Normal"/>
-    <w:link w:val="Ttulo8Char"/>
+    <w:link w:val="Heading8Char"/>
     <w:uiPriority w:val="9"/>
     <w:semiHidden/>
     <w:unhideWhenUsed/>
@@ -19494,11 +19896,11 @@
       <w:color w:val="7F7F7F" w:themeColor="text1" w:themeTint="80"/>
     </w:rPr>
   </w:style>
-  <w:style w:type="paragraph" w:styleId="Ttulo9">
+  <w:style w:type="paragraph" w:styleId="Heading9">
     <w:name w:val="heading 9"/>
     <w:basedOn w:val="Normal"/>
     <w:next w:val="Normal"/>
-    <w:link w:val="Ttulo9Char"/>
+    <w:link w:val="Heading9Char"/>
     <w:uiPriority w:val="9"/>
     <w:semiHidden/>
     <w:unhideWhenUsed/>
@@ -19525,12 +19927,13 @@
       <w:szCs w:val="18"/>
     </w:rPr>
   </w:style>
-  <w:style w:type="character" w:default="1" w:styleId="Fontepargpadro">
+  <w:style w:type="character" w:default="1" w:styleId="DefaultParagraphFont">
     <w:name w:val="Default Paragraph Font"/>
     <w:uiPriority w:val="1"/>
+    <w:semiHidden/>
     <w:unhideWhenUsed/>
   </w:style>
-  <w:style w:type="table" w:default="1" w:styleId="Tabelanormal">
+  <w:style w:type="table" w:default="1" w:styleId="TableNormal">
     <w:name w:val="Normal Table"/>
     <w:uiPriority w:val="99"/>
     <w:semiHidden/>
@@ -19545,16 +19948,16 @@
       </w:tblCellMar>
     </w:tblPr>
   </w:style>
-  <w:style w:type="numbering" w:default="1" w:styleId="Semlista">
+  <w:style w:type="numbering" w:default="1" w:styleId="NoList">
     <w:name w:val="No List"/>
     <w:uiPriority w:val="99"/>
     <w:semiHidden/>
     <w:unhideWhenUsed/>
   </w:style>
-  <w:style w:type="character" w:customStyle="1" w:styleId="Ttulo1Char">
-    <w:name w:val="Título 1 Char"/>
-    <w:link w:val="Ttulo1"/>
-    <w:rsid w:val="00543AA5"/>
+  <w:style w:type="character" w:customStyle="1" w:styleId="Heading1Char">
+    <w:name w:val="Heading 1 Char"/>
+    <w:link w:val="Heading1"/>
+    <w:rsid w:val="00A1480C"/>
     <w:rPr>
       <w:rFonts w:ascii="Calibri" w:eastAsia="Arial" w:hAnsi="Calibri" w:cs="Arial"/>
       <w:b/>
@@ -19563,7 +19966,7 @@
       <w:lang w:eastAsia="pt-BR"/>
     </w:rPr>
   </w:style>
-  <w:style w:type="paragraph" w:styleId="Legenda">
+  <w:style w:type="paragraph" w:styleId="Caption">
     <w:name w:val="caption"/>
     <w:basedOn w:val="Normal"/>
     <w:next w:val="Normal"/>
@@ -19585,10 +19988,10 @@
       <w:szCs w:val="16"/>
     </w:rPr>
   </w:style>
-  <w:style w:type="table" w:styleId="Tabelacomgrade">
+  <w:style w:type="table" w:styleId="TableGrid">
     <w:name w:val="Table Grid"/>
     <w:aliases w:val="Table Grid Lancet"/>
-    <w:basedOn w:val="Tabelanormal"/>
+    <w:basedOn w:val="TableNormal"/>
     <w:uiPriority w:val="39"/>
     <w:rsid w:val="00522CD6"/>
     <w:rPr>
@@ -19663,10 +20066,10 @@
       <w:noProof/>
     </w:rPr>
   </w:style>
-  <w:style w:type="character" w:customStyle="1" w:styleId="Ttulo2Char">
-    <w:name w:val="Título 2 Char"/>
-    <w:basedOn w:val="Fontepargpadro"/>
-    <w:link w:val="Ttulo2"/>
+  <w:style w:type="character" w:customStyle="1" w:styleId="Heading2Char">
+    <w:name w:val="Heading 2 Char"/>
+    <w:basedOn w:val="DefaultParagraphFont"/>
+    <w:link w:val="Heading2"/>
     <w:uiPriority w:val="9"/>
     <w:rsid w:val="00286500"/>
     <w:rPr>
@@ -19676,7 +20079,7 @@
   </w:style>
   <w:style w:type="paragraph" w:customStyle="1" w:styleId="5AbstractHeader">
     <w:name w:val="5_Abstract_Header"/>
-    <w:basedOn w:val="Ttulo2"/>
+    <w:basedOn w:val="Heading2"/>
     <w:qFormat/>
     <w:rsid w:val="00A84BA4"/>
     <w:pPr>
@@ -19704,10 +20107,10 @@
       <w:noProof/>
     </w:rPr>
   </w:style>
-  <w:style w:type="character" w:customStyle="1" w:styleId="Ttulo3Char">
-    <w:name w:val="Título 3 Char"/>
-    <w:basedOn w:val="Fontepargpadro"/>
-    <w:link w:val="Ttulo3"/>
+  <w:style w:type="character" w:customStyle="1" w:styleId="Heading3Char">
+    <w:name w:val="Heading 3 Char"/>
+    <w:basedOn w:val="DefaultParagraphFont"/>
+    <w:link w:val="Heading3"/>
     <w:uiPriority w:val="9"/>
     <w:rsid w:val="00A84BA4"/>
     <w:rPr>
@@ -19722,7 +20125,7 @@
   </w:style>
   <w:style w:type="paragraph" w:customStyle="1" w:styleId="7KeywordHeader">
     <w:name w:val="7_Keyword_Header"/>
-    <w:basedOn w:val="Ttulo3"/>
+    <w:basedOn w:val="Heading3"/>
     <w:qFormat/>
     <w:rsid w:val="00A84BA4"/>
     <w:rPr>
@@ -19746,7 +20149,7 @@
   </w:style>
   <w:style w:type="paragraph" w:customStyle="1" w:styleId="ALevelOneHeader">
     <w:name w:val="A_Level_One_Header"/>
-    <w:basedOn w:val="Ttulo1"/>
+    <w:basedOn w:val="Heading1"/>
     <w:qFormat/>
     <w:rsid w:val="00A84BA4"/>
     <w:pPr>
@@ -19779,7 +20182,7 @@
   </w:style>
   <w:style w:type="character" w:customStyle="1" w:styleId="apple-style-span">
     <w:name w:val="apple-style-span"/>
-    <w:basedOn w:val="Fontepargpadro"/>
+    <w:basedOn w:val="DefaultParagraphFont"/>
     <w:rsid w:val="00A84BA4"/>
   </w:style>
   <w:style w:type="paragraph" w:customStyle="1" w:styleId="Authors">
@@ -19796,7 +20199,7 @@
   </w:style>
   <w:style w:type="paragraph" w:customStyle="1" w:styleId="BLevelTwoHeader">
     <w:name w:val="B_Level_Two_Header"/>
-    <w:basedOn w:val="Ttulo2"/>
+    <w:basedOn w:val="Heading2"/>
     <w:qFormat/>
     <w:rsid w:val="00A84BA4"/>
     <w:rPr>
@@ -19805,10 +20208,10 @@
       <w:sz w:val="20"/>
     </w:rPr>
   </w:style>
-  <w:style w:type="paragraph" w:styleId="Textodebalo">
+  <w:style w:type="paragraph" w:styleId="BalloonText">
     <w:name w:val="Balloon Text"/>
     <w:basedOn w:val="Normal"/>
-    <w:link w:val="TextodebaloChar"/>
+    <w:link w:val="BalloonTextChar"/>
     <w:rsid w:val="00A84BA4"/>
     <w:rPr>
       <w:rFonts w:ascii="Lucida Grande" w:hAnsi="Lucida Grande" w:cs="Lucida Grande"/>
@@ -19816,9 +20219,9 @@
       <w:szCs w:val="18"/>
     </w:rPr>
   </w:style>
-  <w:style w:type="character" w:customStyle="1" w:styleId="TextodebaloChar">
-    <w:name w:val="Texto de balão Char"/>
-    <w:link w:val="Textodebalo"/>
+  <w:style w:type="character" w:customStyle="1" w:styleId="BalloonTextChar">
+    <w:name w:val="Balloon Text Char"/>
+    <w:link w:val="BalloonText"/>
     <w:rsid w:val="00A84BA4"/>
     <w:rPr>
       <w:rFonts w:ascii="Lucida Grande" w:hAnsi="Lucida Grande" w:cs="Lucida Grande"/>
@@ -19846,9 +20249,9 @@
       <w:jc w:val="both"/>
     </w:pPr>
   </w:style>
-  <w:style w:type="character" w:styleId="TtulodoLivro">
+  <w:style w:type="character" w:styleId="BookTitle">
     <w:name w:val="Book Title"/>
-    <w:basedOn w:val="Fontepargpadro"/>
+    <w:basedOn w:val="DefaultParagraphFont"/>
     <w:uiPriority w:val="33"/>
     <w:qFormat/>
     <w:rsid w:val="00A84BA4"/>
@@ -19874,7 +20277,7 @@
   </w:style>
   <w:style w:type="paragraph" w:customStyle="1" w:styleId="CLevelThreeHeader">
     <w:name w:val="C_Level_Three_Header"/>
-    <w:basedOn w:val="Ttulo3"/>
+    <w:basedOn w:val="Heading3"/>
     <w:qFormat/>
     <w:rsid w:val="00A84BA4"/>
     <w:pPr>
@@ -19888,7 +20291,7 @@
       <w:szCs w:val="20"/>
     </w:rPr>
   </w:style>
-  <w:style w:type="character" w:styleId="Refdecomentrio">
+  <w:style w:type="character" w:styleId="CommentReference">
     <w:name w:val="annotation reference"/>
     <w:semiHidden/>
     <w:rsid w:val="00A84BA4"/>
@@ -19898,33 +20301,33 @@
       <w:szCs w:val="16"/>
     </w:rPr>
   </w:style>
-  <w:style w:type="paragraph" w:styleId="Textodecomentrio">
+  <w:style w:type="paragraph" w:styleId="CommentText">
     <w:name w:val="annotation text"/>
     <w:basedOn w:val="Normal"/>
-    <w:link w:val="TextodecomentrioChar"/>
+    <w:link w:val="CommentTextChar"/>
     <w:semiHidden/>
     <w:rsid w:val="00A84BA4"/>
   </w:style>
-  <w:style w:type="character" w:customStyle="1" w:styleId="TextodecomentrioChar">
-    <w:name w:val="Texto de comentário Char"/>
-    <w:link w:val="Textodecomentrio"/>
+  <w:style w:type="character" w:customStyle="1" w:styleId="CommentTextChar">
+    <w:name w:val="Comment Text Char"/>
+    <w:link w:val="CommentText"/>
     <w:semiHidden/>
     <w:rsid w:val="00A84BA4"/>
   </w:style>
-  <w:style w:type="paragraph" w:styleId="Assuntodocomentrio">
+  <w:style w:type="paragraph" w:styleId="CommentSubject">
     <w:name w:val="annotation subject"/>
-    <w:basedOn w:val="Textodecomentrio"/>
-    <w:next w:val="Textodecomentrio"/>
-    <w:link w:val="AssuntodocomentrioChar"/>
+    <w:basedOn w:val="CommentText"/>
+    <w:next w:val="CommentText"/>
+    <w:link w:val="CommentSubjectChar"/>
     <w:rsid w:val="00A84BA4"/>
     <w:rPr>
       <w:b/>
       <w:bCs/>
     </w:rPr>
   </w:style>
-  <w:style w:type="character" w:customStyle="1" w:styleId="AssuntodocomentrioChar">
-    <w:name w:val="Assunto do comentário Char"/>
-    <w:link w:val="Assuntodocomentrio"/>
+  <w:style w:type="character" w:customStyle="1" w:styleId="CommentSubjectChar">
+    <w:name w:val="Comment Subject Char"/>
+    <w:link w:val="CommentSubject"/>
     <w:rsid w:val="00A84BA4"/>
     <w:rPr>
       <w:b/>
@@ -19933,8 +20336,8 @@
   </w:style>
   <w:style w:type="paragraph" w:customStyle="1" w:styleId="CommentSubject1">
     <w:name w:val="Comment Subject1"/>
-    <w:basedOn w:val="Textodecomentrio"/>
-    <w:next w:val="Textodecomentrio"/>
+    <w:basedOn w:val="CommentText"/>
+    <w:next w:val="CommentText"/>
     <w:semiHidden/>
     <w:rsid w:val="00A84BA4"/>
     <w:rPr>
@@ -20054,10 +20457,10 @@
       <w:noProof/>
     </w:rPr>
   </w:style>
-  <w:style w:type="paragraph" w:styleId="MapadoDocumento">
+  <w:style w:type="paragraph" w:styleId="DocumentMap">
     <w:name w:val="Document Map"/>
     <w:basedOn w:val="Normal"/>
-    <w:link w:val="MapadoDocumentoChar"/>
+    <w:link w:val="DocumentMapChar"/>
     <w:semiHidden/>
     <w:rsid w:val="00A84BA4"/>
     <w:pPr>
@@ -20067,10 +20470,10 @@
       <w:rFonts w:ascii="Tahoma" w:hAnsi="Tahoma" w:cs="Tahoma"/>
     </w:rPr>
   </w:style>
-  <w:style w:type="character" w:customStyle="1" w:styleId="MapadoDocumentoChar">
-    <w:name w:val="Mapa do Documento Char"/>
-    <w:basedOn w:val="Fontepargpadro"/>
-    <w:link w:val="MapadoDocumento"/>
+  <w:style w:type="character" w:customStyle="1" w:styleId="DocumentMapChar">
+    <w:name w:val="Document Map Char"/>
+    <w:basedOn w:val="DefaultParagraphFont"/>
+    <w:link w:val="DocumentMap"/>
     <w:semiHidden/>
     <w:rsid w:val="00A84BA4"/>
     <w:rPr>
@@ -20084,7 +20487,7 @@
     <w:qFormat/>
     <w:rsid w:val="00A84BA4"/>
   </w:style>
-  <w:style w:type="character" w:styleId="nfase">
+  <w:style w:type="character" w:styleId="Emphasis">
     <w:name w:val="Emphasis"/>
     <w:uiPriority w:val="20"/>
     <w:qFormat/>
@@ -20113,7 +20516,7 @@
   </w:style>
   <w:style w:type="paragraph" w:customStyle="1" w:styleId="FCorrespondenceheader">
     <w:name w:val="F_Correspondence_header"/>
-    <w:basedOn w:val="Ttulo2"/>
+    <w:basedOn w:val="Heading2"/>
     <w:qFormat/>
     <w:rsid w:val="00A84BA4"/>
     <w:rPr>
@@ -20146,10 +20549,10 @@
       <w:i/>
     </w:rPr>
   </w:style>
-  <w:style w:type="paragraph" w:styleId="Rodap">
+  <w:style w:type="paragraph" w:styleId="Footer">
     <w:name w:val="footer"/>
     <w:basedOn w:val="Normal"/>
-    <w:link w:val="RodapChar"/>
+    <w:link w:val="FooterChar"/>
     <w:unhideWhenUsed/>
     <w:rsid w:val="00A84BA4"/>
     <w:pPr>
@@ -20159,13 +20562,13 @@
       </w:tabs>
     </w:pPr>
   </w:style>
-  <w:style w:type="character" w:customStyle="1" w:styleId="RodapChar">
-    <w:name w:val="Rodapé Char"/>
-    <w:basedOn w:val="Fontepargpadro"/>
-    <w:link w:val="Rodap"/>
+  <w:style w:type="character" w:customStyle="1" w:styleId="FooterChar">
+    <w:name w:val="Footer Char"/>
+    <w:basedOn w:val="DefaultParagraphFont"/>
+    <w:link w:val="Footer"/>
     <w:rsid w:val="00A84BA4"/>
   </w:style>
-  <w:style w:type="character" w:styleId="Refdenotaderodap">
+  <w:style w:type="character" w:styleId="FootnoteReference">
     <w:name w:val="footnote reference"/>
     <w:semiHidden/>
     <w:rsid w:val="00A84BA4"/>
@@ -20174,19 +20577,19 @@
       <w:vertAlign w:val="superscript"/>
     </w:rPr>
   </w:style>
-  <w:style w:type="paragraph" w:styleId="Textodenotaderodap">
+  <w:style w:type="paragraph" w:styleId="FootnoteText">
     <w:name w:val="footnote text"/>
     <w:basedOn w:val="Normal"/>
-    <w:link w:val="TextodenotaderodapChar"/>
+    <w:link w:val="FootnoteTextChar"/>
     <w:semiHidden/>
     <w:rsid w:val="00A84BA4"/>
     <w:rPr>
       <w:sz w:val="18"/>
     </w:rPr>
   </w:style>
-  <w:style w:type="character" w:customStyle="1" w:styleId="TextodenotaderodapChar">
-    <w:name w:val="Texto de nota de rodapé Char"/>
-    <w:link w:val="Textodenotaderodap"/>
+  <w:style w:type="character" w:customStyle="1" w:styleId="FootnoteTextChar">
+    <w:name w:val="Footnote Text Char"/>
+    <w:link w:val="FootnoteText"/>
     <w:semiHidden/>
     <w:rsid w:val="00A84BA4"/>
     <w:rPr>
@@ -20203,10 +20606,10 @@
       <w:ind w:left="446" w:firstLine="144"/>
     </w:pPr>
   </w:style>
-  <w:style w:type="paragraph" w:styleId="Cabealho">
+  <w:style w:type="paragraph" w:styleId="Header">
     <w:name w:val="header"/>
     <w:basedOn w:val="Normal"/>
-    <w:link w:val="CabealhoChar"/>
+    <w:link w:val="HeaderChar"/>
     <w:uiPriority w:val="99"/>
     <w:unhideWhenUsed/>
     <w:rsid w:val="00A84BA4"/>
@@ -20217,17 +20620,17 @@
       </w:tabs>
     </w:pPr>
   </w:style>
-  <w:style w:type="character" w:customStyle="1" w:styleId="CabealhoChar">
-    <w:name w:val="Cabeçalho Char"/>
-    <w:basedOn w:val="Fontepargpadro"/>
-    <w:link w:val="Cabealho"/>
+  <w:style w:type="character" w:customStyle="1" w:styleId="HeaderChar">
+    <w:name w:val="Header Char"/>
+    <w:basedOn w:val="DefaultParagraphFont"/>
+    <w:link w:val="Header"/>
     <w:uiPriority w:val="99"/>
     <w:rsid w:val="00A84BA4"/>
   </w:style>
-  <w:style w:type="character" w:customStyle="1" w:styleId="Ttulo4Char">
-    <w:name w:val="Título 4 Char"/>
-    <w:basedOn w:val="Fontepargpadro"/>
-    <w:link w:val="Ttulo4"/>
+  <w:style w:type="character" w:customStyle="1" w:styleId="Heading4Char">
+    <w:name w:val="Heading 4 Char"/>
+    <w:basedOn w:val="DefaultParagraphFont"/>
+    <w:link w:val="Heading4"/>
     <w:uiPriority w:val="9"/>
     <w:semiHidden/>
     <w:rsid w:val="00A84BA4"/>
@@ -20240,10 +20643,10 @@
       <w:szCs w:val="20"/>
     </w:rPr>
   </w:style>
-  <w:style w:type="character" w:customStyle="1" w:styleId="Ttulo5Char">
-    <w:name w:val="Título 5 Char"/>
-    <w:basedOn w:val="Fontepargpadro"/>
-    <w:link w:val="Ttulo5"/>
+  <w:style w:type="character" w:customStyle="1" w:styleId="Heading5Char">
+    <w:name w:val="Heading 5 Char"/>
+    <w:basedOn w:val="DefaultParagraphFont"/>
+    <w:link w:val="Heading5"/>
     <w:uiPriority w:val="9"/>
     <w:semiHidden/>
     <w:rsid w:val="00A84BA4"/>
@@ -20255,10 +20658,10 @@
       <w:szCs w:val="20"/>
     </w:rPr>
   </w:style>
-  <w:style w:type="character" w:customStyle="1" w:styleId="Ttulo6Char">
-    <w:name w:val="Título 6 Char"/>
-    <w:basedOn w:val="Fontepargpadro"/>
-    <w:link w:val="Ttulo6"/>
+  <w:style w:type="character" w:customStyle="1" w:styleId="Heading6Char">
+    <w:name w:val="Heading 6 Char"/>
+    <w:basedOn w:val="DefaultParagraphFont"/>
+    <w:link w:val="Heading6"/>
     <w:uiPriority w:val="9"/>
     <w:semiHidden/>
     <w:rsid w:val="00A84BA4"/>
@@ -20273,10 +20676,10 @@
       <w:shd w:val="clear" w:color="auto" w:fill="FFFFFF" w:themeFill="background1"/>
     </w:rPr>
   </w:style>
-  <w:style w:type="character" w:customStyle="1" w:styleId="Ttulo7Char">
-    <w:name w:val="Título 7 Char"/>
-    <w:basedOn w:val="Fontepargpadro"/>
-    <w:link w:val="Ttulo7"/>
+  <w:style w:type="character" w:customStyle="1" w:styleId="Heading7Char">
+    <w:name w:val="Heading 7 Char"/>
+    <w:basedOn w:val="DefaultParagraphFont"/>
+    <w:link w:val="Heading7"/>
     <w:uiPriority w:val="9"/>
     <w:semiHidden/>
     <w:rsid w:val="00A84BA4"/>
@@ -20291,10 +20694,10 @@
       <w:szCs w:val="20"/>
     </w:rPr>
   </w:style>
-  <w:style w:type="character" w:customStyle="1" w:styleId="Ttulo8Char">
-    <w:name w:val="Título 8 Char"/>
-    <w:basedOn w:val="Fontepargpadro"/>
-    <w:link w:val="Ttulo8"/>
+  <w:style w:type="character" w:customStyle="1" w:styleId="Heading8Char">
+    <w:name w:val="Heading 8 Char"/>
+    <w:basedOn w:val="DefaultParagraphFont"/>
+    <w:link w:val="Heading8"/>
     <w:uiPriority w:val="9"/>
     <w:semiHidden/>
     <w:rsid w:val="00A84BA4"/>
@@ -20307,10 +20710,10 @@
       <w:szCs w:val="20"/>
     </w:rPr>
   </w:style>
-  <w:style w:type="character" w:customStyle="1" w:styleId="Ttulo9Char">
-    <w:name w:val="Título 9 Char"/>
-    <w:basedOn w:val="Fontepargpadro"/>
-    <w:link w:val="Ttulo9"/>
+  <w:style w:type="character" w:customStyle="1" w:styleId="Heading9Char">
+    <w:name w:val="Heading 9 Char"/>
+    <w:basedOn w:val="DefaultParagraphFont"/>
+    <w:link w:val="Heading9"/>
     <w:uiPriority w:val="9"/>
     <w:semiHidden/>
     <w:rsid w:val="00A84BA4"/>
@@ -20335,7 +20738,7 @@
       <w:u w:val="single"/>
     </w:rPr>
   </w:style>
-  <w:style w:type="character" w:styleId="nfaseIntensa">
+  <w:style w:type="character" w:styleId="IntenseEmphasis">
     <w:name w:val="Intense Emphasis"/>
     <w:uiPriority w:val="21"/>
     <w:qFormat/>
@@ -20347,11 +20750,11 @@
       <w:iCs/>
     </w:rPr>
   </w:style>
-  <w:style w:type="paragraph" w:styleId="CitaoIntensa">
+  <w:style w:type="paragraph" w:styleId="IntenseQuote">
     <w:name w:val="Intense Quote"/>
     <w:basedOn w:val="Normal"/>
     <w:next w:val="Normal"/>
-    <w:link w:val="CitaoIntensaChar"/>
+    <w:link w:val="IntenseQuoteChar"/>
     <w:uiPriority w:val="30"/>
     <w:qFormat/>
     <w:rsid w:val="00A84BA4"/>
@@ -20368,10 +20771,10 @@
       <w:iCs/>
     </w:rPr>
   </w:style>
-  <w:style w:type="character" w:customStyle="1" w:styleId="CitaoIntensaChar">
-    <w:name w:val="Citação Intensa Char"/>
-    <w:basedOn w:val="Fontepargpadro"/>
-    <w:link w:val="CitaoIntensa"/>
+  <w:style w:type="character" w:customStyle="1" w:styleId="IntenseQuoteChar">
+    <w:name w:val="Intense Quote Char"/>
+    <w:basedOn w:val="DefaultParagraphFont"/>
+    <w:link w:val="IntenseQuote"/>
     <w:uiPriority w:val="30"/>
     <w:rsid w:val="00A84BA4"/>
     <w:rPr>
@@ -20379,7 +20782,7 @@
       <w:iCs/>
     </w:rPr>
   </w:style>
-  <w:style w:type="character" w:styleId="RefernciaIntensa">
+  <w:style w:type="character" w:styleId="IntenseReference">
     <w:name w:val="Intense Reference"/>
     <w:uiPriority w:val="32"/>
     <w:qFormat/>
@@ -20390,7 +20793,7 @@
       <w:smallCaps/>
     </w:rPr>
   </w:style>
-  <w:style w:type="paragraph" w:styleId="PargrafodaLista">
+  <w:style w:type="paragraph" w:styleId="ListParagraph">
     <w:name w:val="List Paragraph"/>
     <w:basedOn w:val="Normal"/>
     <w:uiPriority w:val="34"/>
@@ -20401,17 +20804,17 @@
       <w:contextualSpacing/>
     </w:pPr>
   </w:style>
-  <w:style w:type="paragraph" w:styleId="SemEspaamento">
+  <w:style w:type="paragraph" w:styleId="NoSpacing">
     <w:name w:val="No Spacing"/>
     <w:basedOn w:val="Normal"/>
     <w:uiPriority w:val="1"/>
     <w:qFormat/>
     <w:rsid w:val="00A84BA4"/>
   </w:style>
-  <w:style w:type="paragraph" w:styleId="TextosemFormatao">
+  <w:style w:type="paragraph" w:styleId="PlainText">
     <w:name w:val="Plain Text"/>
     <w:basedOn w:val="Normal"/>
-    <w:link w:val="TextosemFormataoChar"/>
+    <w:link w:val="PlainTextChar"/>
     <w:rsid w:val="00A84BA4"/>
     <w:pPr>
       <w:suppressAutoHyphens/>
@@ -20424,10 +20827,10 @@
       <w:lang w:val="hr-HR" w:eastAsia="zh-CN"/>
     </w:rPr>
   </w:style>
-  <w:style w:type="character" w:customStyle="1" w:styleId="TextosemFormataoChar">
-    <w:name w:val="Texto sem Formatação Char"/>
-    <w:basedOn w:val="Fontepargpadro"/>
-    <w:link w:val="TextosemFormatao"/>
+  <w:style w:type="character" w:customStyle="1" w:styleId="PlainTextChar">
+    <w:name w:val="Plain Text Char"/>
+    <w:basedOn w:val="DefaultParagraphFont"/>
+    <w:link w:val="PlainText"/>
     <w:rsid w:val="00A84BA4"/>
     <w:rPr>
       <w:rFonts w:ascii="Courier New" w:eastAsia="Times New Roman" w:hAnsi="Courier New" w:cs="Courier New"/>
@@ -20436,11 +20839,11 @@
       <w:lang w:val="hr-HR" w:eastAsia="zh-CN"/>
     </w:rPr>
   </w:style>
-  <w:style w:type="paragraph" w:styleId="Citao">
+  <w:style w:type="paragraph" w:styleId="Quote">
     <w:name w:val="Quote"/>
     <w:basedOn w:val="Normal"/>
     <w:next w:val="Normal"/>
-    <w:link w:val="CitaoChar"/>
+    <w:link w:val="QuoteChar"/>
     <w:uiPriority w:val="29"/>
     <w:qFormat/>
     <w:rsid w:val="00A84BA4"/>
@@ -20449,10 +20852,10 @@
       <w:iCs/>
     </w:rPr>
   </w:style>
-  <w:style w:type="character" w:customStyle="1" w:styleId="CitaoChar">
-    <w:name w:val="Citação Char"/>
-    <w:basedOn w:val="Fontepargpadro"/>
-    <w:link w:val="Citao"/>
+  <w:style w:type="character" w:customStyle="1" w:styleId="QuoteChar">
+    <w:name w:val="Quote Char"/>
+    <w:basedOn w:val="DefaultParagraphFont"/>
+    <w:link w:val="Quote"/>
     <w:uiPriority w:val="29"/>
     <w:rsid w:val="00A84BA4"/>
     <w:rPr>
@@ -20470,7 +20873,7 @@
       <w:jc w:val="both"/>
     </w:pPr>
   </w:style>
-  <w:style w:type="character" w:styleId="Forte">
+  <w:style w:type="character" w:styleId="Strong">
     <w:name w:val="Strong"/>
     <w:uiPriority w:val="22"/>
     <w:qFormat/>
@@ -20499,11 +20902,11 @@
       <w:ind w:left="1145" w:hanging="283"/>
     </w:pPr>
   </w:style>
-  <w:style w:type="paragraph" w:styleId="Subttulo">
+  <w:style w:type="paragraph" w:styleId="Subtitle">
     <w:name w:val="Subtitle"/>
     <w:basedOn w:val="Normal"/>
     <w:next w:val="Normal"/>
-    <w:link w:val="SubttuloChar"/>
+    <w:link w:val="SubtitleChar"/>
     <w:autoRedefine/>
     <w:uiPriority w:val="11"/>
     <w:qFormat/>
@@ -20521,10 +20924,10 @@
       <w:lang w:val="en-US"/>
     </w:rPr>
   </w:style>
-  <w:style w:type="character" w:customStyle="1" w:styleId="SubttuloChar">
-    <w:name w:val="Subtítulo Char"/>
-    <w:basedOn w:val="Fontepargpadro"/>
-    <w:link w:val="Subttulo"/>
+  <w:style w:type="character" w:customStyle="1" w:styleId="SubtitleChar">
+    <w:name w:val="Subtitle Char"/>
+    <w:basedOn w:val="DefaultParagraphFont"/>
+    <w:link w:val="Subtitle"/>
     <w:uiPriority w:val="11"/>
     <w:rsid w:val="00286500"/>
     <w:rPr>
@@ -20534,7 +20937,7 @@
       <w:lang w:val="en-US"/>
     </w:rPr>
   </w:style>
-  <w:style w:type="character" w:styleId="nfaseSutil">
+  <w:style w:type="character" w:styleId="SubtleEmphasis">
     <w:name w:val="Subtle Emphasis"/>
     <w:uiPriority w:val="19"/>
     <w:qFormat/>
@@ -20544,9 +20947,9 @@
       <w:iCs/>
     </w:rPr>
   </w:style>
-  <w:style w:type="character" w:styleId="RefernciaSutil">
+  <w:style w:type="character" w:styleId="SubtleReference">
     <w:name w:val="Subtle Reference"/>
-    <w:basedOn w:val="Fontepargpadro"/>
+    <w:basedOn w:val="DefaultParagraphFont"/>
     <w:uiPriority w:val="31"/>
     <w:qFormat/>
     <w:rsid w:val="00A84BA4"/>
@@ -20606,12 +21009,12 @@
       <w:szCs w:val="16"/>
     </w:rPr>
   </w:style>
-  <w:style w:type="paragraph" w:styleId="Ttulo">
+  <w:style w:type="paragraph" w:styleId="Title">
     <w:name w:val="Title"/>
     <w:aliases w:val="Titulotrabalho"/>
     <w:basedOn w:val="Normal"/>
     <w:next w:val="Normal"/>
-    <w:link w:val="TtuloChar"/>
+    <w:link w:val="TitleChar"/>
     <w:autoRedefine/>
     <w:uiPriority w:val="10"/>
     <w:qFormat/>
@@ -20628,10 +21031,10 @@
       <w:lang w:eastAsia="pt-BR"/>
     </w:rPr>
   </w:style>
-  <w:style w:type="character" w:customStyle="1" w:styleId="TtuloChar">
-    <w:name w:val="Título Char"/>
+  <w:style w:type="character" w:customStyle="1" w:styleId="TitleChar">
+    <w:name w:val="Title Char"/>
     <w:aliases w:val="Titulotrabalho Char"/>
-    <w:link w:val="Ttulo"/>
+    <w:link w:val="Title"/>
     <w:uiPriority w:val="10"/>
     <w:qFormat/>
     <w:rsid w:val="00DA19EF"/>
@@ -20644,9 +21047,9 @@
       <w:lang w:val="pt-BR" w:eastAsia="pt-BR"/>
     </w:rPr>
   </w:style>
-  <w:style w:type="paragraph" w:styleId="CabealhodoSumrio">
+  <w:style w:type="paragraph" w:styleId="TOCHeading">
     <w:name w:val="TOC Heading"/>
-    <w:basedOn w:val="Ttulo1"/>
+    <w:basedOn w:val="Heading1"/>
     <w:next w:val="Normal"/>
     <w:uiPriority w:val="39"/>
     <w:semiHidden/>
@@ -20663,7 +21066,7 @@
       <w:outlineLvl w:val="9"/>
     </w:pPr>
   </w:style>
-  <w:style w:type="paragraph" w:styleId="Sumrio1">
+  <w:style w:type="paragraph" w:styleId="TOC1">
     <w:name w:val="toc 1"/>
     <w:basedOn w:val="Normal"/>
     <w:next w:val="Normal"/>
@@ -20684,9 +21087,9 @@
       <w:szCs w:val="24"/>
     </w:rPr>
   </w:style>
-  <w:style w:type="table" w:styleId="TabeladeGrade1Clara">
+  <w:style w:type="table" w:styleId="GridTable1Light">
     <w:name w:val="Grid Table 1 Light"/>
-    <w:basedOn w:val="Tabelanormal"/>
+    <w:basedOn w:val="TableNormal"/>
     <w:uiPriority w:val="46"/>
     <w:rsid w:val="00CB3312"/>
     <w:pPr>
@@ -20748,9 +21151,9 @@
       </w:rPr>
     </w:tblStylePr>
   </w:style>
-  <w:style w:type="table" w:styleId="Tabelacomgrade1">
+  <w:style w:type="table" w:styleId="TableGrid1">
     <w:name w:val="Table Grid 1"/>
-    <w:basedOn w:val="Tabelanormal"/>
+    <w:basedOn w:val="TableNormal"/>
     <w:uiPriority w:val="99"/>
     <w:semiHidden/>
     <w:unhideWhenUsed/>
@@ -20835,9 +21238,9 @@
       <w:rFonts w:eastAsiaTheme="minorHAnsi"/>
     </w:rPr>
   </w:style>
-  <w:style w:type="table" w:styleId="Tabelacomgrade2">
+  <w:style w:type="table" w:styleId="TableGrid2">
     <w:name w:val="Table Grid 2"/>
-    <w:basedOn w:val="Tabelanormal"/>
+    <w:basedOn w:val="TableNormal"/>
     <w:uiPriority w:val="99"/>
     <w:semiHidden/>
     <w:unhideWhenUsed/>
@@ -20919,7 +21322,7 @@
       </w:tcPr>
     </w:tblStylePr>
   </w:style>
-  <w:style w:type="paragraph" w:styleId="Sumrio2">
+  <w:style w:type="paragraph" w:styleId="TOC2">
     <w:name w:val="toc 2"/>
     <w:basedOn w:val="Normal"/>
     <w:next w:val="Normal"/>
@@ -20936,7 +21339,7 @@
       <w:bCs/>
     </w:rPr>
   </w:style>
-  <w:style w:type="paragraph" w:styleId="Sumrio3">
+  <w:style w:type="paragraph" w:styleId="TOC3">
     <w:name w:val="toc 3"/>
     <w:basedOn w:val="Normal"/>
     <w:next w:val="Normal"/>
@@ -20952,7 +21355,7 @@
       <w:rFonts w:cstheme="minorHAnsi"/>
     </w:rPr>
   </w:style>
-  <w:style w:type="paragraph" w:styleId="Sumrio4">
+  <w:style w:type="paragraph" w:styleId="TOC4">
     <w:name w:val="toc 4"/>
     <w:basedOn w:val="Normal"/>
     <w:next w:val="Normal"/>
@@ -20968,7 +21371,7 @@
       <w:rFonts w:cstheme="minorHAnsi"/>
     </w:rPr>
   </w:style>
-  <w:style w:type="paragraph" w:styleId="Sumrio5">
+  <w:style w:type="paragraph" w:styleId="TOC5">
     <w:name w:val="toc 5"/>
     <w:basedOn w:val="Normal"/>
     <w:next w:val="Normal"/>
@@ -20984,7 +21387,7 @@
       <w:rFonts w:cstheme="minorHAnsi"/>
     </w:rPr>
   </w:style>
-  <w:style w:type="paragraph" w:styleId="Sumrio6">
+  <w:style w:type="paragraph" w:styleId="TOC6">
     <w:name w:val="toc 6"/>
     <w:basedOn w:val="Normal"/>
     <w:next w:val="Normal"/>
@@ -21000,7 +21403,7 @@
       <w:rFonts w:cstheme="minorHAnsi"/>
     </w:rPr>
   </w:style>
-  <w:style w:type="paragraph" w:styleId="Sumrio7">
+  <w:style w:type="paragraph" w:styleId="TOC7">
     <w:name w:val="toc 7"/>
     <w:basedOn w:val="Normal"/>
     <w:next w:val="Normal"/>
@@ -21016,7 +21419,7 @@
       <w:rFonts w:cstheme="minorHAnsi"/>
     </w:rPr>
   </w:style>
-  <w:style w:type="paragraph" w:styleId="Sumrio8">
+  <w:style w:type="paragraph" w:styleId="TOC8">
     <w:name w:val="toc 8"/>
     <w:basedOn w:val="Normal"/>
     <w:next w:val="Normal"/>
@@ -21032,7 +21435,7 @@
       <w:rFonts w:cstheme="minorHAnsi"/>
     </w:rPr>
   </w:style>
-  <w:style w:type="paragraph" w:styleId="Sumrio9">
+  <w:style w:type="paragraph" w:styleId="TOC9">
     <w:name w:val="toc 9"/>
     <w:basedOn w:val="Normal"/>
     <w:next w:val="Normal"/>
@@ -21048,17 +21451,17 @@
       <w:rFonts w:cstheme="minorHAnsi"/>
     </w:rPr>
   </w:style>
-  <w:style w:type="character" w:styleId="Nmerodepgina">
+  <w:style w:type="character" w:styleId="PageNumber">
     <w:name w:val="page number"/>
-    <w:basedOn w:val="Fontepargpadro"/>
+    <w:basedOn w:val="DefaultParagraphFont"/>
     <w:uiPriority w:val="99"/>
     <w:semiHidden/>
     <w:unhideWhenUsed/>
     <w:rsid w:val="007970D0"/>
   </w:style>
-  <w:style w:type="character" w:styleId="MenoPendente">
+  <w:style w:type="character" w:styleId="UnresolvedMention">
     <w:name w:val="Unresolved Mention"/>
-    <w:basedOn w:val="Fontepargpadro"/>
+    <w:basedOn w:val="DefaultParagraphFont"/>
     <w:uiPriority w:val="99"/>
     <w:semiHidden/>
     <w:unhideWhenUsed/>
@@ -21068,9 +21471,9 @@
       <w:shd w:val="clear" w:color="auto" w:fill="E1DFDD"/>
     </w:rPr>
   </w:style>
-  <w:style w:type="character" w:styleId="HiperlinkVisitado">
+  <w:style w:type="character" w:styleId="FollowedHyperlink">
     <w:name w:val="FollowedHyperlink"/>
-    <w:basedOn w:val="Fontepargpadro"/>
+    <w:basedOn w:val="DefaultParagraphFont"/>
     <w:uiPriority w:val="99"/>
     <w:semiHidden/>
     <w:unhideWhenUsed/>
@@ -21096,9 +21499,9 @@
       <w:lang w:eastAsia="pt-BR"/>
     </w:rPr>
   </w:style>
-  <w:style w:type="character" w:styleId="CdigoHTML">
+  <w:style w:type="character" w:styleId="HTMLCode">
     <w:name w:val="HTML Code"/>
-    <w:basedOn w:val="Fontepargpadro"/>
+    <w:basedOn w:val="DefaultParagraphFont"/>
     <w:uiPriority w:val="99"/>
     <w:semiHidden/>
     <w:unhideWhenUsed/>
@@ -21109,10 +21512,10 @@
       <w:szCs w:val="20"/>
     </w:rPr>
   </w:style>
-  <w:style w:type="paragraph" w:styleId="Pr-formataoHTML">
+  <w:style w:type="paragraph" w:styleId="HTMLPreformatted">
     <w:name w:val="HTML Preformatted"/>
     <w:basedOn w:val="Normal"/>
-    <w:link w:val="Pr-formataoHTMLChar"/>
+    <w:link w:val="HTMLPreformattedChar"/>
     <w:uiPriority w:val="99"/>
     <w:semiHidden/>
     <w:unhideWhenUsed/>
@@ -21143,10 +21546,10 @@
       <w:lang w:eastAsia="pt-BR"/>
     </w:rPr>
   </w:style>
-  <w:style w:type="character" w:customStyle="1" w:styleId="Pr-formataoHTMLChar">
-    <w:name w:val="Pré-formatação HTML Char"/>
-    <w:basedOn w:val="Fontepargpadro"/>
-    <w:link w:val="Pr-formataoHTML"/>
+  <w:style w:type="character" w:customStyle="1" w:styleId="HTMLPreformattedChar">
+    <w:name w:val="HTML Preformatted Char"/>
+    <w:basedOn w:val="DefaultParagraphFont"/>
+    <w:link w:val="HTMLPreformatted"/>
     <w:uiPriority w:val="99"/>
     <w:semiHidden/>
     <w:rsid w:val="00921FAD"/>

</xml_diff>